<commit_message>
update the discharge date functionality works
</commit_message>
<xml_diff>
--- a/Project_Document/Project-Deliverable-2.docx
+++ b/Project_Document/Project-Deliverable-2.docx
@@ -149,27 +149,44 @@
         <w:br/>
       </w:r>
       <w:r>
+        <w:t>Schema: Patient (</w:t>
+      </w:r>
+      <w:r>
+        <w:rPr>
+          <w:u w:val="single"/>
+        </w:rPr>
+        <w:t>PatientI</w:t>
+      </w:r>
+      <w:r>
+        <w:rPr>
+          <w:u w:val="single"/>
+        </w:rPr>
+        <w:t>D</w:t>
+      </w:r>
+      <w:r>
+        <w:t>, BloodTypeID, Name, Age, Gender)</w:t>
+      </w:r>
+      <w:r>
+        <w:rPr>
+          <w:b/>
+          <w:bCs/>
+        </w:rPr>
+        <w:br/>
+      </w:r>
+      <w:r>
         <w:t>CREATE TABLE Patient (</w:t>
       </w:r>
       <w:r>
         <w:br/>
-        <w:t xml:space="preserve">      </w:t>
-      </w:r>
-      <w:proofErr w:type="spellStart"/>
-      <w:r>
-        <w:t>PatientID</w:t>
-      </w:r>
-      <w:proofErr w:type="spellEnd"/>
+        <w:t xml:space="preserve">      PatientID </w:t>
+      </w:r>
+      <w:r>
+        <w:t>SERIAL</w:t>
+      </w:r>
       <w:r>
         <w:t xml:space="preserve"> </w:t>
       </w:r>
       <w:r>
-        <w:t>SERIAL</w:t>
-      </w:r>
-      <w:r>
-        <w:t xml:space="preserve"> </w:t>
-      </w:r>
-      <w:r>
         <w:t>PRIMARY KE</w:t>
       </w:r>
       <w:r>
@@ -180,31 +197,7 @@
       </w:r>
       <w:r>
         <w:br/>
-        <w:t xml:space="preserve">      </w:t>
-      </w:r>
-      <w:proofErr w:type="spellStart"/>
-      <w:r>
-        <w:t>BloodTypeID</w:t>
-      </w:r>
-      <w:proofErr w:type="spellEnd"/>
-      <w:r>
-        <w:t xml:space="preserve"> INTEGER REFERENCES </w:t>
-      </w:r>
-      <w:proofErr w:type="spellStart"/>
-      <w:r>
-        <w:t>BloodGroup</w:t>
-      </w:r>
-      <w:proofErr w:type="spellEnd"/>
-      <w:r>
-        <w:t>(</w:t>
-      </w:r>
-      <w:proofErr w:type="spellStart"/>
-      <w:r>
-        <w:t>BloodTypeID</w:t>
-      </w:r>
-      <w:proofErr w:type="spellEnd"/>
-      <w:r>
-        <w:t>),</w:t>
+        <w:t xml:space="preserve">      BloodTypeID INTEGER REFERENCES BloodGroup(BloodTypeID),</w:t>
       </w:r>
       <w:r>
         <w:br/>
@@ -284,7 +277,6 @@
           <w:numId w:val="1"/>
         </w:numPr>
       </w:pPr>
-      <w:proofErr w:type="spellStart"/>
       <w:r>
         <w:rPr>
           <w:b/>
@@ -292,7 +284,6 @@
         </w:rPr>
         <w:t>BloodGroup</w:t>
       </w:r>
-      <w:proofErr w:type="spellEnd"/>
       <w:r>
         <w:rPr>
           <w:b/>
@@ -301,15 +292,37 @@
         <w:br/>
       </w:r>
       <w:r>
-        <w:t xml:space="preserve">CREATE TABLE </w:t>
-      </w:r>
-      <w:proofErr w:type="spellStart"/>
+        <w:t>Schema:</w:t>
+      </w:r>
+      <w:r>
+        <w:t xml:space="preserve"> </w:t>
+      </w:r>
       <w:r>
         <w:t>BloodGroup</w:t>
       </w:r>
-      <w:proofErr w:type="spellEnd"/>
       <w:r>
         <w:t xml:space="preserve"> (</w:t>
+      </w:r>
+      <w:r>
+        <w:rPr>
+          <w:u w:val="single"/>
+        </w:rPr>
+        <w:t>BloodTypeID</w:t>
+      </w:r>
+      <w:r>
+        <w:t xml:space="preserve">, </w:t>
+      </w:r>
+      <w:r>
+        <w:t>BloodType</w:t>
+      </w:r>
+      <w:r>
+        <w:t>)</w:t>
+      </w:r>
+      <w:r>
+        <w:br/>
+      </w:r>
+      <w:r>
+        <w:t>CREATE TABLE BloodGroup (</w:t>
       </w:r>
       <w:r>
         <w:br/>
@@ -321,13 +334,8 @@
         </w:rPr>
         <w:t xml:space="preserve">      </w:t>
       </w:r>
-      <w:proofErr w:type="spellStart"/>
-      <w:r>
-        <w:t>BloodTypeID</w:t>
-      </w:r>
-      <w:proofErr w:type="spellEnd"/>
-      <w:r>
-        <w:t xml:space="preserve"> </w:t>
+      <w:r>
+        <w:t xml:space="preserve">BloodTypeID </w:t>
       </w:r>
       <w:r>
         <w:t>SERIAL</w:t>
@@ -345,13 +353,8 @@
         </w:rPr>
         <w:t xml:space="preserve">      </w:t>
       </w:r>
-      <w:proofErr w:type="spellStart"/>
-      <w:r>
-        <w:t>BloodType</w:t>
-      </w:r>
-      <w:proofErr w:type="spellEnd"/>
-      <w:r>
-        <w:t xml:space="preserve"> VARCHAR(</w:t>
+      <w:r>
+        <w:t>BloodType VARCHAR(</w:t>
       </w:r>
       <w:r>
         <w:t>5</w:t>
@@ -423,7 +426,6 @@
           <w:numId w:val="1"/>
         </w:numPr>
       </w:pPr>
-      <w:proofErr w:type="spellStart"/>
       <w:r>
         <w:rPr>
           <w:b/>
@@ -431,18 +433,53 @@
         </w:rPr>
         <w:t>InsuranceProvider</w:t>
       </w:r>
-      <w:proofErr w:type="spellEnd"/>
       <w:r>
         <w:br/>
-        <w:t xml:space="preserve">CREATE TABLE </w:t>
-      </w:r>
-      <w:proofErr w:type="spellStart"/>
+      </w:r>
+      <w:r>
+        <w:t>Schema:</w:t>
+      </w:r>
+      <w:r>
+        <w:t xml:space="preserve"> </w:t>
+      </w:r>
       <w:r>
         <w:t>InsuranceProvider</w:t>
       </w:r>
-      <w:proofErr w:type="spellEnd"/>
       <w:r>
         <w:t xml:space="preserve"> (</w:t>
+      </w:r>
+      <w:r>
+        <w:rPr>
+          <w:u w:val="single"/>
+        </w:rPr>
+        <w:t>InsuranceProviderID</w:t>
+      </w:r>
+      <w:r>
+        <w:t xml:space="preserve">, </w:t>
+      </w:r>
+      <w:r>
+        <w:t>PatientID</w:t>
+      </w:r>
+      <w:r>
+        <w:t xml:space="preserve">, </w:t>
+      </w:r>
+      <w:r>
+        <w:t>InsuranceNumber</w:t>
+      </w:r>
+      <w:r>
+        <w:t xml:space="preserve">, </w:t>
+      </w:r>
+      <w:r>
+        <w:t>InsuranceProviderName</w:t>
+      </w:r>
+      <w:r>
+        <w:t>)</w:t>
+      </w:r>
+      <w:r>
+        <w:br/>
+      </w:r>
+      <w:r>
+        <w:t>CREATE TABLE InsuranceProvider (</w:t>
       </w:r>
       <w:r>
         <w:br/>
@@ -454,13 +491,8 @@
         </w:rPr>
         <w:t xml:space="preserve">      </w:t>
       </w:r>
-      <w:proofErr w:type="spellStart"/>
-      <w:r>
-        <w:t>InsuranceProviderID</w:t>
-      </w:r>
-      <w:proofErr w:type="spellEnd"/>
-      <w:r>
-        <w:t xml:space="preserve"> </w:t>
+      <w:r>
+        <w:t xml:space="preserve">InsuranceProviderID </w:t>
       </w:r>
       <w:r>
         <w:t xml:space="preserve">SERIAL </w:t>
@@ -478,21 +510,8 @@
         </w:rPr>
         <w:t xml:space="preserve">      </w:t>
       </w:r>
-      <w:proofErr w:type="spellStart"/>
-      <w:r>
-        <w:t>PatientID</w:t>
-      </w:r>
-      <w:proofErr w:type="spellEnd"/>
-      <w:r>
-        <w:t xml:space="preserve"> INTEGER REFERENCES Patient(</w:t>
-      </w:r>
-      <w:proofErr w:type="spellStart"/>
-      <w:r>
-        <w:t>PatientID</w:t>
-      </w:r>
-      <w:proofErr w:type="spellEnd"/>
-      <w:r>
-        <w:t>),</w:t>
+      <w:r>
+        <w:t>PatientID INTEGER REFERENCES Patient(PatientID),</w:t>
       </w:r>
       <w:r>
         <w:br/>
@@ -504,13 +523,8 @@
         </w:rPr>
         <w:t xml:space="preserve">      </w:t>
       </w:r>
-      <w:proofErr w:type="spellStart"/>
-      <w:r>
-        <w:t>InsuranceNumber</w:t>
-      </w:r>
-      <w:proofErr w:type="spellEnd"/>
-      <w:r>
-        <w:t xml:space="preserve"> VARCHAR(20) UNIQUE,</w:t>
+      <w:r>
+        <w:t>InsuranceNumber VARCHAR(20) UNIQUE,</w:t>
       </w:r>
       <w:r>
         <w:br/>
@@ -522,13 +536,8 @@
         </w:rPr>
         <w:t xml:space="preserve">      </w:t>
       </w:r>
-      <w:proofErr w:type="spellStart"/>
-      <w:r>
-        <w:t>InsuranceProviderName</w:t>
-      </w:r>
-      <w:proofErr w:type="spellEnd"/>
-      <w:r>
-        <w:t xml:space="preserve"> VARCHAR(50)</w:t>
+      <w:r>
+        <w:t>InsuranceProviderName VARCHAR(50)</w:t>
       </w:r>
       <w:r>
         <w:br/>
@@ -546,6 +555,7 @@
         <w:rPr>
           <w:noProof/>
         </w:rPr>
+        <w:lastRenderedPageBreak/>
         <w:drawing>
           <wp:inline distT="0" distB="0" distL="0" distR="0" wp14:anchorId="1DE67A02" wp14:editId="2DE37246">
             <wp:extent cx="4915586" cy="1086002"/>
@@ -599,7 +609,6 @@
           <w:b/>
           <w:bCs/>
         </w:rPr>
-        <w:lastRenderedPageBreak/>
         <w:t>Admission</w:t>
       </w:r>
       <w:r>
@@ -607,6 +616,66 @@
           <w:b/>
           <w:bCs/>
         </w:rPr>
+        <w:br/>
+      </w:r>
+      <w:r>
+        <w:t>Schema:</w:t>
+      </w:r>
+      <w:r>
+        <w:t xml:space="preserve"> </w:t>
+      </w:r>
+      <w:r>
+        <w:t>Admission</w:t>
+      </w:r>
+      <w:r>
+        <w:t xml:space="preserve"> (</w:t>
+      </w:r>
+      <w:r>
+        <w:rPr>
+          <w:u w:val="single"/>
+        </w:rPr>
+        <w:t>AdmissionID</w:t>
+      </w:r>
+      <w:r>
+        <w:t xml:space="preserve">, </w:t>
+      </w:r>
+      <w:r>
+        <w:t>PatientID</w:t>
+      </w:r>
+      <w:r>
+        <w:t xml:space="preserve">, </w:t>
+      </w:r>
+      <w:r>
+        <w:t>DoctorID</w:t>
+      </w:r>
+      <w:r>
+        <w:t xml:space="preserve">, </w:t>
+      </w:r>
+      <w:r>
+        <w:t>HospitalID</w:t>
+      </w:r>
+      <w:r>
+        <w:t xml:space="preserve">, </w:t>
+      </w:r>
+      <w:r>
+        <w:t>MedicationID</w:t>
+      </w:r>
+      <w:r>
+        <w:t xml:space="preserve">, </w:t>
+      </w:r>
+      <w:r>
+        <w:t>AdmissionDate</w:t>
+      </w:r>
+      <w:r>
+        <w:t xml:space="preserve">, </w:t>
+      </w:r>
+      <w:r>
+        <w:t>DischargeDate</w:t>
+      </w:r>
+      <w:r>
+        <w:t>)</w:t>
+      </w:r>
+      <w:r>
         <w:br/>
       </w:r>
       <w:r>
@@ -622,13 +691,8 @@
         </w:rPr>
         <w:t xml:space="preserve">      </w:t>
       </w:r>
-      <w:proofErr w:type="spellStart"/>
-      <w:r>
-        <w:t>AdmissionID</w:t>
-      </w:r>
-      <w:proofErr w:type="spellEnd"/>
-      <w:r>
-        <w:t xml:space="preserve"> </w:t>
+      <w:r>
+        <w:t xml:space="preserve">AdmissionID </w:t>
       </w:r>
       <w:r>
         <w:t>SERIAL</w:t>
@@ -646,21 +710,8 @@
         </w:rPr>
         <w:t xml:space="preserve">      </w:t>
       </w:r>
-      <w:proofErr w:type="spellStart"/>
-      <w:r>
-        <w:t>PatientID</w:t>
-      </w:r>
-      <w:proofErr w:type="spellEnd"/>
-      <w:r>
-        <w:t xml:space="preserve"> INTEGER REFERENCES Patient(</w:t>
-      </w:r>
-      <w:proofErr w:type="spellStart"/>
-      <w:r>
-        <w:t>PatientID</w:t>
-      </w:r>
-      <w:proofErr w:type="spellEnd"/>
-      <w:r>
-        <w:t>),</w:t>
+      <w:r>
+        <w:t>PatientID INTEGER REFERENCES Patient(PatientID),</w:t>
       </w:r>
       <w:r>
         <w:br/>
@@ -672,21 +723,8 @@
         </w:rPr>
         <w:t xml:space="preserve">      </w:t>
       </w:r>
-      <w:proofErr w:type="spellStart"/>
-      <w:r>
-        <w:t>DoctorID</w:t>
-      </w:r>
-      <w:proofErr w:type="spellEnd"/>
-      <w:r>
-        <w:t xml:space="preserve"> INTEGER REFERENCES Doctor(</w:t>
-      </w:r>
-      <w:proofErr w:type="spellStart"/>
-      <w:r>
-        <w:t>DoctorID</w:t>
-      </w:r>
-      <w:proofErr w:type="spellEnd"/>
-      <w:r>
-        <w:t>),</w:t>
+      <w:r>
+        <w:t>DoctorID INTEGER REFERENCES Doctor(DoctorID),</w:t>
       </w:r>
       <w:r>
         <w:br/>
@@ -698,13 +736,8 @@
         </w:rPr>
         <w:t xml:space="preserve">      </w:t>
       </w:r>
-      <w:proofErr w:type="spellStart"/>
-      <w:r>
-        <w:t>HospitalID</w:t>
-      </w:r>
-      <w:proofErr w:type="spellEnd"/>
-      <w:r>
-        <w:t xml:space="preserve"> INTEGER REFERENCES</w:t>
+      <w:r>
+        <w:t>HospitalID INTEGER REFERENCES</w:t>
       </w:r>
       <w:r>
         <w:rPr>
@@ -714,15 +747,7 @@
         <w:t xml:space="preserve"> </w:t>
       </w:r>
       <w:r>
-        <w:t>Hospital(</w:t>
-      </w:r>
-      <w:proofErr w:type="spellStart"/>
-      <w:r>
-        <w:t>HospitalID</w:t>
-      </w:r>
-      <w:proofErr w:type="spellEnd"/>
-      <w:r>
-        <w:t>)</w:t>
+        <w:t>Hospital(HospitalID)</w:t>
       </w:r>
       <w:r>
         <w:t>,</w:t>
@@ -737,21 +762,8 @@
         </w:rPr>
         <w:t xml:space="preserve">      </w:t>
       </w:r>
-      <w:proofErr w:type="spellStart"/>
-      <w:r>
-        <w:t>MedicationID</w:t>
-      </w:r>
-      <w:proofErr w:type="spellEnd"/>
-      <w:r>
-        <w:t xml:space="preserve"> INTEGER REFERENCES Medication(</w:t>
-      </w:r>
-      <w:proofErr w:type="spellStart"/>
-      <w:r>
-        <w:t>MedicationID</w:t>
-      </w:r>
-      <w:proofErr w:type="spellEnd"/>
-      <w:r>
-        <w:t>),</w:t>
+      <w:r>
+        <w:t>MedicationID INTEGER REFERENCES Medication(MedicationID),</w:t>
       </w:r>
       <w:r>
         <w:br/>
@@ -763,13 +775,8 @@
         </w:rPr>
         <w:t xml:space="preserve">      </w:t>
       </w:r>
-      <w:proofErr w:type="spellStart"/>
-      <w:r>
-        <w:t>AdmissionDate</w:t>
-      </w:r>
-      <w:proofErr w:type="spellEnd"/>
-      <w:r>
-        <w:t xml:space="preserve"> DATE,</w:t>
+      <w:r>
+        <w:t>AdmissionDate DATE,</w:t>
       </w:r>
       <w:r>
         <w:br/>
@@ -781,13 +788,8 @@
         </w:rPr>
         <w:t xml:space="preserve">      </w:t>
       </w:r>
-      <w:proofErr w:type="spellStart"/>
-      <w:r>
-        <w:t>DischargeDate</w:t>
-      </w:r>
-      <w:proofErr w:type="spellEnd"/>
-      <w:r>
-        <w:t xml:space="preserve"> DATE</w:t>
+      <w:r>
+        <w:t>DischargeDate DATE</w:t>
       </w:r>
       <w:r>
         <w:br/>
@@ -853,11 +855,13 @@
           <w:numId w:val="1"/>
         </w:numPr>
       </w:pPr>
-      <w:proofErr w:type="spellStart"/>
-      <w:r>
+      <w:r>
+        <w:rPr>
+          <w:b/>
+          <w:bCs/>
+        </w:rPr>
         <w:t>AdmissionType</w:t>
       </w:r>
-      <w:proofErr w:type="spellEnd"/>
       <w:r>
         <w:rPr>
           <w:b/>
@@ -866,15 +870,40 @@
         <w:br/>
       </w:r>
       <w:r>
-        <w:t xml:space="preserve">CREATE TABLE </w:t>
-      </w:r>
-      <w:proofErr w:type="spellStart"/>
+        <w:t>Schema:</w:t>
+      </w:r>
+      <w:r>
+        <w:t xml:space="preserve"> </w:t>
+      </w:r>
+      <w:r>
+        <w:t>AdmissionType (</w:t>
+      </w:r>
+      <w:r>
+        <w:rPr>
+          <w:u w:val="single"/>
+        </w:rPr>
+        <w:t>AdmissionTypeID</w:t>
+      </w:r>
+      <w:r>
+        <w:t xml:space="preserve">, </w:t>
+      </w:r>
+      <w:r>
+        <w:t>AdmissionID</w:t>
+      </w:r>
+      <w:r>
+        <w:t xml:space="preserve">, </w:t>
+      </w:r>
       <w:r>
         <w:t>AdmissionType</w:t>
       </w:r>
-      <w:proofErr w:type="spellEnd"/>
-      <w:r>
-        <w:t xml:space="preserve"> (</w:t>
+      <w:r>
+        <w:t>)</w:t>
+      </w:r>
+      <w:r>
+        <w:br/>
+      </w:r>
+      <w:r>
+        <w:t>CREATE TABLE AdmissionType (</w:t>
       </w:r>
     </w:p>
     <w:p>
@@ -889,13 +918,8 @@
         </w:rPr>
         <w:t xml:space="preserve">      </w:t>
       </w:r>
-      <w:proofErr w:type="spellStart"/>
-      <w:r>
-        <w:t>AdmissionTypeID</w:t>
-      </w:r>
-      <w:proofErr w:type="spellEnd"/>
-      <w:r>
-        <w:t xml:space="preserve"> </w:t>
+      <w:r>
+        <w:t xml:space="preserve">AdmissionTypeID </w:t>
       </w:r>
       <w:r>
         <w:t>SERIAL</w:t>
@@ -916,21 +940,8 @@
         </w:rPr>
         <w:t xml:space="preserve">      </w:t>
       </w:r>
-      <w:proofErr w:type="spellStart"/>
-      <w:r>
-        <w:t>AdmissionID</w:t>
-      </w:r>
-      <w:proofErr w:type="spellEnd"/>
-      <w:r>
-        <w:t xml:space="preserve"> INTEGER REFERENCES Admission(</w:t>
-      </w:r>
-      <w:proofErr w:type="spellStart"/>
-      <w:r>
-        <w:t>AdmissionID</w:t>
-      </w:r>
-      <w:proofErr w:type="spellEnd"/>
-      <w:r>
-        <w:t>),</w:t>
+      <w:r>
+        <w:t>AdmissionID INTEGER REFERENCES Admission(AdmissionID),</w:t>
       </w:r>
     </w:p>
     <w:p>
@@ -945,13 +956,8 @@
         </w:rPr>
         <w:t xml:space="preserve">      </w:t>
       </w:r>
-      <w:proofErr w:type="spellStart"/>
-      <w:r>
-        <w:t>AdmissionType</w:t>
-      </w:r>
-      <w:proofErr w:type="spellEnd"/>
-      <w:r>
-        <w:t xml:space="preserve"> VARCHAR(20)</w:t>
+      <w:r>
+        <w:t>AdmissionType VARCHAR(20)</w:t>
       </w:r>
     </w:p>
     <w:p>
@@ -1031,6 +1037,10 @@
         </w:numPr>
       </w:pPr>
       <w:r>
+        <w:rPr>
+          <w:b/>
+          <w:bCs/>
+        </w:rPr>
         <w:t>Billing</w:t>
       </w:r>
       <w:r>
@@ -1038,6 +1048,42 @@
           <w:b/>
           <w:bCs/>
         </w:rPr>
+        <w:br/>
+      </w:r>
+      <w:r>
+        <w:t>Schema:</w:t>
+      </w:r>
+      <w:r>
+        <w:t xml:space="preserve"> </w:t>
+      </w:r>
+      <w:r>
+        <w:t>Billing</w:t>
+      </w:r>
+      <w:r>
+        <w:t xml:space="preserve"> (</w:t>
+      </w:r>
+      <w:r>
+        <w:rPr>
+          <w:u w:val="single"/>
+        </w:rPr>
+        <w:t>BillingID</w:t>
+      </w:r>
+      <w:r>
+        <w:t xml:space="preserve">, </w:t>
+      </w:r>
+      <w:r>
+        <w:t>AdmissionID</w:t>
+      </w:r>
+      <w:r>
+        <w:t xml:space="preserve">, </w:t>
+      </w:r>
+      <w:r>
+        <w:t>BillingAmount</w:t>
+      </w:r>
+      <w:r>
+        <w:t>)</w:t>
+      </w:r>
+      <w:r>
         <w:br/>
       </w:r>
       <w:r>
@@ -1057,15 +1103,11 @@
           <w:kern w:val="0"/>
           <w14:ligatures w14:val="none"/>
         </w:rPr>
+        <w:lastRenderedPageBreak/>
         <w:t xml:space="preserve">      </w:t>
       </w:r>
-      <w:proofErr w:type="spellStart"/>
-      <w:r>
-        <w:t>BillingID</w:t>
-      </w:r>
-      <w:proofErr w:type="spellEnd"/>
-      <w:r>
-        <w:t xml:space="preserve"> </w:t>
+      <w:r>
+        <w:t xml:space="preserve">BillingID </w:t>
       </w:r>
       <w:r>
         <w:t>SERIAL</w:t>
@@ -1086,21 +1128,8 @@
         </w:rPr>
         <w:t xml:space="preserve">      </w:t>
       </w:r>
-      <w:proofErr w:type="spellStart"/>
-      <w:r>
-        <w:t>AdmissionID</w:t>
-      </w:r>
-      <w:proofErr w:type="spellEnd"/>
-      <w:r>
-        <w:t xml:space="preserve"> INTEGER REFERENCES Admission(</w:t>
-      </w:r>
-      <w:proofErr w:type="spellStart"/>
-      <w:r>
-        <w:t>AdmissionID</w:t>
-      </w:r>
-      <w:proofErr w:type="spellEnd"/>
-      <w:r>
-        <w:t>),</w:t>
+      <w:r>
+        <w:t>AdmissionID INTEGER REFERENCES Admission(AdmissionID),</w:t>
       </w:r>
     </w:p>
     <w:p>
@@ -1115,13 +1144,8 @@
         </w:rPr>
         <w:t xml:space="preserve">      </w:t>
       </w:r>
-      <w:proofErr w:type="spellStart"/>
-      <w:r>
-        <w:t>BillingAmount</w:t>
-      </w:r>
-      <w:proofErr w:type="spellEnd"/>
-      <w:r>
-        <w:t xml:space="preserve"> DECIMAL(10,2)</w:t>
+      <w:r>
+        <w:t>BillingAmount DECIMAL(10,2)</w:t>
       </w:r>
     </w:p>
     <w:p>
@@ -1200,22 +1224,65 @@
           <w:bCs/>
         </w:rPr>
       </w:pPr>
-      <w:r>
-        <w:rPr>
-          <w:b/>
-          <w:bCs/>
-        </w:rPr>
-        <w:lastRenderedPageBreak/>
+      <w:proofErr w:type="gramStart"/>
+      <w:r>
+        <w:rPr>
+          <w:b/>
+          <w:bCs/>
+        </w:rPr>
         <w:t>Test</w:t>
       </w:r>
-    </w:p>
-    <w:p>
-      <w:pPr>
-        <w:pStyle w:val="ListParagraph"/>
-        <w:ind w:left="360"/>
-      </w:pPr>
+      <w:proofErr w:type="gramEnd"/>
+    </w:p>
+    <w:p>
+      <w:pPr>
+        <w:pStyle w:val="ListParagraph"/>
+        <w:ind w:left="360"/>
+      </w:pPr>
+      <w:r>
+        <w:t>Schema:</w:t>
+      </w:r>
+      <w:r>
+        <w:t xml:space="preserve"> </w:t>
+      </w:r>
+      <w:r>
+        <w:t>Test</w:t>
+      </w:r>
+      <w:r>
+        <w:t xml:space="preserve"> (</w:t>
+      </w:r>
+      <w:r>
+        <w:rPr>
+          <w:u w:val="single"/>
+        </w:rPr>
+        <w:t>TestID</w:t>
+      </w:r>
+      <w:r>
+        <w:t>, T</w:t>
+      </w:r>
+      <w:r>
+        <w:t>estName</w:t>
+      </w:r>
+      <w:r>
+        <w:t>)</w:t>
+      </w:r>
+      <w:r>
+        <w:br/>
+      </w:r>
       <w:r>
         <w:t>CREATE TABLE Test (</w:t>
+      </w:r>
+      <w:r>
+        <w:t>TestID</w:t>
+      </w:r>
+      <w:r>
+        <w:t xml:space="preserve">, </w:t>
+      </w:r>
+      <w:r>
+        <w:t>TestName</w:t>
+      </w:r>
+      <w:r>
+        <w:t>)</w:t>
       </w:r>
     </w:p>
     <w:p>
@@ -1230,13 +1297,8 @@
         </w:rPr>
         <w:t xml:space="preserve">      </w:t>
       </w:r>
-      <w:proofErr w:type="spellStart"/>
-      <w:r>
-        <w:t>TestID</w:t>
-      </w:r>
-      <w:proofErr w:type="spellEnd"/>
-      <w:r>
-        <w:t xml:space="preserve"> </w:t>
+      <w:r>
+        <w:t xml:space="preserve">TestID </w:t>
       </w:r>
       <w:r>
         <w:t>SERIAL</w:t>
@@ -1257,13 +1319,8 @@
         </w:rPr>
         <w:t xml:space="preserve">      </w:t>
       </w:r>
-      <w:proofErr w:type="spellStart"/>
-      <w:r>
-        <w:t>TestName</w:t>
-      </w:r>
-      <w:proofErr w:type="spellEnd"/>
-      <w:r>
-        <w:t xml:space="preserve"> VARCHAR(50) NOT NULL</w:t>
+      <w:r>
+        <w:t>TestName VARCHAR(50) NOT NULL</w:t>
       </w:r>
     </w:p>
     <w:p>
@@ -1335,28 +1392,68 @@
           <w:ilvl w:val="0"/>
           <w:numId w:val="1"/>
         </w:numPr>
-      </w:pPr>
-      <w:proofErr w:type="spellStart"/>
-      <w:r>
+        <w:rPr>
+          <w:b/>
+          <w:bCs/>
+        </w:rPr>
+      </w:pPr>
+      <w:r>
+        <w:rPr>
+          <w:b/>
+          <w:bCs/>
+        </w:rPr>
         <w:t>TestResult</w:t>
       </w:r>
-      <w:proofErr w:type="spellEnd"/>
-    </w:p>
-    <w:p>
-      <w:pPr>
-        <w:pStyle w:val="ListParagraph"/>
-        <w:ind w:left="360"/>
-      </w:pPr>
-      <w:r>
-        <w:t xml:space="preserve">CREATE TABLE </w:t>
-      </w:r>
-      <w:proofErr w:type="spellStart"/>
+    </w:p>
+    <w:p>
+      <w:pPr>
+        <w:pStyle w:val="ListParagraph"/>
+        <w:ind w:left="360"/>
+      </w:pPr>
+      <w:r>
+        <w:t>Schema:</w:t>
+      </w:r>
+      <w:r>
+        <w:t xml:space="preserve"> </w:t>
+      </w:r>
       <w:r>
         <w:t>TestResult</w:t>
       </w:r>
-      <w:proofErr w:type="spellEnd"/>
-      <w:r>
-        <w:t xml:space="preserve"> </w:t>
+      <w:r>
+        <w:t xml:space="preserve"> (</w:t>
+      </w:r>
+      <w:r>
+        <w:rPr>
+          <w:u w:val="single"/>
+        </w:rPr>
+        <w:t>AdmissionID</w:t>
+      </w:r>
+      <w:r>
+        <w:rPr>
+          <w:u w:val="single"/>
+        </w:rPr>
+        <w:t xml:space="preserve">, </w:t>
+      </w:r>
+      <w:r>
+        <w:rPr>
+          <w:u w:val="single"/>
+        </w:rPr>
+        <w:t>TestID</w:t>
+      </w:r>
+      <w:r>
+        <w:t xml:space="preserve">, </w:t>
+      </w:r>
+      <w:r>
+        <w:t>TestResults</w:t>
+      </w:r>
+      <w:r>
+        <w:t>)</w:t>
+      </w:r>
+      <w:r>
+        <w:br/>
+      </w:r>
+      <w:r>
+        <w:t xml:space="preserve">CREATE TABLE TestResult </w:t>
       </w:r>
       <w:r>
         <w:t>(</w:t>
@@ -1376,21 +1473,8 @@
         <w:t xml:space="preserve">      </w:t>
       </w:r>
       <w:bookmarkEnd w:id="0"/>
-      <w:proofErr w:type="spellStart"/>
-      <w:r>
-        <w:t>AdmissionID</w:t>
-      </w:r>
-      <w:proofErr w:type="spellEnd"/>
-      <w:r>
-        <w:t xml:space="preserve"> INTEGER REFERENCES Admission(</w:t>
-      </w:r>
-      <w:proofErr w:type="spellStart"/>
-      <w:r>
-        <w:t>AdmissionID</w:t>
-      </w:r>
-      <w:proofErr w:type="spellEnd"/>
-      <w:r>
-        <w:t>),</w:t>
+      <w:r>
+        <w:t>AdmissionID INTEGER REFERENCES Admission(AdmissionID),</w:t>
       </w:r>
     </w:p>
     <w:p>
@@ -1405,21 +1489,8 @@
         </w:rPr>
         <w:t xml:space="preserve">      </w:t>
       </w:r>
-      <w:proofErr w:type="spellStart"/>
-      <w:r>
-        <w:t>TestID</w:t>
-      </w:r>
-      <w:proofErr w:type="spellEnd"/>
-      <w:r>
-        <w:t xml:space="preserve"> INTEGER REFERENCES Test(</w:t>
-      </w:r>
-      <w:proofErr w:type="spellStart"/>
-      <w:r>
-        <w:t>TestID</w:t>
-      </w:r>
-      <w:proofErr w:type="spellEnd"/>
-      <w:r>
-        <w:t>),</w:t>
+      <w:r>
+        <w:t>TestID INTEGER REFERENCES Test(TestID),</w:t>
       </w:r>
     </w:p>
     <w:p>
@@ -1434,13 +1505,8 @@
         </w:rPr>
         <w:t xml:space="preserve">      </w:t>
       </w:r>
-      <w:proofErr w:type="spellStart"/>
-      <w:r>
-        <w:t>TestResults</w:t>
-      </w:r>
-      <w:proofErr w:type="spellEnd"/>
-      <w:r>
-        <w:t xml:space="preserve"> TEXT,</w:t>
+      <w:r>
+        <w:t>TestResults TEXT,</w:t>
       </w:r>
     </w:p>
     <w:p>
@@ -1457,23 +1523,7 @@
       </w:r>
       <w:bookmarkStart w:id="1" w:name="_Hlk163501465"/>
       <w:r>
-        <w:t>PRIMARY KEY (</w:t>
-      </w:r>
-      <w:proofErr w:type="spellStart"/>
-      <w:r>
-        <w:t>AdmissionID</w:t>
-      </w:r>
-      <w:proofErr w:type="spellEnd"/>
-      <w:r>
-        <w:t xml:space="preserve">, </w:t>
-      </w:r>
-      <w:proofErr w:type="spellStart"/>
-      <w:r>
-        <w:t>TestID</w:t>
-      </w:r>
-      <w:proofErr w:type="spellEnd"/>
-      <w:r>
-        <w:t>)</w:t>
+        <w:t>PRIMARY KEY (AdmissionID, TestID)</w:t>
       </w:r>
       <w:bookmarkEnd w:id="1"/>
     </w:p>
@@ -1571,6 +1621,36 @@
         <w:ind w:left="360"/>
       </w:pPr>
       <w:r>
+        <w:t>Schema:</w:t>
+      </w:r>
+      <w:r>
+        <w:t xml:space="preserve"> </w:t>
+      </w:r>
+      <w:r>
+        <w:t>Hospital</w:t>
+      </w:r>
+      <w:r>
+        <w:t xml:space="preserve"> (</w:t>
+      </w:r>
+      <w:r>
+        <w:rPr>
+          <w:u w:val="single"/>
+        </w:rPr>
+        <w:t>HospitalID</w:t>
+      </w:r>
+      <w:r>
+        <w:t xml:space="preserve">, </w:t>
+      </w:r>
+      <w:r>
+        <w:t>HospitalName</w:t>
+      </w:r>
+      <w:r>
+        <w:t>)</w:t>
+      </w:r>
+      <w:r>
+        <w:br/>
+      </w:r>
+      <w:r>
         <w:t>CREATE TABLE Hospital (</w:t>
       </w:r>
     </w:p>
@@ -1586,13 +1666,8 @@
         </w:rPr>
         <w:t xml:space="preserve">      </w:t>
       </w:r>
-      <w:proofErr w:type="spellStart"/>
-      <w:r>
-        <w:t>HospitalID</w:t>
-      </w:r>
-      <w:proofErr w:type="spellEnd"/>
-      <w:r>
-        <w:t xml:space="preserve"> </w:t>
+      <w:r>
+        <w:t xml:space="preserve">HospitalID </w:t>
       </w:r>
       <w:r>
         <w:t>SERIAL</w:t>
@@ -1613,13 +1688,8 @@
         </w:rPr>
         <w:t xml:space="preserve">      </w:t>
       </w:r>
-      <w:proofErr w:type="spellStart"/>
-      <w:r>
-        <w:t>HospitalName</w:t>
-      </w:r>
-      <w:proofErr w:type="spellEnd"/>
-      <w:r>
-        <w:t xml:space="preserve"> VARCHAR(50) NOT NULL</w:t>
+      <w:r>
+        <w:t>HospitalName VARCHAR(50) NOT NULL</w:t>
       </w:r>
     </w:p>
     <w:p>
@@ -1640,6 +1710,7 @@
         <w:rPr>
           <w:noProof/>
         </w:rPr>
+        <w:lastRenderedPageBreak/>
         <w:drawing>
           <wp:inline distT="0" distB="0" distL="0" distR="0" wp14:anchorId="5309990D" wp14:editId="32416516">
             <wp:extent cx="3829584" cy="790685"/>
@@ -1713,6 +1784,42 @@
         <w:ind w:left="360"/>
       </w:pPr>
       <w:r>
+        <w:t>Schema:</w:t>
+      </w:r>
+      <w:r>
+        <w:t xml:space="preserve"> </w:t>
+      </w:r>
+      <w:r>
+        <w:t>Room</w:t>
+      </w:r>
+      <w:r>
+        <w:t xml:space="preserve"> (</w:t>
+      </w:r>
+      <w:r>
+        <w:rPr>
+          <w:u w:val="single"/>
+        </w:rPr>
+        <w:t>RoomID</w:t>
+      </w:r>
+      <w:r>
+        <w:t xml:space="preserve">, </w:t>
+      </w:r>
+      <w:r>
+        <w:t>HospitalID</w:t>
+      </w:r>
+      <w:r>
+        <w:t xml:space="preserve">, </w:t>
+      </w:r>
+      <w:r>
+        <w:t>RoomNumber</w:t>
+      </w:r>
+      <w:r>
+        <w:t>)</w:t>
+      </w:r>
+      <w:r>
+        <w:br/>
+      </w:r>
+      <w:r>
         <w:t>CREATE TABLE Room (</w:t>
       </w:r>
     </w:p>
@@ -1728,13 +1835,8 @@
         </w:rPr>
         <w:t xml:space="preserve">      </w:t>
       </w:r>
-      <w:proofErr w:type="spellStart"/>
-      <w:r>
-        <w:t>RoomID</w:t>
-      </w:r>
-      <w:proofErr w:type="spellEnd"/>
-      <w:r>
-        <w:t xml:space="preserve"> </w:t>
+      <w:r>
+        <w:t xml:space="preserve">RoomID </w:t>
       </w:r>
       <w:r>
         <w:t>SERIAL</w:t>
@@ -1755,21 +1857,8 @@
         </w:rPr>
         <w:t xml:space="preserve">      </w:t>
       </w:r>
-      <w:proofErr w:type="spellStart"/>
-      <w:r>
-        <w:t>HospitalID</w:t>
-      </w:r>
-      <w:proofErr w:type="spellEnd"/>
-      <w:r>
-        <w:t xml:space="preserve"> INTEGER REFERENCES Hospital(</w:t>
-      </w:r>
-      <w:proofErr w:type="spellStart"/>
-      <w:r>
-        <w:t>HospitalID</w:t>
-      </w:r>
-      <w:proofErr w:type="spellEnd"/>
-      <w:r>
-        <w:t>),</w:t>
+      <w:r>
+        <w:t>HospitalID INTEGER REFERENCES Hospital(HospitalID),</w:t>
       </w:r>
     </w:p>
     <w:p>
@@ -1784,13 +1873,8 @@
         </w:rPr>
         <w:t xml:space="preserve">      </w:t>
       </w:r>
-      <w:proofErr w:type="spellStart"/>
-      <w:r>
-        <w:t>RoomNumber</w:t>
-      </w:r>
-      <w:proofErr w:type="spellEnd"/>
-      <w:r>
-        <w:t xml:space="preserve"> INTEGER</w:t>
+      <w:r>
+        <w:t>RoomNumber INTEGER</w:t>
       </w:r>
     </w:p>
     <w:p>
@@ -1811,7 +1895,6 @@
         <w:rPr>
           <w:noProof/>
         </w:rPr>
-        <w:lastRenderedPageBreak/>
         <w:drawing>
           <wp:inline distT="0" distB="0" distL="0" distR="0" wp14:anchorId="097AA6DB" wp14:editId="415FE385">
             <wp:extent cx="5125165" cy="914528"/>
@@ -1885,6 +1968,42 @@
         <w:ind w:left="360"/>
       </w:pPr>
       <w:r>
+        <w:t>Schema:</w:t>
+      </w:r>
+      <w:r>
+        <w:t xml:space="preserve"> </w:t>
+      </w:r>
+      <w:r>
+        <w:t>Doctor</w:t>
+      </w:r>
+      <w:r>
+        <w:t xml:space="preserve"> (</w:t>
+      </w:r>
+      <w:r>
+        <w:rPr>
+          <w:u w:val="single"/>
+        </w:rPr>
+        <w:t>DoctorID</w:t>
+      </w:r>
+      <w:r>
+        <w:t xml:space="preserve">, </w:t>
+      </w:r>
+      <w:r>
+        <w:t>HospitalID</w:t>
+      </w:r>
+      <w:r>
+        <w:t xml:space="preserve">, </w:t>
+      </w:r>
+      <w:r>
+        <w:t>DoctorName</w:t>
+      </w:r>
+      <w:r>
+        <w:t>)</w:t>
+      </w:r>
+      <w:r>
+        <w:br/>
+      </w:r>
+      <w:r>
         <w:t>CREATE TABLE Doctor (</w:t>
       </w:r>
     </w:p>
@@ -1900,13 +2019,8 @@
         </w:rPr>
         <w:t xml:space="preserve">      </w:t>
       </w:r>
-      <w:proofErr w:type="spellStart"/>
-      <w:r>
-        <w:t>DoctorID</w:t>
-      </w:r>
-      <w:proofErr w:type="spellEnd"/>
-      <w:r>
-        <w:t xml:space="preserve"> </w:t>
+      <w:r>
+        <w:t xml:space="preserve">DoctorID </w:t>
       </w:r>
       <w:r>
         <w:t>SERIAL</w:t>
@@ -1927,21 +2041,8 @@
         </w:rPr>
         <w:t xml:space="preserve">      </w:t>
       </w:r>
-      <w:proofErr w:type="spellStart"/>
-      <w:r>
-        <w:t>HospitalID</w:t>
-      </w:r>
-      <w:proofErr w:type="spellEnd"/>
-      <w:r>
-        <w:t xml:space="preserve"> INTEGER REFERENCES Hospital(</w:t>
-      </w:r>
-      <w:proofErr w:type="spellStart"/>
-      <w:r>
-        <w:t>HospitalID</w:t>
-      </w:r>
-      <w:proofErr w:type="spellEnd"/>
-      <w:r>
-        <w:t>),</w:t>
+      <w:r>
+        <w:t>HospitalID INTEGER REFERENCES Hospital(HospitalID),</w:t>
       </w:r>
     </w:p>
     <w:p>
@@ -1956,13 +2057,8 @@
         </w:rPr>
         <w:t xml:space="preserve">      </w:t>
       </w:r>
-      <w:proofErr w:type="spellStart"/>
-      <w:r>
-        <w:t>DoctorName</w:t>
-      </w:r>
-      <w:proofErr w:type="spellEnd"/>
-      <w:r>
-        <w:t xml:space="preserve"> VARCHAR(50) NOT NULL</w:t>
+      <w:r>
+        <w:t>DoctorName VARCHAR(50) NOT NULL</w:t>
       </w:r>
     </w:p>
     <w:p>
@@ -2056,7 +2152,34 @@
         <w:ind w:left="360"/>
       </w:pPr>
       <w:r>
+        <w:t>Schema:</w:t>
+      </w:r>
+      <w:r>
+        <w:br/>
+      </w:r>
+      <w:r>
         <w:t>CREATE TABLE Medication (</w:t>
+      </w:r>
+      <w:r>
+        <w:rPr>
+          <w:u w:val="single"/>
+        </w:rPr>
+        <w:t>MedicationID</w:t>
+      </w:r>
+      <w:r>
+        <w:t xml:space="preserve">, </w:t>
+      </w:r>
+      <w:r>
+        <w:t>DiagnosisID</w:t>
+      </w:r>
+      <w:r>
+        <w:t xml:space="preserve">, </w:t>
+      </w:r>
+      <w:r>
+        <w:t>MedicineName</w:t>
+      </w:r>
+      <w:r>
+        <w:t>)</w:t>
       </w:r>
     </w:p>
     <w:p>
@@ -2071,13 +2194,8 @@
         </w:rPr>
         <w:t xml:space="preserve">      </w:t>
       </w:r>
-      <w:proofErr w:type="spellStart"/>
-      <w:r>
-        <w:t>MedicationID</w:t>
-      </w:r>
-      <w:proofErr w:type="spellEnd"/>
-      <w:r>
-        <w:t xml:space="preserve"> </w:t>
+      <w:r>
+        <w:t xml:space="preserve">MedicationID </w:t>
       </w:r>
       <w:r>
         <w:t>SERIAL</w:t>
@@ -2098,21 +2216,8 @@
         </w:rPr>
         <w:t xml:space="preserve">      </w:t>
       </w:r>
-      <w:proofErr w:type="spellStart"/>
-      <w:r>
-        <w:t>DiagnosisID</w:t>
-      </w:r>
-      <w:proofErr w:type="spellEnd"/>
-      <w:r>
-        <w:t xml:space="preserve"> INTEGER REFERENCES Diagnosis(</w:t>
-      </w:r>
-      <w:proofErr w:type="spellStart"/>
-      <w:r>
-        <w:t>DiagnosisID</w:t>
-      </w:r>
-      <w:proofErr w:type="spellEnd"/>
-      <w:r>
-        <w:t>),</w:t>
+      <w:r>
+        <w:t>DiagnosisID INTEGER REFERENCES Diagnosis(DiagnosisID),</w:t>
       </w:r>
     </w:p>
     <w:p>
@@ -2127,13 +2232,8 @@
         </w:rPr>
         <w:t xml:space="preserve">      </w:t>
       </w:r>
-      <w:proofErr w:type="spellStart"/>
-      <w:r>
-        <w:t>MedicineName</w:t>
-      </w:r>
-      <w:proofErr w:type="spellEnd"/>
-      <w:r>
-        <w:t xml:space="preserve"> VARCHAR(50) NOT NULL</w:t>
+      <w:r>
+        <w:t>MedicineName VARCHAR(50) NOT NULL</w:t>
       </w:r>
     </w:p>
     <w:p>
@@ -2218,6 +2318,7 @@
           <w:b/>
           <w:bCs/>
         </w:rPr>
+        <w:lastRenderedPageBreak/>
         <w:t>Diagnosis</w:t>
       </w:r>
     </w:p>
@@ -2226,6 +2327,36 @@
         <w:pStyle w:val="ListParagraph"/>
         <w:ind w:left="360"/>
       </w:pPr>
+      <w:r>
+        <w:t>Schema:</w:t>
+      </w:r>
+      <w:r>
+        <w:t xml:space="preserve"> </w:t>
+      </w:r>
+      <w:r>
+        <w:t>Diagnosis</w:t>
+      </w:r>
+      <w:r>
+        <w:t xml:space="preserve"> (</w:t>
+      </w:r>
+      <w:r>
+        <w:rPr>
+          <w:u w:val="single"/>
+        </w:rPr>
+        <w:t>DiagnosisID</w:t>
+      </w:r>
+      <w:r>
+        <w:t xml:space="preserve">, </w:t>
+      </w:r>
+      <w:r>
+        <w:t>MedicalCondition</w:t>
+      </w:r>
+      <w:r>
+        <w:t>)</w:t>
+      </w:r>
+      <w:r>
+        <w:br/>
+      </w:r>
       <w:r>
         <w:t>CREATE TABLE Diagnosis (</w:t>
       </w:r>
@@ -2242,13 +2373,8 @@
         </w:rPr>
         <w:t xml:space="preserve">      </w:t>
       </w:r>
-      <w:proofErr w:type="spellStart"/>
-      <w:r>
-        <w:t>DiagnosisID</w:t>
-      </w:r>
-      <w:proofErr w:type="spellEnd"/>
-      <w:r>
-        <w:t xml:space="preserve"> </w:t>
+      <w:r>
+        <w:t xml:space="preserve">DiagnosisID </w:t>
       </w:r>
       <w:r>
         <w:t>SERIAL</w:t>
@@ -2269,13 +2395,8 @@
         </w:rPr>
         <w:t xml:space="preserve">      </w:t>
       </w:r>
-      <w:proofErr w:type="spellStart"/>
-      <w:r>
-        <w:t>MedicalCondition</w:t>
-      </w:r>
-      <w:proofErr w:type="spellEnd"/>
-      <w:r>
-        <w:t xml:space="preserve"> VARCHAR(100) NOT NULL</w:t>
+      <w:r>
+        <w:t>MedicalCondition VARCHAR(100) NOT NULL</w:t>
       </w:r>
     </w:p>
     <w:p>
@@ -2352,31 +2473,62 @@
           <w:ilvl w:val="0"/>
           <w:numId w:val="1"/>
         </w:numPr>
-      </w:pPr>
-      <w:proofErr w:type="spellStart"/>
+        <w:rPr>
+          <w:b/>
+          <w:bCs/>
+        </w:rPr>
+      </w:pPr>
+      <w:r>
+        <w:rPr>
+          <w:b/>
+          <w:bCs/>
+        </w:rPr>
+        <w:t>DiagAdm (Associate Entity)</w:t>
+      </w:r>
+    </w:p>
+    <w:p>
+      <w:pPr>
+        <w:pStyle w:val="ListParagraph"/>
+        <w:ind w:left="360"/>
+      </w:pPr>
+      <w:r>
+        <w:t>Schema:</w:t>
+      </w:r>
+      <w:r>
+        <w:t xml:space="preserve"> </w:t>
+      </w:r>
       <w:r>
         <w:t>DiagAdm</w:t>
       </w:r>
-      <w:proofErr w:type="spellEnd"/>
-      <w:r>
-        <w:t xml:space="preserve"> (Associate Entity)</w:t>
-      </w:r>
-    </w:p>
-    <w:p>
-      <w:pPr>
-        <w:pStyle w:val="ListParagraph"/>
-        <w:ind w:left="360"/>
-      </w:pPr>
-      <w:r>
-        <w:t xml:space="preserve">CREATE TABLE </w:t>
-      </w:r>
-      <w:proofErr w:type="spellStart"/>
-      <w:r>
-        <w:t>DiagAdm</w:t>
-      </w:r>
-      <w:proofErr w:type="spellEnd"/>
       <w:r>
         <w:t xml:space="preserve"> (</w:t>
+      </w:r>
+      <w:r>
+        <w:rPr>
+          <w:u w:val="single"/>
+        </w:rPr>
+        <w:t>AdmissionID</w:t>
+      </w:r>
+      <w:r>
+        <w:rPr>
+          <w:u w:val="single"/>
+        </w:rPr>
+        <w:t xml:space="preserve">, </w:t>
+      </w:r>
+      <w:r>
+        <w:rPr>
+          <w:u w:val="single"/>
+        </w:rPr>
+        <w:t>AdmissionID</w:t>
+      </w:r>
+      <w:r>
+        <w:t>)</w:t>
+      </w:r>
+      <w:r>
+        <w:br/>
+      </w:r>
+      <w:r>
+        <w:t>CREATE TABLE DiagAdm (</w:t>
       </w:r>
     </w:p>
     <w:p>
@@ -2391,27 +2543,14 @@
         </w:rPr>
         <w:t xml:space="preserve">      </w:t>
       </w:r>
-      <w:proofErr w:type="spellStart"/>
-      <w:r>
-        <w:t>AdmissionID</w:t>
-      </w:r>
-      <w:proofErr w:type="spellEnd"/>
-      <w:r>
-        <w:t xml:space="preserve"> INTEGER</w:t>
+      <w:r>
+        <w:t>AdmissionID INTEGER</w:t>
       </w:r>
       <w:r>
         <w:t xml:space="preserve"> </w:t>
       </w:r>
       <w:r>
-        <w:t>REFERENCES Admission(</w:t>
-      </w:r>
-      <w:proofErr w:type="spellStart"/>
-      <w:r>
-        <w:t>AdmissionID</w:t>
-      </w:r>
-      <w:proofErr w:type="spellEnd"/>
-      <w:r>
-        <w:t>),</w:t>
+        <w:t>REFERENCES Admission(AdmissionID),</w:t>
       </w:r>
     </w:p>
     <w:p>
@@ -2424,24 +2563,13 @@
           <w:kern w:val="0"/>
           <w14:ligatures w14:val="none"/>
         </w:rPr>
-        <w:lastRenderedPageBreak/>
         <w:t xml:space="preserve">      </w:t>
       </w:r>
-      <w:proofErr w:type="spellStart"/>
-      <w:r>
-        <w:t>DiagnosisID</w:t>
-      </w:r>
-      <w:proofErr w:type="spellEnd"/>
-      <w:r>
-        <w:t xml:space="preserve"> INTEGER REFERENCES Diagnosis(</w:t>
-      </w:r>
-      <w:proofErr w:type="spellStart"/>
-      <w:r>
-        <w:t>DiagnosisID</w:t>
-      </w:r>
-      <w:proofErr w:type="spellEnd"/>
-      <w:r>
-        <w:t>)</w:t>
+      <w:r>
+        <w:t>AdmissionID</w:t>
+      </w:r>
+      <w:r>
+        <w:t xml:space="preserve"> INTEGER REFERENCES Diagnosis(DiagnosisID)</w:t>
       </w:r>
       <w:r>
         <w:t>,</w:t>
@@ -2460,26 +2588,13 @@
         <w:t xml:space="preserve">      </w:t>
       </w:r>
       <w:r>
-        <w:t>PRIMARY KEY (</w:t>
-      </w:r>
-      <w:proofErr w:type="spellStart"/>
-      <w:r>
-        <w:t>AdmissionID</w:t>
-      </w:r>
-      <w:proofErr w:type="spellEnd"/>
-      <w:r>
-        <w:t xml:space="preserve">, </w:t>
-      </w:r>
-      <w:proofErr w:type="spellStart"/>
+        <w:t xml:space="preserve">PRIMARY KEY (AdmissionID, </w:t>
+      </w:r>
       <w:r>
         <w:t>Diagnosis</w:t>
       </w:r>
       <w:r>
-        <w:t>ID</w:t>
-      </w:r>
-      <w:proofErr w:type="spellEnd"/>
-      <w:r>
-        <w:t>)</w:t>
+        <w:t>ID)</w:t>
       </w:r>
     </w:p>
     <w:p>
@@ -2673,12 +2788,823 @@
     <w:p>
       <w:pPr>
         <w:spacing w:after="0"/>
-        <w:jc w:val="center"/>
-        <w:rPr>
-          <w:b/>
-          <w:bCs/>
-        </w:rPr>
-      </w:pPr>
+      </w:pPr>
+      <w:r>
+        <w:t>The tables are already in the BCNF form.</w:t>
+      </w:r>
+    </w:p>
+    <w:p>
+      <w:pPr>
+        <w:spacing w:after="0"/>
+      </w:pPr>
+      <w:r>
+        <w:t>Here are all the relations (in BCNF) form:</w:t>
+      </w:r>
+    </w:p>
+    <w:p>
+      <w:pPr>
+        <w:spacing w:after="0"/>
+        <w:rPr>
+          <w:b/>
+          <w:bCs/>
+        </w:rPr>
+      </w:pPr>
+    </w:p>
+    <w:p>
+      <w:pPr>
+        <w:pStyle w:val="ListParagraph"/>
+        <w:numPr>
+          <w:ilvl w:val="0"/>
+          <w:numId w:val="2"/>
+        </w:numPr>
+        <w:spacing w:after="0"/>
+      </w:pPr>
+      <w:r>
+        <w:t>Patient:</w:t>
+      </w:r>
+    </w:p>
+    <w:p>
+      <w:pPr>
+        <w:pStyle w:val="ListParagraph"/>
+        <w:numPr>
+          <w:ilvl w:val="1"/>
+          <w:numId w:val="2"/>
+        </w:numPr>
+        <w:spacing w:after="0"/>
+      </w:pPr>
+      <w:r>
+        <w:t>PatientID (Primary Key)</w:t>
+      </w:r>
+    </w:p>
+    <w:p>
+      <w:pPr>
+        <w:pStyle w:val="ListParagraph"/>
+        <w:numPr>
+          <w:ilvl w:val="1"/>
+          <w:numId w:val="2"/>
+        </w:numPr>
+        <w:spacing w:after="0"/>
+      </w:pPr>
+      <w:r>
+        <w:t>BloodTypeID (Foreign Key references BloodGroup)</w:t>
+      </w:r>
+    </w:p>
+    <w:p>
+      <w:pPr>
+        <w:pStyle w:val="ListParagraph"/>
+        <w:numPr>
+          <w:ilvl w:val="1"/>
+          <w:numId w:val="2"/>
+        </w:numPr>
+        <w:spacing w:after="0"/>
+      </w:pPr>
+      <w:r>
+        <w:t>Name</w:t>
+      </w:r>
+    </w:p>
+    <w:p>
+      <w:pPr>
+        <w:pStyle w:val="ListParagraph"/>
+        <w:numPr>
+          <w:ilvl w:val="1"/>
+          <w:numId w:val="2"/>
+        </w:numPr>
+        <w:spacing w:after="0"/>
+      </w:pPr>
+      <w:r>
+        <w:t>Age</w:t>
+      </w:r>
+    </w:p>
+    <w:p>
+      <w:pPr>
+        <w:pStyle w:val="ListParagraph"/>
+        <w:numPr>
+          <w:ilvl w:val="1"/>
+          <w:numId w:val="2"/>
+        </w:numPr>
+        <w:spacing w:after="0"/>
+      </w:pPr>
+      <w:r>
+        <w:t>Gender</w:t>
+      </w:r>
+    </w:p>
+    <w:p>
+      <w:pPr>
+        <w:pStyle w:val="ListParagraph"/>
+        <w:numPr>
+          <w:ilvl w:val="0"/>
+          <w:numId w:val="2"/>
+        </w:numPr>
+        <w:spacing w:after="0"/>
+      </w:pPr>
+      <w:r>
+        <w:t>BloodGroup:</w:t>
+      </w:r>
+    </w:p>
+    <w:p>
+      <w:pPr>
+        <w:pStyle w:val="ListParagraph"/>
+        <w:numPr>
+          <w:ilvl w:val="1"/>
+          <w:numId w:val="2"/>
+        </w:numPr>
+        <w:spacing w:after="0"/>
+      </w:pPr>
+      <w:r>
+        <w:t>BloodTypeID (Primary Key)</w:t>
+      </w:r>
+    </w:p>
+    <w:p>
+      <w:pPr>
+        <w:pStyle w:val="ListParagraph"/>
+        <w:numPr>
+          <w:ilvl w:val="1"/>
+          <w:numId w:val="2"/>
+        </w:numPr>
+        <w:spacing w:after="0"/>
+      </w:pPr>
+      <w:r>
+        <w:t>BloodType</w:t>
+      </w:r>
+    </w:p>
+    <w:p>
+      <w:pPr>
+        <w:pStyle w:val="ListParagraph"/>
+        <w:numPr>
+          <w:ilvl w:val="0"/>
+          <w:numId w:val="2"/>
+        </w:numPr>
+        <w:spacing w:after="0"/>
+      </w:pPr>
+      <w:r>
+        <w:t>InsuranceProvider:</w:t>
+      </w:r>
+    </w:p>
+    <w:p>
+      <w:pPr>
+        <w:pStyle w:val="ListParagraph"/>
+        <w:numPr>
+          <w:ilvl w:val="1"/>
+          <w:numId w:val="2"/>
+        </w:numPr>
+        <w:spacing w:after="0"/>
+      </w:pPr>
+      <w:r>
+        <w:t>InsuranceProviderID (Primary Key)</w:t>
+      </w:r>
+    </w:p>
+    <w:p>
+      <w:pPr>
+        <w:pStyle w:val="ListParagraph"/>
+        <w:numPr>
+          <w:ilvl w:val="1"/>
+          <w:numId w:val="2"/>
+        </w:numPr>
+        <w:spacing w:after="0"/>
+      </w:pPr>
+      <w:r>
+        <w:lastRenderedPageBreak/>
+        <w:t>PatientID (</w:t>
+      </w:r>
+      <w:r>
+        <w:t>Foreign Key references</w:t>
+      </w:r>
+      <w:r>
+        <w:t xml:space="preserve"> Patient)</w:t>
+      </w:r>
+      <w:r>
+        <w:tab/>
+        <w:t xml:space="preserve"> </w:t>
+      </w:r>
+    </w:p>
+    <w:p>
+      <w:pPr>
+        <w:pStyle w:val="ListParagraph"/>
+        <w:numPr>
+          <w:ilvl w:val="1"/>
+          <w:numId w:val="2"/>
+        </w:numPr>
+        <w:spacing w:after="0"/>
+      </w:pPr>
+      <w:r>
+        <w:t>InsuranceNumber (Candidate Key)</w:t>
+      </w:r>
+    </w:p>
+    <w:p>
+      <w:pPr>
+        <w:pStyle w:val="ListParagraph"/>
+        <w:numPr>
+          <w:ilvl w:val="1"/>
+          <w:numId w:val="2"/>
+        </w:numPr>
+        <w:spacing w:after="0"/>
+      </w:pPr>
+      <w:r>
+        <w:t>InsuranceProviderName</w:t>
+      </w:r>
+    </w:p>
+    <w:p>
+      <w:pPr>
+        <w:pStyle w:val="ListParagraph"/>
+        <w:numPr>
+          <w:ilvl w:val="0"/>
+          <w:numId w:val="2"/>
+        </w:numPr>
+        <w:spacing w:after="0"/>
+      </w:pPr>
+      <w:r>
+        <w:t>Admission:</w:t>
+      </w:r>
+    </w:p>
+    <w:p>
+      <w:pPr>
+        <w:pStyle w:val="ListParagraph"/>
+        <w:numPr>
+          <w:ilvl w:val="1"/>
+          <w:numId w:val="2"/>
+        </w:numPr>
+        <w:spacing w:after="0"/>
+      </w:pPr>
+      <w:r>
+        <w:t>AdmissionID (Primary Key)</w:t>
+      </w:r>
+    </w:p>
+    <w:p>
+      <w:pPr>
+        <w:pStyle w:val="ListParagraph"/>
+        <w:numPr>
+          <w:ilvl w:val="1"/>
+          <w:numId w:val="2"/>
+        </w:numPr>
+        <w:spacing w:after="0"/>
+      </w:pPr>
+      <w:r>
+        <w:t>PatientID (</w:t>
+      </w:r>
+      <w:r>
+        <w:t>Foreign Key references</w:t>
+      </w:r>
+      <w:r>
+        <w:t xml:space="preserve"> Patient)</w:t>
+      </w:r>
+    </w:p>
+    <w:p>
+      <w:pPr>
+        <w:pStyle w:val="ListParagraph"/>
+        <w:numPr>
+          <w:ilvl w:val="1"/>
+          <w:numId w:val="2"/>
+        </w:numPr>
+        <w:spacing w:after="0"/>
+      </w:pPr>
+      <w:r>
+        <w:t>DoctorID (Foreign Key references Doctor)</w:t>
+      </w:r>
+    </w:p>
+    <w:p>
+      <w:pPr>
+        <w:pStyle w:val="ListParagraph"/>
+        <w:numPr>
+          <w:ilvl w:val="1"/>
+          <w:numId w:val="2"/>
+        </w:numPr>
+        <w:spacing w:after="0"/>
+      </w:pPr>
+      <w:r>
+        <w:t>HospitalID (Foreign Key references Hospital)</w:t>
+      </w:r>
+    </w:p>
+    <w:p>
+      <w:pPr>
+        <w:pStyle w:val="ListParagraph"/>
+        <w:numPr>
+          <w:ilvl w:val="1"/>
+          <w:numId w:val="2"/>
+        </w:numPr>
+        <w:spacing w:after="0"/>
+      </w:pPr>
+      <w:r>
+        <w:t>MedicationID (Foreign Key references Medication)</w:t>
+      </w:r>
+    </w:p>
+    <w:p>
+      <w:pPr>
+        <w:pStyle w:val="ListParagraph"/>
+        <w:numPr>
+          <w:ilvl w:val="1"/>
+          <w:numId w:val="2"/>
+        </w:numPr>
+        <w:spacing w:after="0"/>
+      </w:pPr>
+      <w:r>
+        <w:t>Admission</w:t>
+      </w:r>
+      <w:r>
+        <w:t>Date</w:t>
+      </w:r>
+    </w:p>
+    <w:p>
+      <w:pPr>
+        <w:pStyle w:val="ListParagraph"/>
+        <w:numPr>
+          <w:ilvl w:val="1"/>
+          <w:numId w:val="2"/>
+        </w:numPr>
+        <w:spacing w:after="0"/>
+      </w:pPr>
+      <w:r>
+        <w:t>DischargeDate</w:t>
+      </w:r>
+    </w:p>
+    <w:p>
+      <w:pPr>
+        <w:pStyle w:val="ListParagraph"/>
+        <w:numPr>
+          <w:ilvl w:val="0"/>
+          <w:numId w:val="2"/>
+        </w:numPr>
+        <w:spacing w:after="0"/>
+      </w:pPr>
+      <w:r>
+        <w:t>AdmissionType:</w:t>
+      </w:r>
+    </w:p>
+    <w:p>
+      <w:pPr>
+        <w:pStyle w:val="ListParagraph"/>
+        <w:numPr>
+          <w:ilvl w:val="1"/>
+          <w:numId w:val="2"/>
+        </w:numPr>
+        <w:spacing w:after="0"/>
+      </w:pPr>
+      <w:r>
+        <w:t>AdmissionTypeID (Primary Key)</w:t>
+      </w:r>
+    </w:p>
+    <w:p>
+      <w:pPr>
+        <w:pStyle w:val="ListParagraph"/>
+        <w:numPr>
+          <w:ilvl w:val="1"/>
+          <w:numId w:val="2"/>
+        </w:numPr>
+        <w:spacing w:after="0"/>
+      </w:pPr>
+      <w:r>
+        <w:t>AdmissionID (Foreign Key references Admission)</w:t>
+      </w:r>
+    </w:p>
+    <w:p>
+      <w:pPr>
+        <w:pStyle w:val="ListParagraph"/>
+        <w:numPr>
+          <w:ilvl w:val="1"/>
+          <w:numId w:val="2"/>
+        </w:numPr>
+        <w:spacing w:after="0"/>
+      </w:pPr>
+      <w:r>
+        <w:t>AdmissionType (Emergency, Elective, Urgent)</w:t>
+      </w:r>
+    </w:p>
+    <w:p>
+      <w:pPr>
+        <w:pStyle w:val="ListParagraph"/>
+        <w:numPr>
+          <w:ilvl w:val="0"/>
+          <w:numId w:val="2"/>
+        </w:numPr>
+        <w:spacing w:after="0"/>
+      </w:pPr>
+      <w:r>
+        <w:t>Billing:</w:t>
+      </w:r>
+    </w:p>
+    <w:p>
+      <w:pPr>
+        <w:pStyle w:val="ListParagraph"/>
+        <w:numPr>
+          <w:ilvl w:val="1"/>
+          <w:numId w:val="2"/>
+        </w:numPr>
+        <w:spacing w:after="0"/>
+      </w:pPr>
+      <w:r>
+        <w:t>BillingID (Primary Key)</w:t>
+      </w:r>
+    </w:p>
+    <w:p>
+      <w:pPr>
+        <w:pStyle w:val="ListParagraph"/>
+        <w:numPr>
+          <w:ilvl w:val="1"/>
+          <w:numId w:val="2"/>
+        </w:numPr>
+        <w:spacing w:after="0"/>
+      </w:pPr>
+      <w:r>
+        <w:t>AdmissionID (Foreign Key references Admission)</w:t>
+      </w:r>
+    </w:p>
+    <w:p>
+      <w:pPr>
+        <w:pStyle w:val="ListParagraph"/>
+        <w:numPr>
+          <w:ilvl w:val="1"/>
+          <w:numId w:val="2"/>
+        </w:numPr>
+        <w:spacing w:after="0"/>
+      </w:pPr>
+      <w:r>
+        <w:t>BillingAmount</w:t>
+      </w:r>
+    </w:p>
+    <w:p>
+      <w:pPr>
+        <w:pStyle w:val="ListParagraph"/>
+        <w:numPr>
+          <w:ilvl w:val="0"/>
+          <w:numId w:val="2"/>
+        </w:numPr>
+        <w:spacing w:after="0"/>
+      </w:pPr>
+      <w:r>
+        <w:t>Test:</w:t>
+      </w:r>
+    </w:p>
+    <w:p>
+      <w:pPr>
+        <w:pStyle w:val="ListParagraph"/>
+        <w:numPr>
+          <w:ilvl w:val="1"/>
+          <w:numId w:val="2"/>
+        </w:numPr>
+        <w:spacing w:after="0"/>
+      </w:pPr>
+      <w:r>
+        <w:t>TestID (Primary Key)</w:t>
+      </w:r>
+    </w:p>
+    <w:p>
+      <w:pPr>
+        <w:pStyle w:val="ListParagraph"/>
+        <w:numPr>
+          <w:ilvl w:val="1"/>
+          <w:numId w:val="2"/>
+        </w:numPr>
+        <w:spacing w:after="0"/>
+      </w:pPr>
+      <w:r>
+        <w:t>TestName</w:t>
+      </w:r>
+    </w:p>
+    <w:p>
+      <w:pPr>
+        <w:pStyle w:val="ListParagraph"/>
+        <w:numPr>
+          <w:ilvl w:val="0"/>
+          <w:numId w:val="2"/>
+        </w:numPr>
+        <w:spacing w:after="0"/>
+      </w:pPr>
+      <w:r>
+        <w:t>TestResult:</w:t>
+      </w:r>
+    </w:p>
+    <w:p>
+      <w:pPr>
+        <w:pStyle w:val="ListParagraph"/>
+        <w:numPr>
+          <w:ilvl w:val="1"/>
+          <w:numId w:val="2"/>
+        </w:numPr>
+        <w:spacing w:after="0"/>
+      </w:pPr>
+      <w:r>
+        <w:t>AdmissionID (Foreign Key references Admission)</w:t>
+      </w:r>
+    </w:p>
+    <w:p>
+      <w:pPr>
+        <w:pStyle w:val="ListParagraph"/>
+        <w:numPr>
+          <w:ilvl w:val="1"/>
+          <w:numId w:val="2"/>
+        </w:numPr>
+        <w:spacing w:after="0"/>
+      </w:pPr>
+      <w:r>
+        <w:t>TestID (Foreign Key references Test)</w:t>
+      </w:r>
+    </w:p>
+    <w:p>
+      <w:pPr>
+        <w:pStyle w:val="ListParagraph"/>
+        <w:numPr>
+          <w:ilvl w:val="1"/>
+          <w:numId w:val="2"/>
+        </w:numPr>
+        <w:spacing w:after="0"/>
+      </w:pPr>
+      <w:r>
+        <w:t>TestResults</w:t>
+      </w:r>
+    </w:p>
+    <w:p>
+      <w:pPr>
+        <w:pStyle w:val="ListParagraph"/>
+        <w:numPr>
+          <w:ilvl w:val="0"/>
+          <w:numId w:val="2"/>
+        </w:numPr>
+        <w:spacing w:after="0"/>
+      </w:pPr>
+      <w:r>
+        <w:t>Hospital:</w:t>
+      </w:r>
+    </w:p>
+    <w:p>
+      <w:pPr>
+        <w:pStyle w:val="ListParagraph"/>
+        <w:numPr>
+          <w:ilvl w:val="1"/>
+          <w:numId w:val="2"/>
+        </w:numPr>
+        <w:spacing w:after="0"/>
+      </w:pPr>
+      <w:r>
+        <w:t>HospitalID (Primary Key)</w:t>
+      </w:r>
+    </w:p>
+    <w:p>
+      <w:pPr>
+        <w:pStyle w:val="ListParagraph"/>
+        <w:numPr>
+          <w:ilvl w:val="1"/>
+          <w:numId w:val="2"/>
+        </w:numPr>
+        <w:spacing w:after="0"/>
+      </w:pPr>
+      <w:r>
+        <w:t>HospitalName</w:t>
+      </w:r>
+    </w:p>
+    <w:p>
+      <w:pPr>
+        <w:pStyle w:val="ListParagraph"/>
+        <w:numPr>
+          <w:ilvl w:val="0"/>
+          <w:numId w:val="2"/>
+        </w:numPr>
+        <w:spacing w:after="0"/>
+      </w:pPr>
+      <w:r>
+        <w:t>Room:</w:t>
+      </w:r>
+    </w:p>
+    <w:p>
+      <w:pPr>
+        <w:pStyle w:val="ListParagraph"/>
+        <w:numPr>
+          <w:ilvl w:val="1"/>
+          <w:numId w:val="2"/>
+        </w:numPr>
+        <w:spacing w:after="0"/>
+      </w:pPr>
+      <w:r>
+        <w:t>RoomID (Primary Key)</w:t>
+      </w:r>
+    </w:p>
+    <w:p>
+      <w:pPr>
+        <w:pStyle w:val="ListParagraph"/>
+        <w:numPr>
+          <w:ilvl w:val="1"/>
+          <w:numId w:val="2"/>
+        </w:numPr>
+        <w:spacing w:after="0"/>
+      </w:pPr>
+      <w:r>
+        <w:t>HospitalID (Foreign Key references Hospital)</w:t>
+      </w:r>
+    </w:p>
+    <w:p>
+      <w:pPr>
+        <w:pStyle w:val="ListParagraph"/>
+        <w:numPr>
+          <w:ilvl w:val="1"/>
+          <w:numId w:val="2"/>
+        </w:numPr>
+        <w:spacing w:after="0"/>
+      </w:pPr>
+      <w:r>
+        <w:t>RoomNumber</w:t>
+      </w:r>
+    </w:p>
+    <w:p>
+      <w:pPr>
+        <w:pStyle w:val="ListParagraph"/>
+        <w:numPr>
+          <w:ilvl w:val="0"/>
+          <w:numId w:val="2"/>
+        </w:numPr>
+        <w:spacing w:after="0"/>
+      </w:pPr>
+      <w:r>
+        <w:t>Doctor:</w:t>
+      </w:r>
+    </w:p>
+    <w:p>
+      <w:pPr>
+        <w:pStyle w:val="ListParagraph"/>
+        <w:numPr>
+          <w:ilvl w:val="1"/>
+          <w:numId w:val="2"/>
+        </w:numPr>
+        <w:spacing w:after="0"/>
+      </w:pPr>
+      <w:r>
+        <w:t>DoctorID (Primary Key)</w:t>
+      </w:r>
+    </w:p>
+    <w:p>
+      <w:pPr>
+        <w:pStyle w:val="ListParagraph"/>
+        <w:numPr>
+          <w:ilvl w:val="1"/>
+          <w:numId w:val="2"/>
+        </w:numPr>
+        <w:spacing w:after="0"/>
+      </w:pPr>
+      <w:r>
+        <w:t>HospitalID (Foreign Key references Hospital)</w:t>
+      </w:r>
+    </w:p>
+    <w:p>
+      <w:pPr>
+        <w:pStyle w:val="ListParagraph"/>
+        <w:numPr>
+          <w:ilvl w:val="1"/>
+          <w:numId w:val="2"/>
+        </w:numPr>
+        <w:spacing w:after="0"/>
+      </w:pPr>
+      <w:r>
+        <w:t>Doctor</w:t>
+      </w:r>
+      <w:r>
+        <w:t>Name</w:t>
+      </w:r>
+    </w:p>
+    <w:p>
+      <w:pPr>
+        <w:pStyle w:val="ListParagraph"/>
+        <w:numPr>
+          <w:ilvl w:val="0"/>
+          <w:numId w:val="2"/>
+        </w:numPr>
+        <w:spacing w:after="0"/>
+      </w:pPr>
+      <w:r>
+        <w:t>Medication:</w:t>
+      </w:r>
+    </w:p>
+    <w:p>
+      <w:pPr>
+        <w:pStyle w:val="ListParagraph"/>
+        <w:numPr>
+          <w:ilvl w:val="1"/>
+          <w:numId w:val="2"/>
+        </w:numPr>
+        <w:spacing w:after="0"/>
+      </w:pPr>
+      <w:r>
+        <w:t>MedicationID (Primary Key)</w:t>
+      </w:r>
+    </w:p>
+    <w:p>
+      <w:pPr>
+        <w:pStyle w:val="ListParagraph"/>
+        <w:numPr>
+          <w:ilvl w:val="1"/>
+          <w:numId w:val="2"/>
+        </w:numPr>
+        <w:spacing w:after="0"/>
+      </w:pPr>
+      <w:r>
+        <w:t>Diagnosis</w:t>
+      </w:r>
+      <w:r>
+        <w:t>ID (</w:t>
+      </w:r>
+      <w:r>
+        <w:t>Foreign Key references Diagnosis)</w:t>
+      </w:r>
+    </w:p>
+    <w:p>
+      <w:pPr>
+        <w:pStyle w:val="ListParagraph"/>
+        <w:numPr>
+          <w:ilvl w:val="1"/>
+          <w:numId w:val="2"/>
+        </w:numPr>
+        <w:spacing w:after="0"/>
+      </w:pPr>
+      <w:r>
+        <w:t>MedicineName</w:t>
+      </w:r>
+    </w:p>
+    <w:p>
+      <w:pPr>
+        <w:pStyle w:val="ListParagraph"/>
+        <w:numPr>
+          <w:ilvl w:val="0"/>
+          <w:numId w:val="2"/>
+        </w:numPr>
+        <w:spacing w:after="0"/>
+      </w:pPr>
+      <w:r>
+        <w:t>Diagnosis:</w:t>
+      </w:r>
+    </w:p>
+    <w:p>
+      <w:pPr>
+        <w:pStyle w:val="ListParagraph"/>
+        <w:numPr>
+          <w:ilvl w:val="1"/>
+          <w:numId w:val="2"/>
+        </w:numPr>
+        <w:spacing w:after="0"/>
+      </w:pPr>
+      <w:r>
+        <w:t>DiagnosisID (Primary Key)</w:t>
+      </w:r>
+    </w:p>
+    <w:p>
+      <w:pPr>
+        <w:pStyle w:val="ListParagraph"/>
+        <w:numPr>
+          <w:ilvl w:val="1"/>
+          <w:numId w:val="2"/>
+        </w:numPr>
+        <w:spacing w:after="0"/>
+      </w:pPr>
+      <w:r>
+        <w:t>MedicalCondition</w:t>
+      </w:r>
+    </w:p>
+    <w:p>
+      <w:pPr>
+        <w:pStyle w:val="ListParagraph"/>
+        <w:numPr>
+          <w:ilvl w:val="0"/>
+          <w:numId w:val="2"/>
+        </w:numPr>
+        <w:spacing w:after="0"/>
+      </w:pPr>
+      <w:r>
+        <w:lastRenderedPageBreak/>
+        <w:t>DiagAdm (Associative Entity):</w:t>
+      </w:r>
+    </w:p>
+    <w:p>
+      <w:pPr>
+        <w:pStyle w:val="ListParagraph"/>
+        <w:numPr>
+          <w:ilvl w:val="1"/>
+          <w:numId w:val="2"/>
+        </w:numPr>
+        <w:spacing w:after="0"/>
+      </w:pPr>
+      <w:r>
+        <w:t xml:space="preserve">AdmissionID (Foreign Key references Admission) </w:t>
+      </w:r>
+      <w:r>
+        <w:t>–</w:t>
+      </w:r>
+      <w:r>
+        <w:t xml:space="preserve"> Primary Key part 1</w:t>
+      </w:r>
+    </w:p>
+    <w:p>
+      <w:pPr>
+        <w:pStyle w:val="ListParagraph"/>
+        <w:numPr>
+          <w:ilvl w:val="1"/>
+          <w:numId w:val="2"/>
+        </w:numPr>
+        <w:spacing w:after="0"/>
+      </w:pPr>
+      <w:r>
+        <w:t xml:space="preserve">DiagnosisID (Foreign Key references Diagnosis) </w:t>
+      </w:r>
+      <w:r>
+        <w:t>–</w:t>
+      </w:r>
+      <w:r>
+        <w:t xml:space="preserve"> Primary Key part 2</w:t>
+      </w:r>
     </w:p>
     <w:p>
       <w:pPr>
@@ -2950,6 +3876,92 @@
 <file path=word/numbering.xml><?xml version="1.0" encoding="utf-8"?>
 <w:numbering xmlns:wpc="http://schemas.microsoft.com/office/word/2010/wordprocessingCanvas" xmlns:cx="http://schemas.microsoft.com/office/drawing/2014/chartex" xmlns:cx1="http://schemas.microsoft.com/office/drawing/2015/9/8/chartex" xmlns:cx2="http://schemas.microsoft.com/office/drawing/2015/10/21/chartex" xmlns:cx3="http://schemas.microsoft.com/office/drawing/2016/5/9/chartex" xmlns:cx4="http://schemas.microsoft.com/office/drawing/2016/5/10/chartex" xmlns:cx5="http://schemas.microsoft.com/office/drawing/2016/5/11/chartex" xmlns:cx6="http://schemas.microsoft.com/office/drawing/2016/5/12/chartex" xmlns:cx7="http://schemas.microsoft.com/office/drawing/2016/5/13/chartex" xmlns:cx8="http://schemas.microsoft.com/office/drawing/2016/5/14/chartex" xmlns:mc="http://schemas.openxmlformats.org/markup-compatibility/2006" xmlns:aink="http://schemas.microsoft.com/office/drawing/2016/ink" xmlns:am3d="http://schemas.microsoft.com/office/drawing/2017/model3d" xmlns:o="urn:schemas-microsoft-com:office:office" xmlns:oel="http://schemas.microsoft.com/office/2019/extlst" xmlns:r="http://schemas.openxmlformats.org/officeDocument/2006/relationships" xmlns:m="http://schemas.openxmlformats.org/officeDocument/2006/math" xmlns:v="urn:schemas-microsoft-com:vml" xmlns:wp14="http://schemas.microsoft.com/office/word/2010/wordprocessingDrawing" xmlns:wp="http://schemas.openxmlformats.org/drawingml/2006/wordprocessingDrawing" xmlns:w10="urn:schemas-microsoft-com:office:word" xmlns:w="http://schemas.openxmlformats.org/wordprocessingml/2006/main" xmlns:w14="http://schemas.microsoft.com/office/word/2010/wordml" xmlns:w15="http://schemas.microsoft.com/office/word/2012/wordml" xmlns:w16cex="http://schemas.microsoft.com/office/word/2018/wordml/cex" xmlns:w16cid="http://schemas.microsoft.com/office/word/2016/wordml/cid" xmlns:w16="http://schemas.microsoft.com/office/word/2018/wordml" xmlns:w16sdtdh="http://schemas.microsoft.com/office/word/2020/wordml/sdtdatahash" xmlns:w16se="http://schemas.microsoft.com/office/word/2015/wordml/symex" xmlns:wpg="http://schemas.microsoft.com/office/word/2010/wordprocessingGroup" xmlns:wpi="http://schemas.microsoft.com/office/word/2010/wordprocessingInk" xmlns:wne="http://schemas.microsoft.com/office/word/2006/wordml" xmlns:wps="http://schemas.microsoft.com/office/word/2010/wordprocessingShape" mc:Ignorable="w14 w15 w16se w16cid w16 w16cex w16sdtdh wp14">
   <w:abstractNum w:abstractNumId="0" w15:restartNumberingAfterBreak="0">
+    <w:nsid w:val="6EA2190B"/>
+    <w:multiLevelType w:val="hybridMultilevel"/>
+    <w:tmpl w:val="F7FE7AC6"/>
+    <w:lvl w:ilvl="0" w:tplc="0409000F">
+      <w:start w:val="1"/>
+      <w:numFmt w:val="decimal"/>
+      <w:lvlText w:val="%1."/>
+      <w:lvlJc w:val="left"/>
+      <w:pPr>
+        <w:ind w:left="720" w:hanging="360"/>
+      </w:pPr>
+    </w:lvl>
+    <w:lvl w:ilvl="1" w:tplc="04090019">
+      <w:start w:val="1"/>
+      <w:numFmt w:val="lowerLetter"/>
+      <w:lvlText w:val="%2."/>
+      <w:lvlJc w:val="left"/>
+      <w:pPr>
+        <w:ind w:left="1440" w:hanging="360"/>
+      </w:pPr>
+    </w:lvl>
+    <w:lvl w:ilvl="2" w:tplc="0409001B">
+      <w:start w:val="1"/>
+      <w:numFmt w:val="lowerRoman"/>
+      <w:lvlText w:val="%3."/>
+      <w:lvlJc w:val="right"/>
+      <w:pPr>
+        <w:ind w:left="2160" w:hanging="180"/>
+      </w:pPr>
+    </w:lvl>
+    <w:lvl w:ilvl="3" w:tplc="0409000F">
+      <w:start w:val="1"/>
+      <w:numFmt w:val="decimal"/>
+      <w:lvlText w:val="%4."/>
+      <w:lvlJc w:val="left"/>
+      <w:pPr>
+        <w:ind w:left="2880" w:hanging="360"/>
+      </w:pPr>
+    </w:lvl>
+    <w:lvl w:ilvl="4" w:tplc="04090019" w:tentative="1">
+      <w:start w:val="1"/>
+      <w:numFmt w:val="lowerLetter"/>
+      <w:lvlText w:val="%5."/>
+      <w:lvlJc w:val="left"/>
+      <w:pPr>
+        <w:ind w:left="3600" w:hanging="360"/>
+      </w:pPr>
+    </w:lvl>
+    <w:lvl w:ilvl="5" w:tplc="0409001B" w:tentative="1">
+      <w:start w:val="1"/>
+      <w:numFmt w:val="lowerRoman"/>
+      <w:lvlText w:val="%6."/>
+      <w:lvlJc w:val="right"/>
+      <w:pPr>
+        <w:ind w:left="4320" w:hanging="180"/>
+      </w:pPr>
+    </w:lvl>
+    <w:lvl w:ilvl="6" w:tplc="0409000F" w:tentative="1">
+      <w:start w:val="1"/>
+      <w:numFmt w:val="decimal"/>
+      <w:lvlText w:val="%7."/>
+      <w:lvlJc w:val="left"/>
+      <w:pPr>
+        <w:ind w:left="5040" w:hanging="360"/>
+      </w:pPr>
+    </w:lvl>
+    <w:lvl w:ilvl="7" w:tplc="04090019" w:tentative="1">
+      <w:start w:val="1"/>
+      <w:numFmt w:val="lowerLetter"/>
+      <w:lvlText w:val="%8."/>
+      <w:lvlJc w:val="left"/>
+      <w:pPr>
+        <w:ind w:left="5760" w:hanging="360"/>
+      </w:pPr>
+    </w:lvl>
+    <w:lvl w:ilvl="8" w:tplc="0409001B" w:tentative="1">
+      <w:start w:val="1"/>
+      <w:numFmt w:val="lowerRoman"/>
+      <w:lvlText w:val="%9."/>
+      <w:lvlJc w:val="right"/>
+      <w:pPr>
+        <w:ind w:left="6480" w:hanging="180"/>
+      </w:pPr>
+    </w:lvl>
+  </w:abstractNum>
+  <w:abstractNum w:abstractNumId="1" w15:restartNumberingAfterBreak="0">
     <w:nsid w:val="7D77235F"/>
     <w:multiLevelType w:val="hybridMultilevel"/>
     <w:tmpl w:val="DB8AEE70"/>
@@ -3041,6 +4053,9 @@
     </w:lvl>
   </w:abstractNum>
   <w:num w:numId="1" w16cid:durableId="372584591">
+    <w:abstractNumId w:val="1"/>
+  </w:num>
+  <w:num w:numId="2" w16cid:durableId="1764569513">
     <w:abstractNumId w:val="0"/>
   </w:num>
 </w:numbering>

</xml_diff>

<commit_message>
Done with Part 1 and 2
</commit_message>
<xml_diff>
--- a/Project_Document/Project-Deliverable-2.docx
+++ b/Project_Document/Project-Deliverable-2.docx
@@ -164,7 +164,46 @@
         <w:t>D</w:t>
       </w:r>
       <w:r>
-        <w:t>, BloodTypeID, Name, Age, Gender)</w:t>
+        <w:rPr>
+          <w:u w:val="single"/>
+        </w:rPr>
+        <w:t>:</w:t>
+      </w:r>
+      <w:r>
+        <w:t xml:space="preserve"> integer</w:t>
+      </w:r>
+      <w:r>
+        <w:t>, BloodTypeID</w:t>
+      </w:r>
+      <w:r>
+        <w:t>: integer</w:t>
+      </w:r>
+      <w:r>
+        <w:t>, Name</w:t>
+      </w:r>
+      <w:r>
+        <w:t>: string</w:t>
+      </w:r>
+      <w:r>
+        <w:t>, Age</w:t>
+      </w:r>
+      <w:r>
+        <w:t xml:space="preserve">: </w:t>
+      </w:r>
+      <w:r>
+        <w:t>integer</w:t>
+      </w:r>
+      <w:r>
+        <w:t>, Gender</w:t>
+      </w:r>
+      <w:r>
+        <w:t xml:space="preserve">: </w:t>
+      </w:r>
+      <w:r>
+        <w:t>string</w:t>
+      </w:r>
+      <w:r>
+        <w:t>)</w:t>
       </w:r>
       <w:r>
         <w:rPr>
@@ -245,7 +284,7 @@
                     <pic:cNvPicPr/>
                   </pic:nvPicPr>
                   <pic:blipFill>
-                    <a:blip r:embed="rId5"/>
+                    <a:blip r:embed="rId6"/>
                     <a:stretch>
                       <a:fillRect/>
                     </a:stretch>
@@ -310,12 +349,18 @@
         <w:t>BloodTypeID</w:t>
       </w:r>
       <w:r>
+        <w:t>: integer</w:t>
+      </w:r>
+      <w:r>
         <w:t xml:space="preserve">, </w:t>
       </w:r>
       <w:r>
         <w:t>BloodType</w:t>
       </w:r>
       <w:r>
+        <w:t>: string</w:t>
+      </w:r>
+      <w:r>
         <w:t>)</w:t>
       </w:r>
       <w:r>
@@ -363,6 +408,9 @@
         <w:t>)</w:t>
       </w:r>
       <w:r>
+        <w:t xml:space="preserve"> UNIQUE</w:t>
+      </w:r>
+      <w:r>
         <w:br/>
       </w:r>
       <w:r>
@@ -375,14 +423,11 @@
         <w:ind w:left="360"/>
       </w:pPr>
       <w:r>
-        <w:rPr>
-          <w:noProof/>
-        </w:rPr>
         <w:drawing>
-          <wp:inline distT="0" distB="0" distL="0" distR="0" wp14:anchorId="44CAA19B" wp14:editId="2CA68AB5">
-            <wp:extent cx="3715268" cy="800212"/>
-            <wp:effectExtent l="0" t="0" r="0" b="0"/>
-            <wp:docPr id="559340747" name="Picture 1" descr="A black screen with white text&#10;&#10;Description automatically generated"/>
+          <wp:inline distT="0" distB="0" distL="0" distR="0" wp14:anchorId="1E2F6398" wp14:editId="1B0C8DA5">
+            <wp:extent cx="3734321" cy="790685"/>
+            <wp:effectExtent l="0" t="0" r="0" b="9525"/>
+            <wp:docPr id="1107907303" name="Picture 1" descr="A black screen with white text&#10;&#10;Description automatically generated"/>
             <wp:cNvGraphicFramePr>
               <a:graphicFrameLocks xmlns:a="http://schemas.openxmlformats.org/drawingml/2006/main" noChangeAspect="1"/>
             </wp:cNvGraphicFramePr>
@@ -390,185 +435,7 @@
               <a:graphicData uri="http://schemas.openxmlformats.org/drawingml/2006/picture">
                 <pic:pic xmlns:pic="http://schemas.openxmlformats.org/drawingml/2006/picture">
                   <pic:nvPicPr>
-                    <pic:cNvPr id="559340747" name="Picture 1" descr="A black screen with white text&#10;&#10;Description automatically generated"/>
-                    <pic:cNvPicPr/>
-                  </pic:nvPicPr>
-                  <pic:blipFill>
-                    <a:blip r:embed="rId6"/>
-                    <a:stretch>
-                      <a:fillRect/>
-                    </a:stretch>
-                  </pic:blipFill>
-                  <pic:spPr>
-                    <a:xfrm>
-                      <a:off x="0" y="0"/>
-                      <a:ext cx="3715268" cy="800212"/>
-                    </a:xfrm>
-                    <a:prstGeom prst="rect">
-                      <a:avLst/>
-                    </a:prstGeom>
-                  </pic:spPr>
-                </pic:pic>
-              </a:graphicData>
-            </a:graphic>
-          </wp:inline>
-        </w:drawing>
-      </w:r>
-      <w:r>
-        <w:br/>
-      </w:r>
-    </w:p>
-    <w:p>
-      <w:pPr>
-        <w:pStyle w:val="ListParagraph"/>
-        <w:numPr>
-          <w:ilvl w:val="0"/>
-          <w:numId w:val="1"/>
-        </w:numPr>
-      </w:pPr>
-      <w:r>
-        <w:rPr>
-          <w:b/>
-          <w:bCs/>
-        </w:rPr>
-        <w:t>InsuranceProvider</w:t>
-      </w:r>
-      <w:r>
-        <w:br/>
-      </w:r>
-      <w:r>
-        <w:t>Schema:</w:t>
-      </w:r>
-      <w:r>
-        <w:t xml:space="preserve"> </w:t>
-      </w:r>
-      <w:r>
-        <w:t>InsuranceProvider</w:t>
-      </w:r>
-      <w:r>
-        <w:t xml:space="preserve"> (</w:t>
-      </w:r>
-      <w:r>
-        <w:rPr>
-          <w:u w:val="single"/>
-        </w:rPr>
-        <w:t>InsuranceProviderID</w:t>
-      </w:r>
-      <w:r>
-        <w:t xml:space="preserve">, </w:t>
-      </w:r>
-      <w:r>
-        <w:t>PatientID</w:t>
-      </w:r>
-      <w:r>
-        <w:t xml:space="preserve">, </w:t>
-      </w:r>
-      <w:r>
-        <w:t>InsuranceNumber</w:t>
-      </w:r>
-      <w:r>
-        <w:t xml:space="preserve">, </w:t>
-      </w:r>
-      <w:r>
-        <w:t>InsuranceProviderName</w:t>
-      </w:r>
-      <w:r>
-        <w:t>)</w:t>
-      </w:r>
-      <w:r>
-        <w:br/>
-      </w:r>
-      <w:r>
-        <w:t>CREATE TABLE InsuranceProvider (</w:t>
-      </w:r>
-      <w:r>
-        <w:br/>
-      </w:r>
-      <w:r>
-        <w:rPr>
-          <w:kern w:val="0"/>
-          <w14:ligatures w14:val="none"/>
-        </w:rPr>
-        <w:t xml:space="preserve">      </w:t>
-      </w:r>
-      <w:r>
-        <w:t xml:space="preserve">InsuranceProviderID </w:t>
-      </w:r>
-      <w:r>
-        <w:t xml:space="preserve">SERIAL </w:t>
-      </w:r>
-      <w:r>
-        <w:t>PRIMARY KEY,</w:t>
-      </w:r>
-      <w:r>
-        <w:br/>
-      </w:r>
-      <w:r>
-        <w:rPr>
-          <w:kern w:val="0"/>
-          <w14:ligatures w14:val="none"/>
-        </w:rPr>
-        <w:t xml:space="preserve">      </w:t>
-      </w:r>
-      <w:r>
-        <w:t>PatientID INTEGER REFERENCES Patient(PatientID),</w:t>
-      </w:r>
-      <w:r>
-        <w:br/>
-      </w:r>
-      <w:r>
-        <w:rPr>
-          <w:kern w:val="0"/>
-          <w14:ligatures w14:val="none"/>
-        </w:rPr>
-        <w:t xml:space="preserve">      </w:t>
-      </w:r>
-      <w:r>
-        <w:t>InsuranceNumber VARCHAR(20) UNIQUE,</w:t>
-      </w:r>
-      <w:r>
-        <w:br/>
-      </w:r>
-      <w:r>
-        <w:rPr>
-          <w:kern w:val="0"/>
-          <w14:ligatures w14:val="none"/>
-        </w:rPr>
-        <w:t xml:space="preserve">      </w:t>
-      </w:r>
-      <w:r>
-        <w:t>InsuranceProviderName VARCHAR(50)</w:t>
-      </w:r>
-      <w:r>
-        <w:br/>
-      </w:r>
-      <w:r>
-        <w:t>);</w:t>
-      </w:r>
-    </w:p>
-    <w:p>
-      <w:pPr>
-        <w:pStyle w:val="ListParagraph"/>
-        <w:ind w:left="360"/>
-      </w:pPr>
-      <w:r>
-        <w:rPr>
-          <w:noProof/>
-        </w:rPr>
-        <w:lastRenderedPageBreak/>
-        <w:drawing>
-          <wp:inline distT="0" distB="0" distL="0" distR="0" wp14:anchorId="1DE67A02" wp14:editId="2DE37246">
-            <wp:extent cx="4915586" cy="1086002"/>
-            <wp:effectExtent l="0" t="0" r="0" b="0"/>
-            <wp:docPr id="1654375924" name="Picture 1" descr="A black screen with white text&#10;&#10;Description automatically generated"/>
-            <wp:cNvGraphicFramePr>
-              <a:graphicFrameLocks xmlns:a="http://schemas.openxmlformats.org/drawingml/2006/main" noChangeAspect="1"/>
-            </wp:cNvGraphicFramePr>
-            <a:graphic xmlns:a="http://schemas.openxmlformats.org/drawingml/2006/main">
-              <a:graphicData uri="http://schemas.openxmlformats.org/drawingml/2006/picture">
-                <pic:pic xmlns:pic="http://schemas.openxmlformats.org/drawingml/2006/picture">
-                  <pic:nvPicPr>
-                    <pic:cNvPr id="1654375924" name="Picture 1" descr="A black screen with white text&#10;&#10;Description automatically generated"/>
+                    <pic:cNvPr id="1107907303" name="Picture 1" descr="A black screen with white text&#10;&#10;Description automatically generated"/>
                     <pic:cNvPicPr/>
                   </pic:nvPicPr>
                   <pic:blipFill>
@@ -580,7 +447,7 @@
                   <pic:spPr>
                     <a:xfrm>
                       <a:off x="0" y="0"/>
-                      <a:ext cx="4915586" cy="1086002"/>
+                      <a:ext cx="3734321" cy="790685"/>
                     </a:xfrm>
                     <a:prstGeom prst="rect">
                       <a:avLst/>
@@ -609,6 +476,174 @@
           <w:b/>
           <w:bCs/>
         </w:rPr>
+        <w:t>InsuranceProvider</w:t>
+      </w:r>
+      <w:r>
+        <w:br/>
+      </w:r>
+      <w:r>
+        <w:t>Schema:</w:t>
+      </w:r>
+      <w:r>
+        <w:t xml:space="preserve"> </w:t>
+      </w:r>
+      <w:r>
+        <w:t>InsuranceProvider</w:t>
+      </w:r>
+      <w:r>
+        <w:t xml:space="preserve"> (</w:t>
+      </w:r>
+      <w:r>
+        <w:rPr>
+          <w:u w:val="single"/>
+        </w:rPr>
+        <w:t>InsuranceProviderID</w:t>
+      </w:r>
+      <w:r>
+        <w:t>: integer</w:t>
+      </w:r>
+      <w:r>
+        <w:t xml:space="preserve">, </w:t>
+      </w:r>
+      <w:r>
+        <w:t>PatientID</w:t>
+      </w:r>
+      <w:r>
+        <w:t>: integer</w:t>
+      </w:r>
+      <w:r>
+        <w:t xml:space="preserve">, </w:t>
+      </w:r>
+      <w:r>
+        <w:t>InsuranceProviderName</w:t>
+      </w:r>
+      <w:r>
+        <w:t>: string</w:t>
+      </w:r>
+      <w:r>
+        <w:t>)</w:t>
+      </w:r>
+      <w:r>
+        <w:br/>
+      </w:r>
+      <w:r>
+        <w:t>CREATE TABLE InsuranceProvider (</w:t>
+      </w:r>
+      <w:r>
+        <w:br/>
+      </w:r>
+      <w:r>
+        <w:rPr>
+          <w:kern w:val="0"/>
+          <w14:ligatures w14:val="none"/>
+        </w:rPr>
+        <w:t xml:space="preserve">      </w:t>
+      </w:r>
+      <w:r>
+        <w:t xml:space="preserve">InsuranceProviderID </w:t>
+      </w:r>
+      <w:r>
+        <w:t xml:space="preserve">SERIAL </w:t>
+      </w:r>
+      <w:r>
+        <w:t>PRIMARY KEY,</w:t>
+      </w:r>
+      <w:r>
+        <w:br/>
+      </w:r>
+      <w:r>
+        <w:rPr>
+          <w:kern w:val="0"/>
+          <w14:ligatures w14:val="none"/>
+        </w:rPr>
+        <w:t xml:space="preserve">      </w:t>
+      </w:r>
+      <w:r>
+        <w:t>PatientID INTEGER REFERENCES Patient(PatientID),</w:t>
+      </w:r>
+      <w:r>
+        <w:br/>
+      </w:r>
+      <w:r>
+        <w:rPr>
+          <w:kern w:val="0"/>
+          <w14:ligatures w14:val="none"/>
+        </w:rPr>
+        <w:t xml:space="preserve">      </w:t>
+      </w:r>
+      <w:r>
+        <w:t>InsuranceProviderName VARCHAR(50)</w:t>
+      </w:r>
+      <w:r>
+        <w:br/>
+      </w:r>
+      <w:r>
+        <w:t>);</w:t>
+      </w:r>
+    </w:p>
+    <w:p>
+      <w:pPr>
+        <w:pStyle w:val="ListParagraph"/>
+        <w:ind w:left="360"/>
+      </w:pPr>
+      <w:r>
+        <w:rPr>
+          <w:noProof/>
+        </w:rPr>
+        <w:lastRenderedPageBreak/>
+        <w:drawing>
+          <wp:inline distT="0" distB="0" distL="0" distR="0" wp14:anchorId="1F3D7064" wp14:editId="130D6427">
+            <wp:extent cx="5020376" cy="952633"/>
+            <wp:effectExtent l="0" t="0" r="8890" b="0"/>
+            <wp:docPr id="1099608397" name="Picture 1" descr="A black screen with white text&#10;&#10;Description automatically generated"/>
+            <wp:cNvGraphicFramePr>
+              <a:graphicFrameLocks xmlns:a="http://schemas.openxmlformats.org/drawingml/2006/main" noChangeAspect="1"/>
+            </wp:cNvGraphicFramePr>
+            <a:graphic xmlns:a="http://schemas.openxmlformats.org/drawingml/2006/main">
+              <a:graphicData uri="http://schemas.openxmlformats.org/drawingml/2006/picture">
+                <pic:pic xmlns:pic="http://schemas.openxmlformats.org/drawingml/2006/picture">
+                  <pic:nvPicPr>
+                    <pic:cNvPr id="1099608397" name="Picture 1" descr="A black screen with white text&#10;&#10;Description automatically generated"/>
+                    <pic:cNvPicPr/>
+                  </pic:nvPicPr>
+                  <pic:blipFill>
+                    <a:blip r:embed="rId8"/>
+                    <a:stretch>
+                      <a:fillRect/>
+                    </a:stretch>
+                  </pic:blipFill>
+                  <pic:spPr>
+                    <a:xfrm>
+                      <a:off x="0" y="0"/>
+                      <a:ext cx="5020376" cy="952633"/>
+                    </a:xfrm>
+                    <a:prstGeom prst="rect">
+                      <a:avLst/>
+                    </a:prstGeom>
+                  </pic:spPr>
+                </pic:pic>
+              </a:graphicData>
+            </a:graphic>
+          </wp:inline>
+        </w:drawing>
+      </w:r>
+      <w:r>
+        <w:br/>
+      </w:r>
+    </w:p>
+    <w:p>
+      <w:pPr>
+        <w:pStyle w:val="ListParagraph"/>
+        <w:numPr>
+          <w:ilvl w:val="0"/>
+          <w:numId w:val="1"/>
+        </w:numPr>
+      </w:pPr>
+      <w:r>
+        <w:rPr>
+          <w:b/>
+          <w:bCs/>
+        </w:rPr>
         <w:t>Admission</w:t>
       </w:r>
       <w:r>
@@ -637,40 +672,61 @@
         <w:t>AdmissionID</w:t>
       </w:r>
       <w:r>
+        <w:t>: integer</w:t>
+      </w:r>
+      <w:r>
         <w:t xml:space="preserve">, </w:t>
       </w:r>
       <w:r>
         <w:t>PatientID</w:t>
       </w:r>
       <w:r>
+        <w:t>: integer</w:t>
+      </w:r>
+      <w:r>
         <w:t xml:space="preserve">, </w:t>
       </w:r>
       <w:r>
         <w:t>DoctorID</w:t>
       </w:r>
       <w:r>
+        <w:t>: integer</w:t>
+      </w:r>
+      <w:r>
         <w:t xml:space="preserve">, </w:t>
       </w:r>
       <w:r>
         <w:t>HospitalID</w:t>
       </w:r>
       <w:r>
+        <w:t>: integer</w:t>
+      </w:r>
+      <w:r>
         <w:t xml:space="preserve">, </w:t>
       </w:r>
       <w:r>
         <w:t>MedicationID</w:t>
       </w:r>
       <w:r>
+        <w:t>: integer</w:t>
+      </w:r>
+      <w:r>
         <w:t xml:space="preserve">, </w:t>
       </w:r>
       <w:r>
         <w:t>AdmissionDate</w:t>
       </w:r>
       <w:r>
+        <w:t>: date</w:t>
+      </w:r>
+      <w:r>
         <w:t xml:space="preserve">, </w:t>
       </w:r>
       <w:r>
         <w:t>DischargeDate</w:t>
+      </w:r>
+      <w:r>
+        <w:t>: date</w:t>
       </w:r>
       <w:r>
         <w:t>)</w:t>
@@ -823,7 +879,7 @@
                     <pic:cNvPicPr/>
                   </pic:nvPicPr>
                   <pic:blipFill>
-                    <a:blip r:embed="rId8"/>
+                    <a:blip r:embed="rId9"/>
                     <a:stretch>
                       <a:fillRect/>
                     </a:stretch>
@@ -885,16 +941,29 @@
         <w:t>AdmissionTypeID</w:t>
       </w:r>
       <w:r>
+        <w:t>: integer</w:t>
+      </w:r>
+      <w:r>
         <w:t xml:space="preserve">, </w:t>
       </w:r>
       <w:r>
         <w:t>AdmissionID</w:t>
       </w:r>
       <w:r>
+        <w:t>: integer</w:t>
+      </w:r>
+      <w:r>
         <w:t xml:space="preserve">, </w:t>
       </w:r>
       <w:r>
         <w:t>AdmissionType</w:t>
+      </w:r>
+      <w:r>
+        <w:rPr>
+          <w:kern w:val="0"/>
+          <w14:ligatures w14:val="none"/>
+        </w:rPr>
+        <w:t>: string</w:t>
       </w:r>
       <w:r>
         <w:t>)</w:t>
@@ -1000,7 +1069,7 @@
                     <pic:cNvPicPr/>
                   </pic:nvPicPr>
                   <pic:blipFill>
-                    <a:blip r:embed="rId9"/>
+                    <a:blip r:embed="rId10"/>
                     <a:stretch>
                       <a:fillRect/>
                     </a:stretch>
@@ -1041,6 +1110,7 @@
           <w:b/>
           <w:bCs/>
         </w:rPr>
+        <w:lastRenderedPageBreak/>
         <w:t>Billing</w:t>
       </w:r>
       <w:r>
@@ -1069,18 +1139,35 @@
         <w:t>BillingID</w:t>
       </w:r>
       <w:r>
+        <w:rPr>
+          <w:kern w:val="0"/>
+          <w14:ligatures w14:val="none"/>
+        </w:rPr>
+        <w:t>: integer</w:t>
+      </w:r>
+      <w:r>
         <w:t xml:space="preserve">, </w:t>
       </w:r>
       <w:r>
         <w:t>AdmissionID</w:t>
       </w:r>
       <w:r>
+        <w:rPr>
+          <w:kern w:val="0"/>
+          <w14:ligatures w14:val="none"/>
+        </w:rPr>
+        <w:t>: integer</w:t>
+      </w:r>
+      <w:r>
         <w:t xml:space="preserve">, </w:t>
       </w:r>
       <w:r>
         <w:t>BillingAmount</w:t>
       </w:r>
       <w:r>
+        <w:t>: real</w:t>
+      </w:r>
+      <w:r>
         <w:t>)</w:t>
       </w:r>
       <w:r>
@@ -1103,7 +1190,6 @@
           <w:kern w:val="0"/>
           <w14:ligatures w14:val="none"/>
         </w:rPr>
-        <w:lastRenderedPageBreak/>
         <w:t xml:space="preserve">      </w:t>
       </w:r>
       <w:r>
@@ -1184,7 +1270,7 @@
                     <pic:cNvPicPr/>
                   </pic:nvPicPr>
                   <pic:blipFill>
-                    <a:blip r:embed="rId10"/>
+                    <a:blip r:embed="rId11"/>
                     <a:stretch>
                       <a:fillRect/>
                     </a:stretch>
@@ -1205,10 +1291,6 @@
         </w:drawing>
       </w:r>
       <w:r>
-        <w:rPr>
-          <w:b/>
-          <w:bCs/>
-        </w:rPr>
         <w:br/>
       </w:r>
     </w:p>
@@ -1224,15 +1306,13 @@
           <w:bCs/>
         </w:rPr>
       </w:pPr>
-      <w:proofErr w:type="gramStart"/>
-      <w:r>
-        <w:rPr>
-          <w:b/>
-          <w:bCs/>
-        </w:rPr>
-        <w:t>Test</w:t>
-      </w:r>
-      <w:proofErr w:type="gramEnd"/>
+      <w:r>
+        <w:rPr>
+          <w:b/>
+          <w:bCs/>
+        </w:rPr>
+        <w:t>TestResult</w:t>
+      </w:r>
     </w:p>
     <w:p>
       <w:pPr>
@@ -1246,7 +1326,7 @@
         <w:t xml:space="preserve"> </w:t>
       </w:r>
       <w:r>
-        <w:t>Test</w:t>
+        <w:t>TestResult</w:t>
       </w:r>
       <w:r>
         <w:t xml:space="preserve"> (</w:t>
@@ -1255,13 +1335,23 @@
         <w:rPr>
           <w:u w:val="single"/>
         </w:rPr>
-        <w:t>TestID</w:t>
-      </w:r>
-      <w:r>
-        <w:t>, T</w:t>
-      </w:r>
-      <w:r>
-        <w:t>estName</w:t>
+        <w:t>AdmissionID</w:t>
+      </w:r>
+      <w:r>
+        <w:rPr>
+          <w:kern w:val="0"/>
+          <w14:ligatures w14:val="none"/>
+        </w:rPr>
+        <w:t>: integer</w:t>
+      </w:r>
+      <w:r>
+        <w:t xml:space="preserve">, </w:t>
+      </w:r>
+      <w:r>
+        <w:t>TestResults</w:t>
+      </w:r>
+      <w:r>
+        <w:t>: string</w:t>
       </w:r>
       <w:r>
         <w:t>)</w:t>
@@ -1270,26 +1360,18 @@
         <w:br/>
       </w:r>
       <w:r>
-        <w:t>CREATE TABLE Test (</w:t>
-      </w:r>
-      <w:r>
-        <w:t>TestID</w:t>
-      </w:r>
-      <w:r>
-        <w:t xml:space="preserve">, </w:t>
-      </w:r>
-      <w:r>
-        <w:t>TestName</w:t>
-      </w:r>
-      <w:r>
-        <w:t>)</w:t>
-      </w:r>
-    </w:p>
-    <w:p>
-      <w:pPr>
-        <w:pStyle w:val="ListParagraph"/>
-        <w:ind w:left="360"/>
-      </w:pPr>
+        <w:t xml:space="preserve">CREATE TABLE TestResult </w:t>
+      </w:r>
+      <w:r>
+        <w:t>(</w:t>
+      </w:r>
+    </w:p>
+    <w:p>
+      <w:pPr>
+        <w:pStyle w:val="ListParagraph"/>
+        <w:ind w:left="360"/>
+      </w:pPr>
+      <w:bookmarkStart w:id="0" w:name="_Hlk163501205"/>
       <w:r>
         <w:rPr>
           <w:kern w:val="0"/>
@@ -1297,14 +1379,9 @@
         </w:rPr>
         <w:t xml:space="preserve">      </w:t>
       </w:r>
-      <w:r>
-        <w:t xml:space="preserve">TestID </w:t>
-      </w:r>
-      <w:r>
-        <w:t>SERIAL</w:t>
-      </w:r>
-      <w:r>
-        <w:t xml:space="preserve"> PRIMARY KEY,</w:t>
+      <w:bookmarkEnd w:id="0"/>
+      <w:r>
+        <w:t>AdmissionID INTEGER REFERENCES Admission(AdmissionID),</w:t>
       </w:r>
     </w:p>
     <w:p>
@@ -1320,8 +1397,26 @@
         <w:t xml:space="preserve">      </w:t>
       </w:r>
       <w:r>
-        <w:t>TestName VARCHAR(50) NOT NULL</w:t>
-      </w:r>
+        <w:t>TestResults TEXT,</w:t>
+      </w:r>
+    </w:p>
+    <w:p>
+      <w:pPr>
+        <w:pStyle w:val="ListParagraph"/>
+        <w:ind w:left="360"/>
+      </w:pPr>
+      <w:r>
+        <w:rPr>
+          <w:kern w:val="0"/>
+          <w14:ligatures w14:val="none"/>
+        </w:rPr>
+        <w:t xml:space="preserve">      </w:t>
+      </w:r>
+      <w:bookmarkStart w:id="1" w:name="_Hlk163501465"/>
+      <w:r>
+        <w:t>PRIMARY KEY (AdmissionID)</w:t>
+      </w:r>
+      <w:bookmarkEnd w:id="1"/>
     </w:p>
     <w:p>
       <w:pPr>
@@ -1343,13 +1438,15 @@
       </w:pPr>
       <w:r>
         <w:rPr>
+          <w:b/>
+          <w:bCs/>
           <w:noProof/>
         </w:rPr>
         <w:drawing>
-          <wp:inline distT="0" distB="0" distL="0" distR="0" wp14:anchorId="6AB0D204" wp14:editId="1C75CBD5">
-            <wp:extent cx="3505689" cy="809738"/>
+          <wp:inline distT="0" distB="0" distL="0" distR="0" wp14:anchorId="42AD0F73" wp14:editId="043699C7">
+            <wp:extent cx="5449060" cy="943107"/>
             <wp:effectExtent l="0" t="0" r="0" b="9525"/>
-            <wp:docPr id="1757148300" name="Picture 1" descr="A black screen with white text&#10;&#10;Description automatically generated"/>
+            <wp:docPr id="244391677" name="Picture 1" descr="A black screen with white text&#10;&#10;Description automatically generated"/>
             <wp:cNvGraphicFramePr>
               <a:graphicFrameLocks xmlns:a="http://schemas.openxmlformats.org/drawingml/2006/main" noChangeAspect="1"/>
             </wp:cNvGraphicFramePr>
@@ -1357,213 +1454,7 @@
               <a:graphicData uri="http://schemas.openxmlformats.org/drawingml/2006/picture">
                 <pic:pic xmlns:pic="http://schemas.openxmlformats.org/drawingml/2006/picture">
                   <pic:nvPicPr>
-                    <pic:cNvPr id="1757148300" name="Picture 1" descr="A black screen with white text&#10;&#10;Description automatically generated"/>
-                    <pic:cNvPicPr/>
-                  </pic:nvPicPr>
-                  <pic:blipFill>
-                    <a:blip r:embed="rId11"/>
-                    <a:stretch>
-                      <a:fillRect/>
-                    </a:stretch>
-                  </pic:blipFill>
-                  <pic:spPr>
-                    <a:xfrm>
-                      <a:off x="0" y="0"/>
-                      <a:ext cx="3505689" cy="809738"/>
-                    </a:xfrm>
-                    <a:prstGeom prst="rect">
-                      <a:avLst/>
-                    </a:prstGeom>
-                  </pic:spPr>
-                </pic:pic>
-              </a:graphicData>
-            </a:graphic>
-          </wp:inline>
-        </w:drawing>
-      </w:r>
-      <w:r>
-        <w:br/>
-      </w:r>
-    </w:p>
-    <w:p>
-      <w:pPr>
-        <w:pStyle w:val="ListParagraph"/>
-        <w:numPr>
-          <w:ilvl w:val="0"/>
-          <w:numId w:val="1"/>
-        </w:numPr>
-        <w:rPr>
-          <w:b/>
-          <w:bCs/>
-        </w:rPr>
-      </w:pPr>
-      <w:r>
-        <w:rPr>
-          <w:b/>
-          <w:bCs/>
-        </w:rPr>
-        <w:t>TestResult</w:t>
-      </w:r>
-    </w:p>
-    <w:p>
-      <w:pPr>
-        <w:pStyle w:val="ListParagraph"/>
-        <w:ind w:left="360"/>
-      </w:pPr>
-      <w:r>
-        <w:t>Schema:</w:t>
-      </w:r>
-      <w:r>
-        <w:t xml:space="preserve"> </w:t>
-      </w:r>
-      <w:r>
-        <w:t>TestResult</w:t>
-      </w:r>
-      <w:r>
-        <w:t xml:space="preserve"> (</w:t>
-      </w:r>
-      <w:r>
-        <w:rPr>
-          <w:u w:val="single"/>
-        </w:rPr>
-        <w:t>AdmissionID</w:t>
-      </w:r>
-      <w:r>
-        <w:rPr>
-          <w:u w:val="single"/>
-        </w:rPr>
-        <w:t xml:space="preserve">, </w:t>
-      </w:r>
-      <w:r>
-        <w:rPr>
-          <w:u w:val="single"/>
-        </w:rPr>
-        <w:t>TestID</w:t>
-      </w:r>
-      <w:r>
-        <w:t xml:space="preserve">, </w:t>
-      </w:r>
-      <w:r>
-        <w:t>TestResults</w:t>
-      </w:r>
-      <w:r>
-        <w:t>)</w:t>
-      </w:r>
-      <w:r>
-        <w:br/>
-      </w:r>
-      <w:r>
-        <w:t xml:space="preserve">CREATE TABLE TestResult </w:t>
-      </w:r>
-      <w:r>
-        <w:t>(</w:t>
-      </w:r>
-    </w:p>
-    <w:p>
-      <w:pPr>
-        <w:pStyle w:val="ListParagraph"/>
-        <w:ind w:left="360"/>
-      </w:pPr>
-      <w:bookmarkStart w:id="0" w:name="_Hlk163501205"/>
-      <w:r>
-        <w:rPr>
-          <w:kern w:val="0"/>
-          <w14:ligatures w14:val="none"/>
-        </w:rPr>
-        <w:t xml:space="preserve">      </w:t>
-      </w:r>
-      <w:bookmarkEnd w:id="0"/>
-      <w:r>
-        <w:t>AdmissionID INTEGER REFERENCES Admission(AdmissionID),</w:t>
-      </w:r>
-    </w:p>
-    <w:p>
-      <w:pPr>
-        <w:pStyle w:val="ListParagraph"/>
-        <w:ind w:left="360"/>
-      </w:pPr>
-      <w:r>
-        <w:rPr>
-          <w:kern w:val="0"/>
-          <w14:ligatures w14:val="none"/>
-        </w:rPr>
-        <w:t xml:space="preserve">      </w:t>
-      </w:r>
-      <w:r>
-        <w:t>TestID INTEGER REFERENCES Test(TestID),</w:t>
-      </w:r>
-    </w:p>
-    <w:p>
-      <w:pPr>
-        <w:pStyle w:val="ListParagraph"/>
-        <w:ind w:left="360"/>
-      </w:pPr>
-      <w:r>
-        <w:rPr>
-          <w:kern w:val="0"/>
-          <w14:ligatures w14:val="none"/>
-        </w:rPr>
-        <w:t xml:space="preserve">      </w:t>
-      </w:r>
-      <w:r>
-        <w:t>TestResults TEXT,</w:t>
-      </w:r>
-    </w:p>
-    <w:p>
-      <w:pPr>
-        <w:pStyle w:val="ListParagraph"/>
-        <w:ind w:left="360"/>
-      </w:pPr>
-      <w:r>
-        <w:rPr>
-          <w:kern w:val="0"/>
-          <w14:ligatures w14:val="none"/>
-        </w:rPr>
-        <w:t xml:space="preserve">      </w:t>
-      </w:r>
-      <w:bookmarkStart w:id="1" w:name="_Hlk163501465"/>
-      <w:r>
-        <w:t>PRIMARY KEY (AdmissionID, TestID)</w:t>
-      </w:r>
-      <w:bookmarkEnd w:id="1"/>
-    </w:p>
-    <w:p>
-      <w:pPr>
-        <w:pStyle w:val="ListParagraph"/>
-        <w:ind w:left="360"/>
-      </w:pPr>
-      <w:r>
-        <w:t>);</w:t>
-      </w:r>
-    </w:p>
-    <w:p>
-      <w:pPr>
-        <w:pStyle w:val="ListParagraph"/>
-        <w:ind w:left="360"/>
-        <w:rPr>
-          <w:b/>
-          <w:bCs/>
-        </w:rPr>
-      </w:pPr>
-      <w:r>
-        <w:rPr>
-          <w:b/>
-          <w:bCs/>
-          <w:noProof/>
-        </w:rPr>
-        <w:drawing>
-          <wp:inline distT="0" distB="0" distL="0" distR="0" wp14:anchorId="44D482B2" wp14:editId="27A6C00E">
-            <wp:extent cx="5391902" cy="1086002"/>
-            <wp:effectExtent l="0" t="0" r="0" b="0"/>
-            <wp:docPr id="1022425810" name="Picture 1" descr="A screen shot of a computer&#10;&#10;Description automatically generated"/>
-            <wp:cNvGraphicFramePr>
-              <a:graphicFrameLocks xmlns:a="http://schemas.openxmlformats.org/drawingml/2006/main" noChangeAspect="1"/>
-            </wp:cNvGraphicFramePr>
-            <a:graphic xmlns:a="http://schemas.openxmlformats.org/drawingml/2006/main">
-              <a:graphicData uri="http://schemas.openxmlformats.org/drawingml/2006/picture">
-                <pic:pic xmlns:pic="http://schemas.openxmlformats.org/drawingml/2006/picture">
-                  <pic:nvPicPr>
-                    <pic:cNvPr id="1022425810" name="Picture 1" descr="A screen shot of a computer&#10;&#10;Description automatically generated"/>
+                    <pic:cNvPr id="244391677" name="Picture 1" descr="A black screen with white text&#10;&#10;Description automatically generated"/>
                     <pic:cNvPicPr/>
                   </pic:nvPicPr>
                   <pic:blipFill>
@@ -1575,7 +1466,7 @@
                   <pic:spPr>
                     <a:xfrm>
                       <a:off x="0" y="0"/>
-                      <a:ext cx="5391902" cy="1086002"/>
+                      <a:ext cx="5449060" cy="943107"/>
                     </a:xfrm>
                     <a:prstGeom prst="rect">
                       <a:avLst/>
@@ -1639,12 +1530,26 @@
         <w:t>HospitalID</w:t>
       </w:r>
       <w:r>
+        <w:rPr>
+          <w:kern w:val="0"/>
+          <w14:ligatures w14:val="none"/>
+        </w:rPr>
+        <w:t>: integer</w:t>
+      </w:r>
+      <w:r>
         <w:t xml:space="preserve">, </w:t>
       </w:r>
       <w:r>
         <w:t>HospitalName</w:t>
       </w:r>
       <w:r>
+        <w:rPr>
+          <w:kern w:val="0"/>
+          <w14:ligatures w14:val="none"/>
+        </w:rPr>
+        <w:t>: string</w:t>
+      </w:r>
+      <w:r>
         <w:t>)</w:t>
       </w:r>
       <w:r>
@@ -1710,7 +1615,6 @@
         <w:rPr>
           <w:noProof/>
         </w:rPr>
-        <w:lastRenderedPageBreak/>
         <w:drawing>
           <wp:inline distT="0" distB="0" distL="0" distR="0" wp14:anchorId="5309990D" wp14:editId="32416516">
             <wp:extent cx="3829584" cy="790685"/>
@@ -1802,18 +1706,39 @@
         <w:t>RoomID</w:t>
       </w:r>
       <w:r>
+        <w:rPr>
+          <w:kern w:val="0"/>
+          <w14:ligatures w14:val="none"/>
+        </w:rPr>
+        <w:t>: integer</w:t>
+      </w:r>
+      <w:r>
         <w:t xml:space="preserve">, </w:t>
       </w:r>
       <w:r>
         <w:t>HospitalID</w:t>
       </w:r>
       <w:r>
+        <w:rPr>
+          <w:kern w:val="0"/>
+          <w14:ligatures w14:val="none"/>
+        </w:rPr>
+        <w:t>: integer</w:t>
+      </w:r>
+      <w:r>
         <w:t xml:space="preserve">, </w:t>
       </w:r>
       <w:r>
         <w:t>RoomNumber</w:t>
       </w:r>
       <w:r>
+        <w:rPr>
+          <w:kern w:val="0"/>
+          <w14:ligatures w14:val="none"/>
+        </w:rPr>
+        <w:t>: integer</w:t>
+      </w:r>
+      <w:r>
         <w:t>)</w:t>
       </w:r>
       <w:r>
@@ -1883,6 +1808,7 @@
         <w:ind w:left="360"/>
       </w:pPr>
       <w:r>
+        <w:lastRenderedPageBreak/>
         <w:t>);</w:t>
       </w:r>
     </w:p>
@@ -1968,10 +1894,7 @@
         <w:ind w:left="360"/>
       </w:pPr>
       <w:r>
-        <w:t>Schema:</w:t>
-      </w:r>
-      <w:r>
-        <w:t xml:space="preserve"> </w:t>
+        <w:t xml:space="preserve">Schema: </w:t>
       </w:r>
       <w:r>
         <w:t>Doctor</w:t>
@@ -1986,16 +1909,37 @@
         <w:t>DoctorID</w:t>
       </w:r>
       <w:r>
+        <w:rPr>
+          <w:kern w:val="0"/>
+          <w14:ligatures w14:val="none"/>
+        </w:rPr>
+        <w:t>: integer</w:t>
+      </w:r>
+      <w:r>
         <w:t xml:space="preserve">, </w:t>
       </w:r>
       <w:r>
         <w:t>HospitalID</w:t>
       </w:r>
       <w:r>
+        <w:rPr>
+          <w:kern w:val="0"/>
+          <w14:ligatures w14:val="none"/>
+        </w:rPr>
+        <w:t>: integer</w:t>
+      </w:r>
+      <w:r>
         <w:t xml:space="preserve">, </w:t>
       </w:r>
       <w:r>
         <w:t>DoctorName</w:t>
+      </w:r>
+      <w:r>
+        <w:rPr>
+          <w:kern w:val="0"/>
+          <w14:ligatures w14:val="none"/>
+        </w:rPr>
+        <w:t>: string</w:t>
       </w:r>
       <w:r>
         <w:t>)</w:t>
@@ -2167,16 +2111,37 @@
         <w:t>MedicationID</w:t>
       </w:r>
       <w:r>
+        <w:rPr>
+          <w:kern w:val="0"/>
+          <w14:ligatures w14:val="none"/>
+        </w:rPr>
+        <w:t>: integer</w:t>
+      </w:r>
+      <w:r>
         <w:t xml:space="preserve">, </w:t>
       </w:r>
       <w:r>
         <w:t>DiagnosisID</w:t>
       </w:r>
       <w:r>
+        <w:rPr>
+          <w:kern w:val="0"/>
+          <w14:ligatures w14:val="none"/>
+        </w:rPr>
+        <w:t>: integer</w:t>
+      </w:r>
+      <w:r>
         <w:t xml:space="preserve">, </w:t>
       </w:r>
       <w:r>
         <w:t>MedicineName</w:t>
+      </w:r>
+      <w:r>
+        <w:rPr>
+          <w:kern w:val="0"/>
+          <w14:ligatures w14:val="none"/>
+        </w:rPr>
+        <w:t>: string</w:t>
       </w:r>
       <w:r>
         <w:t>)</w:t>
@@ -2318,7 +2283,6 @@
           <w:b/>
           <w:bCs/>
         </w:rPr>
-        <w:lastRenderedPageBreak/>
         <w:t>Diagnosis</w:t>
       </w:r>
     </w:p>
@@ -2328,10 +2292,7 @@
         <w:ind w:left="360"/>
       </w:pPr>
       <w:r>
-        <w:t>Schema:</w:t>
-      </w:r>
-      <w:r>
-        <w:t xml:space="preserve"> </w:t>
+        <w:t xml:space="preserve">Schema: </w:t>
       </w:r>
       <w:r>
         <w:t>Diagnosis</w:t>
@@ -2346,10 +2307,24 @@
         <w:t>DiagnosisID</w:t>
       </w:r>
       <w:r>
+        <w:rPr>
+          <w:kern w:val="0"/>
+          <w14:ligatures w14:val="none"/>
+        </w:rPr>
+        <w:t>: integer</w:t>
+      </w:r>
+      <w:r>
         <w:t xml:space="preserve">, </w:t>
       </w:r>
       <w:r>
         <w:t>MedicalCondition</w:t>
+      </w:r>
+      <w:r>
+        <w:rPr>
+          <w:kern w:val="0"/>
+          <w14:ligatures w14:val="none"/>
+        </w:rPr>
+        <w:t>: string</w:t>
       </w:r>
       <w:r>
         <w:t>)</w:t>
@@ -2492,10 +2467,7 @@
         <w:ind w:left="360"/>
       </w:pPr>
       <w:r>
-        <w:t>Schema:</w:t>
-      </w:r>
-      <w:r>
-        <w:t xml:space="preserve"> </w:t>
+        <w:t xml:space="preserve">Schema: </w:t>
       </w:r>
       <w:r>
         <w:t>DiagAdm</w:t>
@@ -2511,15 +2483,26 @@
       </w:r>
       <w:r>
         <w:rPr>
+          <w:kern w:val="0"/>
+          <w14:ligatures w14:val="none"/>
+        </w:rPr>
+        <w:t>: integer</w:t>
+      </w:r>
+      <w:r>
+        <w:t xml:space="preserve">, </w:t>
+      </w:r>
+      <w:r>
+        <w:rPr>
           <w:u w:val="single"/>
         </w:rPr>
-        <w:t xml:space="preserve">, </w:t>
-      </w:r>
-      <w:r>
-        <w:rPr>
-          <w:u w:val="single"/>
-        </w:rPr>
         <w:t>AdmissionID</w:t>
+      </w:r>
+      <w:r>
+        <w:rPr>
+          <w:kern w:val="0"/>
+          <w14:ligatures w14:val="none"/>
+        </w:rPr>
+        <w:t>: integer</w:t>
       </w:r>
       <w:r>
         <w:t>)</w:t>
@@ -2963,18 +2946,16 @@
         <w:spacing w:after="0"/>
       </w:pPr>
       <w:r>
-        <w:lastRenderedPageBreak/>
         <w:t>PatientID (</w:t>
       </w:r>
       <w:r>
         <w:t>Foreign Key references</w:t>
       </w:r>
       <w:r>
-        <w:t xml:space="preserve"> Patient)</w:t>
-      </w:r>
-      <w:r>
-        <w:tab/>
-        <w:t xml:space="preserve"> </w:t>
+        <w:t xml:space="preserve"> Patien</w:t>
+      </w:r>
+      <w:r>
+        <w:t>t)</w:t>
       </w:r>
     </w:p>
     <w:p>
@@ -2987,7 +2968,20 @@
         <w:spacing w:after="0"/>
       </w:pPr>
       <w:r>
-        <w:t>InsuranceNumber (Candidate Key)</w:t>
+        <w:t>InsuranceProviderName</w:t>
+      </w:r>
+    </w:p>
+    <w:p>
+      <w:pPr>
+        <w:pStyle w:val="ListParagraph"/>
+        <w:numPr>
+          <w:ilvl w:val="0"/>
+          <w:numId w:val="2"/>
+        </w:numPr>
+        <w:spacing w:after="0"/>
+      </w:pPr>
+      <w:r>
+        <w:t>Admission:</w:t>
       </w:r>
     </w:p>
     <w:p>
@@ -3000,7 +2994,94 @@
         <w:spacing w:after="0"/>
       </w:pPr>
       <w:r>
-        <w:t>InsuranceProviderName</w:t>
+        <w:t>AdmissionID (Primary Key)</w:t>
+      </w:r>
+    </w:p>
+    <w:p>
+      <w:pPr>
+        <w:pStyle w:val="ListParagraph"/>
+        <w:numPr>
+          <w:ilvl w:val="1"/>
+          <w:numId w:val="2"/>
+        </w:numPr>
+        <w:spacing w:after="0"/>
+      </w:pPr>
+      <w:r>
+        <w:t>PatientID (</w:t>
+      </w:r>
+      <w:r>
+        <w:t>Foreign Key references</w:t>
+      </w:r>
+      <w:r>
+        <w:t xml:space="preserve"> Patient)</w:t>
+      </w:r>
+    </w:p>
+    <w:p>
+      <w:pPr>
+        <w:pStyle w:val="ListParagraph"/>
+        <w:numPr>
+          <w:ilvl w:val="1"/>
+          <w:numId w:val="2"/>
+        </w:numPr>
+        <w:spacing w:after="0"/>
+      </w:pPr>
+      <w:r>
+        <w:t>DoctorID (Foreign Key references Doctor)</w:t>
+      </w:r>
+    </w:p>
+    <w:p>
+      <w:pPr>
+        <w:pStyle w:val="ListParagraph"/>
+        <w:numPr>
+          <w:ilvl w:val="1"/>
+          <w:numId w:val="2"/>
+        </w:numPr>
+        <w:spacing w:after="0"/>
+      </w:pPr>
+      <w:r>
+        <w:t>HospitalID (Foreign Key references Hospital)</w:t>
+      </w:r>
+    </w:p>
+    <w:p>
+      <w:pPr>
+        <w:pStyle w:val="ListParagraph"/>
+        <w:numPr>
+          <w:ilvl w:val="1"/>
+          <w:numId w:val="2"/>
+        </w:numPr>
+        <w:spacing w:after="0"/>
+      </w:pPr>
+      <w:r>
+        <w:t>MedicationID (Foreign Key references Medication)</w:t>
+      </w:r>
+    </w:p>
+    <w:p>
+      <w:pPr>
+        <w:pStyle w:val="ListParagraph"/>
+        <w:numPr>
+          <w:ilvl w:val="1"/>
+          <w:numId w:val="2"/>
+        </w:numPr>
+        <w:spacing w:after="0"/>
+      </w:pPr>
+      <w:r>
+        <w:t>Admission</w:t>
+      </w:r>
+      <w:r>
+        <w:t>Date</w:t>
+      </w:r>
+    </w:p>
+    <w:p>
+      <w:pPr>
+        <w:pStyle w:val="ListParagraph"/>
+        <w:numPr>
+          <w:ilvl w:val="1"/>
+          <w:numId w:val="2"/>
+        </w:numPr>
+        <w:spacing w:after="0"/>
+      </w:pPr>
+      <w:r>
+        <w:t>DischargeDate</w:t>
       </w:r>
     </w:p>
     <w:p>
@@ -3013,7 +3094,7 @@
         <w:spacing w:after="0"/>
       </w:pPr>
       <w:r>
-        <w:t>Admission:</w:t>
+        <w:t>AdmissionType:</w:t>
       </w:r>
     </w:p>
     <w:p>
@@ -3026,7 +3107,8 @@
         <w:spacing w:after="0"/>
       </w:pPr>
       <w:r>
-        <w:t>AdmissionID (Primary Key)</w:t>
+        <w:lastRenderedPageBreak/>
+        <w:t>AdmissionTypeID (Primary Key)</w:t>
       </w:r>
     </w:p>
     <w:p>
@@ -3039,13 +3121,7 @@
         <w:spacing w:after="0"/>
       </w:pPr>
       <w:r>
-        <w:t>PatientID (</w:t>
-      </w:r>
-      <w:r>
-        <w:t>Foreign Key references</w:t>
-      </w:r>
-      <w:r>
-        <w:t xml:space="preserve"> Patient)</w:t>
+        <w:t>AdmissionID (Foreign Key references Admission)</w:t>
       </w:r>
     </w:p>
     <w:p>
@@ -3058,7 +3134,20 @@
         <w:spacing w:after="0"/>
       </w:pPr>
       <w:r>
-        <w:t>DoctorID (Foreign Key references Doctor)</w:t>
+        <w:t>AdmissionType (Emergency, Elective, Urgent)</w:t>
+      </w:r>
+    </w:p>
+    <w:p>
+      <w:pPr>
+        <w:pStyle w:val="ListParagraph"/>
+        <w:numPr>
+          <w:ilvl w:val="0"/>
+          <w:numId w:val="2"/>
+        </w:numPr>
+        <w:spacing w:after="0"/>
+      </w:pPr>
+      <w:r>
+        <w:t>Billing:</w:t>
       </w:r>
     </w:p>
     <w:p>
@@ -3071,7 +3160,7 @@
         <w:spacing w:after="0"/>
       </w:pPr>
       <w:r>
-        <w:t>HospitalID (Foreign Key references Hospital)</w:t>
+        <w:t>BillingID (Primary Key)</w:t>
       </w:r>
     </w:p>
     <w:p>
@@ -3084,7 +3173,7 @@
         <w:spacing w:after="0"/>
       </w:pPr>
       <w:r>
-        <w:t>MedicationID (Foreign Key references Medication)</w:t>
+        <w:t>AdmissionID (Foreign Key references Admission)</w:t>
       </w:r>
     </w:p>
     <w:p>
@@ -3097,10 +3186,20 @@
         <w:spacing w:after="0"/>
       </w:pPr>
       <w:r>
-        <w:t>Admission</w:t>
-      </w:r>
-      <w:r>
-        <w:t>Date</w:t>
+        <w:t>BillingAmount</w:t>
+      </w:r>
+    </w:p>
+    <w:p>
+      <w:pPr>
+        <w:pStyle w:val="ListParagraph"/>
+        <w:numPr>
+          <w:ilvl w:val="0"/>
+          <w:numId w:val="2"/>
+        </w:numPr>
+        <w:spacing w:after="0"/>
+      </w:pPr>
+      <w:r>
+        <w:t>TestResult:</w:t>
       </w:r>
     </w:p>
     <w:p>
@@ -3113,7 +3212,20 @@
         <w:spacing w:after="0"/>
       </w:pPr>
       <w:r>
-        <w:t>DischargeDate</w:t>
+        <w:t>AdmissionID (Foreign Key references Admission)</w:t>
+      </w:r>
+    </w:p>
+    <w:p>
+      <w:pPr>
+        <w:pStyle w:val="ListParagraph"/>
+        <w:numPr>
+          <w:ilvl w:val="1"/>
+          <w:numId w:val="2"/>
+        </w:numPr>
+        <w:spacing w:after="0"/>
+      </w:pPr>
+      <w:r>
+        <w:t>TestResults</w:t>
       </w:r>
     </w:p>
     <w:p>
@@ -3126,7 +3238,7 @@
         <w:spacing w:after="0"/>
       </w:pPr>
       <w:r>
-        <w:t>AdmissionType:</w:t>
+        <w:t>Hospital:</w:t>
       </w:r>
     </w:p>
     <w:p>
@@ -3139,7 +3251,7 @@
         <w:spacing w:after="0"/>
       </w:pPr>
       <w:r>
-        <w:t>AdmissionTypeID (Primary Key)</w:t>
+        <w:t>HospitalID (Primary Key)</w:t>
       </w:r>
     </w:p>
     <w:p>
@@ -3152,7 +3264,20 @@
         <w:spacing w:after="0"/>
       </w:pPr>
       <w:r>
-        <w:t>AdmissionID (Foreign Key references Admission)</w:t>
+        <w:t>HospitalName</w:t>
+      </w:r>
+    </w:p>
+    <w:p>
+      <w:pPr>
+        <w:pStyle w:val="ListParagraph"/>
+        <w:numPr>
+          <w:ilvl w:val="0"/>
+          <w:numId w:val="2"/>
+        </w:numPr>
+        <w:spacing w:after="0"/>
+      </w:pPr>
+      <w:r>
+        <w:t>Room:</w:t>
       </w:r>
     </w:p>
     <w:p>
@@ -3165,7 +3290,33 @@
         <w:spacing w:after="0"/>
       </w:pPr>
       <w:r>
-        <w:t>AdmissionType (Emergency, Elective, Urgent)</w:t>
+        <w:t>RoomID (Primary Key)</w:t>
+      </w:r>
+    </w:p>
+    <w:p>
+      <w:pPr>
+        <w:pStyle w:val="ListParagraph"/>
+        <w:numPr>
+          <w:ilvl w:val="1"/>
+          <w:numId w:val="2"/>
+        </w:numPr>
+        <w:spacing w:after="0"/>
+      </w:pPr>
+      <w:r>
+        <w:t>HospitalID (Foreign Key references Hospital)</w:t>
+      </w:r>
+    </w:p>
+    <w:p>
+      <w:pPr>
+        <w:pStyle w:val="ListParagraph"/>
+        <w:numPr>
+          <w:ilvl w:val="1"/>
+          <w:numId w:val="2"/>
+        </w:numPr>
+        <w:spacing w:after="0"/>
+      </w:pPr>
+      <w:r>
+        <w:t>RoomNumber</w:t>
       </w:r>
     </w:p>
     <w:p>
@@ -3178,7 +3329,7 @@
         <w:spacing w:after="0"/>
       </w:pPr>
       <w:r>
-        <w:t>Billing:</w:t>
+        <w:t>Doctor:</w:t>
       </w:r>
     </w:p>
     <w:p>
@@ -3191,7 +3342,7 @@
         <w:spacing w:after="0"/>
       </w:pPr>
       <w:r>
-        <w:t>BillingID (Primary Key)</w:t>
+        <w:t>DoctorID (Primary Key)</w:t>
       </w:r>
     </w:p>
     <w:p>
@@ -3204,7 +3355,7 @@
         <w:spacing w:after="0"/>
       </w:pPr>
       <w:r>
-        <w:t>AdmissionID (Foreign Key references Admission)</w:t>
+        <w:t>HospitalID (Foreign Key references Hospital)</w:t>
       </w:r>
     </w:p>
     <w:p>
@@ -3217,7 +3368,10 @@
         <w:spacing w:after="0"/>
       </w:pPr>
       <w:r>
-        <w:t>BillingAmount</w:t>
+        <w:t>Doctor</w:t>
+      </w:r>
+      <w:r>
+        <w:t>Name</w:t>
       </w:r>
     </w:p>
     <w:p>
@@ -3230,7 +3384,7 @@
         <w:spacing w:after="0"/>
       </w:pPr>
       <w:r>
-        <w:t>Test:</w:t>
+        <w:t>Medication:</w:t>
       </w:r>
     </w:p>
     <w:p>
@@ -3243,7 +3397,7 @@
         <w:spacing w:after="0"/>
       </w:pPr>
       <w:r>
-        <w:t>TestID (Primary Key)</w:t>
+        <w:t>MedicationID (Primary Key)</w:t>
       </w:r>
     </w:p>
     <w:p>
@@ -3256,7 +3410,26 @@
         <w:spacing w:after="0"/>
       </w:pPr>
       <w:r>
-        <w:t>TestName</w:t>
+        <w:t>Diagnosis</w:t>
+      </w:r>
+      <w:r>
+        <w:t>ID (</w:t>
+      </w:r>
+      <w:r>
+        <w:t>Foreign Key references Diagnosis)</w:t>
+      </w:r>
+    </w:p>
+    <w:p>
+      <w:pPr>
+        <w:pStyle w:val="ListParagraph"/>
+        <w:numPr>
+          <w:ilvl w:val="1"/>
+          <w:numId w:val="2"/>
+        </w:numPr>
+        <w:spacing w:after="0"/>
+      </w:pPr>
+      <w:r>
+        <w:t>MedicineName</w:t>
       </w:r>
     </w:p>
     <w:p>
@@ -3269,7 +3442,7 @@
         <w:spacing w:after="0"/>
       </w:pPr>
       <w:r>
-        <w:t>TestResult:</w:t>
+        <w:t>Diagnosis:</w:t>
       </w:r>
     </w:p>
     <w:p>
@@ -3282,7 +3455,7 @@
         <w:spacing w:after="0"/>
       </w:pPr>
       <w:r>
-        <w:t>AdmissionID (Foreign Key references Admission)</w:t>
+        <w:t>DiagnosisID (Primary Key)</w:t>
       </w:r>
     </w:p>
     <w:p>
@@ -3295,20 +3468,7 @@
         <w:spacing w:after="0"/>
       </w:pPr>
       <w:r>
-        <w:t>TestID (Foreign Key references Test)</w:t>
-      </w:r>
-    </w:p>
-    <w:p>
-      <w:pPr>
-        <w:pStyle w:val="ListParagraph"/>
-        <w:numPr>
-          <w:ilvl w:val="1"/>
-          <w:numId w:val="2"/>
-        </w:numPr>
-        <w:spacing w:after="0"/>
-      </w:pPr>
-      <w:r>
-        <w:t>TestResults</w:t>
+        <w:t>MedicalCondition</w:t>
       </w:r>
     </w:p>
     <w:p>
@@ -3321,250 +3481,6 @@
         <w:spacing w:after="0"/>
       </w:pPr>
       <w:r>
-        <w:t>Hospital:</w:t>
-      </w:r>
-    </w:p>
-    <w:p>
-      <w:pPr>
-        <w:pStyle w:val="ListParagraph"/>
-        <w:numPr>
-          <w:ilvl w:val="1"/>
-          <w:numId w:val="2"/>
-        </w:numPr>
-        <w:spacing w:after="0"/>
-      </w:pPr>
-      <w:r>
-        <w:t>HospitalID (Primary Key)</w:t>
-      </w:r>
-    </w:p>
-    <w:p>
-      <w:pPr>
-        <w:pStyle w:val="ListParagraph"/>
-        <w:numPr>
-          <w:ilvl w:val="1"/>
-          <w:numId w:val="2"/>
-        </w:numPr>
-        <w:spacing w:after="0"/>
-      </w:pPr>
-      <w:r>
-        <w:t>HospitalName</w:t>
-      </w:r>
-    </w:p>
-    <w:p>
-      <w:pPr>
-        <w:pStyle w:val="ListParagraph"/>
-        <w:numPr>
-          <w:ilvl w:val="0"/>
-          <w:numId w:val="2"/>
-        </w:numPr>
-        <w:spacing w:after="0"/>
-      </w:pPr>
-      <w:r>
-        <w:t>Room:</w:t>
-      </w:r>
-    </w:p>
-    <w:p>
-      <w:pPr>
-        <w:pStyle w:val="ListParagraph"/>
-        <w:numPr>
-          <w:ilvl w:val="1"/>
-          <w:numId w:val="2"/>
-        </w:numPr>
-        <w:spacing w:after="0"/>
-      </w:pPr>
-      <w:r>
-        <w:t>RoomID (Primary Key)</w:t>
-      </w:r>
-    </w:p>
-    <w:p>
-      <w:pPr>
-        <w:pStyle w:val="ListParagraph"/>
-        <w:numPr>
-          <w:ilvl w:val="1"/>
-          <w:numId w:val="2"/>
-        </w:numPr>
-        <w:spacing w:after="0"/>
-      </w:pPr>
-      <w:r>
-        <w:t>HospitalID (Foreign Key references Hospital)</w:t>
-      </w:r>
-    </w:p>
-    <w:p>
-      <w:pPr>
-        <w:pStyle w:val="ListParagraph"/>
-        <w:numPr>
-          <w:ilvl w:val="1"/>
-          <w:numId w:val="2"/>
-        </w:numPr>
-        <w:spacing w:after="0"/>
-      </w:pPr>
-      <w:r>
-        <w:t>RoomNumber</w:t>
-      </w:r>
-    </w:p>
-    <w:p>
-      <w:pPr>
-        <w:pStyle w:val="ListParagraph"/>
-        <w:numPr>
-          <w:ilvl w:val="0"/>
-          <w:numId w:val="2"/>
-        </w:numPr>
-        <w:spacing w:after="0"/>
-      </w:pPr>
-      <w:r>
-        <w:t>Doctor:</w:t>
-      </w:r>
-    </w:p>
-    <w:p>
-      <w:pPr>
-        <w:pStyle w:val="ListParagraph"/>
-        <w:numPr>
-          <w:ilvl w:val="1"/>
-          <w:numId w:val="2"/>
-        </w:numPr>
-        <w:spacing w:after="0"/>
-      </w:pPr>
-      <w:r>
-        <w:t>DoctorID (Primary Key)</w:t>
-      </w:r>
-    </w:p>
-    <w:p>
-      <w:pPr>
-        <w:pStyle w:val="ListParagraph"/>
-        <w:numPr>
-          <w:ilvl w:val="1"/>
-          <w:numId w:val="2"/>
-        </w:numPr>
-        <w:spacing w:after="0"/>
-      </w:pPr>
-      <w:r>
-        <w:t>HospitalID (Foreign Key references Hospital)</w:t>
-      </w:r>
-    </w:p>
-    <w:p>
-      <w:pPr>
-        <w:pStyle w:val="ListParagraph"/>
-        <w:numPr>
-          <w:ilvl w:val="1"/>
-          <w:numId w:val="2"/>
-        </w:numPr>
-        <w:spacing w:after="0"/>
-      </w:pPr>
-      <w:r>
-        <w:t>Doctor</w:t>
-      </w:r>
-      <w:r>
-        <w:t>Name</w:t>
-      </w:r>
-    </w:p>
-    <w:p>
-      <w:pPr>
-        <w:pStyle w:val="ListParagraph"/>
-        <w:numPr>
-          <w:ilvl w:val="0"/>
-          <w:numId w:val="2"/>
-        </w:numPr>
-        <w:spacing w:after="0"/>
-      </w:pPr>
-      <w:r>
-        <w:t>Medication:</w:t>
-      </w:r>
-    </w:p>
-    <w:p>
-      <w:pPr>
-        <w:pStyle w:val="ListParagraph"/>
-        <w:numPr>
-          <w:ilvl w:val="1"/>
-          <w:numId w:val="2"/>
-        </w:numPr>
-        <w:spacing w:after="0"/>
-      </w:pPr>
-      <w:r>
-        <w:t>MedicationID (Primary Key)</w:t>
-      </w:r>
-    </w:p>
-    <w:p>
-      <w:pPr>
-        <w:pStyle w:val="ListParagraph"/>
-        <w:numPr>
-          <w:ilvl w:val="1"/>
-          <w:numId w:val="2"/>
-        </w:numPr>
-        <w:spacing w:after="0"/>
-      </w:pPr>
-      <w:r>
-        <w:t>Diagnosis</w:t>
-      </w:r>
-      <w:r>
-        <w:t>ID (</w:t>
-      </w:r>
-      <w:r>
-        <w:t>Foreign Key references Diagnosis)</w:t>
-      </w:r>
-    </w:p>
-    <w:p>
-      <w:pPr>
-        <w:pStyle w:val="ListParagraph"/>
-        <w:numPr>
-          <w:ilvl w:val="1"/>
-          <w:numId w:val="2"/>
-        </w:numPr>
-        <w:spacing w:after="0"/>
-      </w:pPr>
-      <w:r>
-        <w:t>MedicineName</w:t>
-      </w:r>
-    </w:p>
-    <w:p>
-      <w:pPr>
-        <w:pStyle w:val="ListParagraph"/>
-        <w:numPr>
-          <w:ilvl w:val="0"/>
-          <w:numId w:val="2"/>
-        </w:numPr>
-        <w:spacing w:after="0"/>
-      </w:pPr>
-      <w:r>
-        <w:t>Diagnosis:</w:t>
-      </w:r>
-    </w:p>
-    <w:p>
-      <w:pPr>
-        <w:pStyle w:val="ListParagraph"/>
-        <w:numPr>
-          <w:ilvl w:val="1"/>
-          <w:numId w:val="2"/>
-        </w:numPr>
-        <w:spacing w:after="0"/>
-      </w:pPr>
-      <w:r>
-        <w:t>DiagnosisID (Primary Key)</w:t>
-      </w:r>
-    </w:p>
-    <w:p>
-      <w:pPr>
-        <w:pStyle w:val="ListParagraph"/>
-        <w:numPr>
-          <w:ilvl w:val="1"/>
-          <w:numId w:val="2"/>
-        </w:numPr>
-        <w:spacing w:after="0"/>
-      </w:pPr>
-      <w:r>
-        <w:t>MedicalCondition</w:t>
-      </w:r>
-    </w:p>
-    <w:p>
-      <w:pPr>
-        <w:pStyle w:val="ListParagraph"/>
-        <w:numPr>
-          <w:ilvl w:val="0"/>
-          <w:numId w:val="2"/>
-        </w:numPr>
-        <w:spacing w:after="0"/>
-      </w:pPr>
-      <w:r>
-        <w:lastRenderedPageBreak/>
         <w:t>DiagAdm (Associative Entity):</w:t>
       </w:r>
     </w:p>
@@ -5295,4 +5211,16 @@
     </a:ext>
   </a:extLst>
 </a:theme>
+</file>
+
+<file path=customXml/item1.xml><?xml version="1.0" encoding="utf-8"?>
+<b:Sources xmlns:b="http://schemas.openxmlformats.org/officeDocument/2006/bibliography" xmlns="http://schemas.openxmlformats.org/officeDocument/2006/bibliography" SelectedStyle="\APASixthEditionOfficeOnline.xsl" StyleName="APA" Version="6"/>
+</file>
+
+<file path=customXml/itemProps1.xml><?xml version="1.0" encoding="utf-8"?>
+<ds:datastoreItem xmlns:ds="http://schemas.openxmlformats.org/officeDocument/2006/customXml" ds:itemID="{D3F9068B-3AAF-4E65-A9F2-58B5DEB5493D}">
+  <ds:schemaRefs>
+    <ds:schemaRef ds:uri="http://schemas.openxmlformats.org/officeDocument/2006/bibliography"/>
+  </ds:schemaRefs>
+</ds:datastoreItem>
 </file>
</xml_diff>

<commit_message>
stage 2 document completed
</commit_message>
<xml_diff>
--- a/Project_Document/Project-Deliverable-2.docx
+++ b/Project_Document/Project-Deliverable-2.docx
@@ -289,9 +289,9 @@
           <w:noProof/>
         </w:rPr>
         <w:drawing>
-          <wp:inline distT="0" distB="0" distL="0" distR="0" wp14:anchorId="4204F732" wp14:editId="538C1014">
-            <wp:extent cx="5458587" cy="1219370"/>
-            <wp:effectExtent l="0" t="0" r="8890" b="0"/>
+          <wp:inline distT="0" distB="0" distL="0" distR="0" wp14:anchorId="4204F732" wp14:editId="16AF2B6B">
+            <wp:extent cx="4905376" cy="1095791"/>
+            <wp:effectExtent l="0" t="0" r="0" b="9525"/>
             <wp:docPr id="1129108751" name="Picture 1" descr="A screen shot of a computer&#10;&#10;Description automatically generated"/>
             <wp:cNvGraphicFramePr>
               <a:graphicFrameLocks xmlns:a="http://schemas.openxmlformats.org/drawingml/2006/main" noChangeAspect="1"/>
@@ -312,7 +312,7 @@
                   <pic:spPr>
                     <a:xfrm>
                       <a:off x="0" y="0"/>
-                      <a:ext cx="5458587" cy="1219370"/>
+                      <a:ext cx="4941704" cy="1103906"/>
                     </a:xfrm>
                     <a:prstGeom prst="rect">
                       <a:avLst/>
@@ -450,9 +450,9 @@
           <w:noProof/>
         </w:rPr>
         <w:drawing>
-          <wp:inline distT="0" distB="0" distL="0" distR="0" wp14:anchorId="1E2F6398" wp14:editId="1B0C8DA5">
-            <wp:extent cx="3734321" cy="790685"/>
-            <wp:effectExtent l="0" t="0" r="0" b="9525"/>
+          <wp:inline distT="0" distB="0" distL="0" distR="0" wp14:anchorId="1E2F6398" wp14:editId="50EF7B36">
+            <wp:extent cx="3514725" cy="744189"/>
+            <wp:effectExtent l="0" t="0" r="0" b="0"/>
             <wp:docPr id="1107907303" name="Picture 1" descr="A black screen with white text&#10;&#10;Description automatically generated"/>
             <wp:cNvGraphicFramePr>
               <a:graphicFrameLocks xmlns:a="http://schemas.openxmlformats.org/drawingml/2006/main" noChangeAspect="1"/>
@@ -473,7 +473,7 @@
                   <pic:spPr>
                     <a:xfrm>
                       <a:off x="0" y="0"/>
-                      <a:ext cx="3734321" cy="790685"/>
+                      <a:ext cx="3525762" cy="746526"/>
                     </a:xfrm>
                     <a:prstGeom prst="rect">
                       <a:avLst/>
@@ -598,32 +598,32 @@
           <w:kern w:val="0"/>
           <w14:ligatures w14:val="none"/>
         </w:rPr>
+        <w:t xml:space="preserve">      </w:t>
+      </w:r>
+      <w:r>
+        <w:t>InsuranceProviderName VARCHAR(50)</w:t>
+      </w:r>
+      <w:r>
+        <w:br/>
+      </w:r>
+      <w:r>
+        <w:t>);</w:t>
+      </w:r>
+    </w:p>
+    <w:p>
+      <w:pPr>
+        <w:pStyle w:val="ListParagraph"/>
+        <w:ind w:left="360"/>
+      </w:pPr>
+      <w:r>
+        <w:rPr>
+          <w:noProof/>
+        </w:rPr>
         <w:lastRenderedPageBreak/>
-        <w:t xml:space="preserve">      </w:t>
-      </w:r>
-      <w:r>
-        <w:t>InsuranceProviderName VARCHAR(50)</w:t>
-      </w:r>
-      <w:r>
-        <w:br/>
-      </w:r>
-      <w:r>
-        <w:t>);</w:t>
-      </w:r>
-    </w:p>
-    <w:p>
-      <w:pPr>
-        <w:pStyle w:val="ListParagraph"/>
-        <w:ind w:left="360"/>
-      </w:pPr>
-      <w:r>
-        <w:rPr>
-          <w:noProof/>
-        </w:rPr>
         <w:drawing>
-          <wp:inline distT="0" distB="0" distL="0" distR="0" wp14:anchorId="1F3D7064" wp14:editId="130D6427">
-            <wp:extent cx="5020376" cy="952633"/>
-            <wp:effectExtent l="0" t="0" r="8890" b="0"/>
+          <wp:inline distT="0" distB="0" distL="0" distR="0" wp14:anchorId="1F3D7064" wp14:editId="204989B3">
+            <wp:extent cx="4476750" cy="849478"/>
+            <wp:effectExtent l="0" t="0" r="0" b="8255"/>
             <wp:docPr id="1099608397" name="Picture 1" descr="A black screen with white text&#10;&#10;Description automatically generated"/>
             <wp:cNvGraphicFramePr>
               <a:graphicFrameLocks xmlns:a="http://schemas.openxmlformats.org/drawingml/2006/main" noChangeAspect="1"/>
@@ -644,7 +644,7 @@
                   <pic:spPr>
                     <a:xfrm>
                       <a:off x="0" y="0"/>
-                      <a:ext cx="5020376" cy="952633"/>
+                      <a:ext cx="4527513" cy="859110"/>
                     </a:xfrm>
                     <a:prstGeom prst="rect">
                       <a:avLst/>
@@ -896,9 +896,9 @@
           <w:noProof/>
         </w:rPr>
         <w:drawing>
-          <wp:inline distT="0" distB="0" distL="0" distR="0" wp14:anchorId="24536DDF" wp14:editId="2FAAD05D">
-            <wp:extent cx="5677692" cy="1533739"/>
-            <wp:effectExtent l="0" t="0" r="0" b="9525"/>
+          <wp:inline distT="0" distB="0" distL="0" distR="0" wp14:anchorId="24536DDF" wp14:editId="42E7769E">
+            <wp:extent cx="4486275" cy="1211897"/>
+            <wp:effectExtent l="0" t="0" r="0" b="7620"/>
             <wp:docPr id="1670819941" name="Picture 1" descr="A computer screen with white text&#10;&#10;Description automatically generated"/>
             <wp:cNvGraphicFramePr>
               <a:graphicFrameLocks xmlns:a="http://schemas.openxmlformats.org/drawingml/2006/main" noChangeAspect="1"/>
@@ -919,7 +919,7 @@
                   <pic:spPr>
                     <a:xfrm>
                       <a:off x="0" y="0"/>
-                      <a:ext cx="5677692" cy="1533739"/>
+                      <a:ext cx="4537437" cy="1225718"/>
                     </a:xfrm>
                     <a:prstGeom prst="rect">
                       <a:avLst/>
@@ -1088,7 +1088,6 @@
           <w:bCs/>
           <w:noProof/>
         </w:rPr>
-        <w:lastRenderedPageBreak/>
         <w:drawing>
           <wp:inline distT="0" distB="0" distL="0" distR="0" wp14:anchorId="34E218B6" wp14:editId="60DACEE3">
             <wp:extent cx="5391902" cy="933580"/>
@@ -1209,6 +1208,7 @@
         <w:br/>
       </w:r>
       <w:r>
+        <w:lastRenderedPageBreak/>
         <w:br/>
       </w:r>
       <w:r>
@@ -1293,9 +1293,9 @@
           <w:noProof/>
         </w:rPr>
         <w:drawing>
-          <wp:inline distT="0" distB="0" distL="0" distR="0" wp14:anchorId="44438566" wp14:editId="6D616415">
-            <wp:extent cx="5353797" cy="943107"/>
-            <wp:effectExtent l="0" t="0" r="0" b="9525"/>
+          <wp:inline distT="0" distB="0" distL="0" distR="0" wp14:anchorId="44438566" wp14:editId="36987334">
+            <wp:extent cx="4762500" cy="838946"/>
+            <wp:effectExtent l="0" t="0" r="0" b="0"/>
             <wp:docPr id="1222784590" name="Picture 1" descr="A black screen with white text&#10;&#10;Description automatically generated"/>
             <wp:cNvGraphicFramePr>
               <a:graphicFrameLocks xmlns:a="http://schemas.openxmlformats.org/drawingml/2006/main" noChangeAspect="1"/>
@@ -1316,7 +1316,7 @@
                   <pic:spPr>
                     <a:xfrm>
                       <a:off x="0" y="0"/>
-                      <a:ext cx="5353797" cy="943107"/>
+                      <a:ext cx="4798473" cy="845283"/>
                     </a:xfrm>
                     <a:prstGeom prst="rect">
                       <a:avLst/>
@@ -1484,9 +1484,9 @@
           <w:noProof/>
         </w:rPr>
         <w:drawing>
-          <wp:inline distT="0" distB="0" distL="0" distR="0" wp14:anchorId="42AD0F73" wp14:editId="043699C7">
-            <wp:extent cx="5449060" cy="943107"/>
-            <wp:effectExtent l="0" t="0" r="0" b="9525"/>
+          <wp:inline distT="0" distB="0" distL="0" distR="0" wp14:anchorId="42AD0F73" wp14:editId="03E21357">
+            <wp:extent cx="4857750" cy="840765"/>
+            <wp:effectExtent l="0" t="0" r="0" b="0"/>
             <wp:docPr id="244391677" name="Picture 1" descr="A black screen with white text&#10;&#10;Description automatically generated"/>
             <wp:cNvGraphicFramePr>
               <a:graphicFrameLocks xmlns:a="http://schemas.openxmlformats.org/drawingml/2006/main" noChangeAspect="1"/>
@@ -1507,7 +1507,7 @@
                   <pic:spPr>
                     <a:xfrm>
                       <a:off x="0" y="0"/>
-                      <a:ext cx="5449060" cy="943107"/>
+                      <a:ext cx="4880567" cy="844714"/>
                     </a:xfrm>
                     <a:prstGeom prst="rect">
                       <a:avLst/>
@@ -1659,11 +1659,10 @@
         <w:rPr>
           <w:noProof/>
         </w:rPr>
-        <w:lastRenderedPageBreak/>
         <w:drawing>
-          <wp:inline distT="0" distB="0" distL="0" distR="0" wp14:anchorId="5309990D" wp14:editId="32416516">
-            <wp:extent cx="3829584" cy="790685"/>
-            <wp:effectExtent l="0" t="0" r="0" b="9525"/>
+          <wp:inline distT="0" distB="0" distL="0" distR="0" wp14:anchorId="5309990D" wp14:editId="41926572">
+            <wp:extent cx="3467100" cy="715844"/>
+            <wp:effectExtent l="0" t="0" r="0" b="8255"/>
             <wp:docPr id="696627348" name="Picture 1" descr="A black screen with white text&#10;&#10;Description automatically generated"/>
             <wp:cNvGraphicFramePr>
               <a:graphicFrameLocks xmlns:a="http://schemas.openxmlformats.org/drawingml/2006/main" noChangeAspect="1"/>
@@ -1684,7 +1683,7 @@
                   <pic:spPr>
                     <a:xfrm>
                       <a:off x="0" y="0"/>
-                      <a:ext cx="3829584" cy="790685"/>
+                      <a:ext cx="3481784" cy="718876"/>
                     </a:xfrm>
                     <a:prstGeom prst="rect">
                       <a:avLst/>
@@ -1852,6 +1851,7 @@
         <w:ind w:left="360"/>
       </w:pPr>
       <w:r>
+        <w:lastRenderedPageBreak/>
         <w:t>);</w:t>
       </w:r>
     </w:p>
@@ -1865,9 +1865,9 @@
           <w:noProof/>
         </w:rPr>
         <w:drawing>
-          <wp:inline distT="0" distB="0" distL="0" distR="0" wp14:anchorId="097AA6DB" wp14:editId="415FE385">
-            <wp:extent cx="5125165" cy="914528"/>
-            <wp:effectExtent l="0" t="0" r="0" b="0"/>
+          <wp:inline distT="0" distB="0" distL="0" distR="0" wp14:anchorId="097AA6DB" wp14:editId="4E9D6E14">
+            <wp:extent cx="4448175" cy="793727"/>
+            <wp:effectExtent l="0" t="0" r="0" b="6985"/>
             <wp:docPr id="90870785" name="Picture 1" descr="A black screen with white text&#10;&#10;Description automatically generated"/>
             <wp:cNvGraphicFramePr>
               <a:graphicFrameLocks xmlns:a="http://schemas.openxmlformats.org/drawingml/2006/main" noChangeAspect="1"/>
@@ -1888,7 +1888,7 @@
                   <pic:spPr>
                     <a:xfrm>
                       <a:off x="0" y="0"/>
-                      <a:ext cx="5125165" cy="914528"/>
+                      <a:ext cx="4462482" cy="796280"/>
                     </a:xfrm>
                     <a:prstGeom prst="rect">
                       <a:avLst/>
@@ -2070,9 +2070,9 @@
           <w:noProof/>
         </w:rPr>
         <w:drawing>
-          <wp:inline distT="0" distB="0" distL="0" distR="0" wp14:anchorId="7D3D8576" wp14:editId="3C35FC8C">
-            <wp:extent cx="5163271" cy="943107"/>
-            <wp:effectExtent l="0" t="0" r="0" b="9525"/>
+          <wp:inline distT="0" distB="0" distL="0" distR="0" wp14:anchorId="7D3D8576" wp14:editId="375F5E82">
+            <wp:extent cx="4533900" cy="828148"/>
+            <wp:effectExtent l="0" t="0" r="0" b="0"/>
             <wp:docPr id="933742821" name="Picture 1" descr="A black screen with white text&#10;&#10;Description automatically generated"/>
             <wp:cNvGraphicFramePr>
               <a:graphicFrameLocks xmlns:a="http://schemas.openxmlformats.org/drawingml/2006/main" noChangeAspect="1"/>
@@ -2093,7 +2093,7 @@
                   <pic:spPr>
                     <a:xfrm>
                       <a:off x="0" y="0"/>
-                      <a:ext cx="5163271" cy="943107"/>
+                      <a:ext cx="4551449" cy="831353"/>
                     </a:xfrm>
                     <a:prstGeom prst="rect">
                       <a:avLst/>
@@ -2268,10 +2268,9 @@
         <w:rPr>
           <w:noProof/>
         </w:rPr>
-        <w:lastRenderedPageBreak/>
         <w:drawing>
-          <wp:inline distT="0" distB="0" distL="0" distR="0" wp14:anchorId="5A5FFBF1" wp14:editId="2F51227F">
-            <wp:extent cx="5344271" cy="914528"/>
+          <wp:inline distT="0" distB="0" distL="0" distR="0" wp14:anchorId="5A5FFBF1" wp14:editId="2EDA2257">
+            <wp:extent cx="4610100" cy="788895"/>
             <wp:effectExtent l="0" t="0" r="0" b="0"/>
             <wp:docPr id="2013688354" name="Picture 1" descr="A black screen with white text&#10;&#10;Description automatically generated"/>
             <wp:cNvGraphicFramePr>
@@ -2293,7 +2292,7 @@
                   <pic:spPr>
                     <a:xfrm>
                       <a:off x="0" y="0"/>
-                      <a:ext cx="5344271" cy="914528"/>
+                      <a:ext cx="4653011" cy="796238"/>
                     </a:xfrm>
                     <a:prstGeom prst="rect">
                       <a:avLst/>
@@ -2721,6 +2720,46 @@
           <w:u w:val="single"/>
         </w:rPr>
       </w:pPr>
+      <w:r>
+        <w:rPr>
+          <w:noProof/>
+        </w:rPr>
+        <w:drawing>
+          <wp:inline distT="0" distB="0" distL="0" distR="0" wp14:anchorId="792A13F8" wp14:editId="3F806AD8">
+            <wp:extent cx="3734307" cy="2819400"/>
+            <wp:effectExtent l="0" t="0" r="0" b="0"/>
+            <wp:docPr id="1411821631" name="Picture 1" descr="A screen shot of a computer&#10;&#10;Description automatically generated"/>
+            <wp:cNvGraphicFramePr>
+              <a:graphicFrameLocks xmlns:a="http://schemas.openxmlformats.org/drawingml/2006/main" noChangeAspect="1"/>
+            </wp:cNvGraphicFramePr>
+            <a:graphic xmlns:a="http://schemas.openxmlformats.org/drawingml/2006/main">
+              <a:graphicData uri="http://schemas.openxmlformats.org/drawingml/2006/picture">
+                <pic:pic xmlns:pic="http://schemas.openxmlformats.org/drawingml/2006/picture">
+                  <pic:nvPicPr>
+                    <pic:cNvPr id="1411821631" name="Picture 1" descr="A screen shot of a computer&#10;&#10;Description automatically generated"/>
+                    <pic:cNvPicPr/>
+                  </pic:nvPicPr>
+                  <pic:blipFill>
+                    <a:blip r:embed="rId19"/>
+                    <a:stretch>
+                      <a:fillRect/>
+                    </a:stretch>
+                  </pic:blipFill>
+                  <pic:spPr>
+                    <a:xfrm>
+                      <a:off x="0" y="0"/>
+                      <a:ext cx="3752705" cy="2833291"/>
+                    </a:xfrm>
+                    <a:prstGeom prst="rect">
+                      <a:avLst/>
+                    </a:prstGeom>
+                  </pic:spPr>
+                </pic:pic>
+              </a:graphicData>
+            </a:graphic>
+          </wp:inline>
+        </w:drawing>
+      </w:r>
     </w:p>
     <w:p>
       <w:pPr>
@@ -2737,7 +2776,6 @@
     <w:p>
       <w:pPr>
         <w:spacing w:after="0"/>
-        <w:jc w:val="center"/>
         <w:rPr>
           <w:b/>
           <w:bCs/>
@@ -2750,7 +2788,6 @@
     <w:p>
       <w:pPr>
         <w:spacing w:after="0"/>
-        <w:jc w:val="center"/>
         <w:rPr>
           <w:b/>
           <w:bCs/>
@@ -2763,7 +2800,6 @@
     <w:p>
       <w:pPr>
         <w:spacing w:after="0"/>
-        <w:jc w:val="center"/>
         <w:rPr>
           <w:b/>
           <w:bCs/>
@@ -2776,13 +2812,6 @@
     <w:p>
       <w:pPr>
         <w:spacing w:after="0"/>
-        <w:jc w:val="center"/>
-        <w:rPr>
-          <w:b/>
-          <w:bCs/>
-        </w:rPr>
-      </w:pPr>
-      <w:r>
         <w:rPr>
           <w:b/>
           <w:bCs/>
@@ -2790,10 +2819,12 @@
           <w:szCs w:val="28"/>
           <w:u w:val="single"/>
         </w:rPr>
-        <w:lastRenderedPageBreak/>
-        <w:t>D</w:t>
-      </w:r>
-      <w:r>
+      </w:pPr>
+    </w:p>
+    <w:p>
+      <w:pPr>
+        <w:spacing w:after="0"/>
+        <w:jc w:val="center"/>
         <w:rPr>
           <w:b/>
           <w:bCs/>
@@ -2801,6 +2832,62 @@
           <w:szCs w:val="28"/>
           <w:u w:val="single"/>
         </w:rPr>
+      </w:pPr>
+    </w:p>
+    <w:p>
+      <w:pPr>
+        <w:spacing w:after="0"/>
+        <w:jc w:val="center"/>
+        <w:rPr>
+          <w:b/>
+          <w:bCs/>
+          <w:sz w:val="28"/>
+          <w:szCs w:val="28"/>
+          <w:u w:val="single"/>
+        </w:rPr>
+      </w:pPr>
+    </w:p>
+    <w:p>
+      <w:pPr>
+        <w:spacing w:after="0"/>
+        <w:jc w:val="center"/>
+        <w:rPr>
+          <w:b/>
+          <w:bCs/>
+          <w:sz w:val="28"/>
+          <w:szCs w:val="28"/>
+          <w:u w:val="single"/>
+        </w:rPr>
+      </w:pPr>
+    </w:p>
+    <w:p>
+      <w:pPr>
+        <w:spacing w:after="0"/>
+        <w:jc w:val="center"/>
+        <w:rPr>
+          <w:b/>
+          <w:bCs/>
+        </w:rPr>
+      </w:pPr>
+      <w:r>
+        <w:rPr>
+          <w:b/>
+          <w:bCs/>
+          <w:sz w:val="28"/>
+          <w:szCs w:val="28"/>
+          <w:u w:val="single"/>
+        </w:rPr>
+        <w:lastRenderedPageBreak/>
+        <w:t>D</w:t>
+      </w:r>
+      <w:r>
+        <w:rPr>
+          <w:b/>
+          <w:bCs/>
+          <w:sz w:val="28"/>
+          <w:szCs w:val="28"/>
+          <w:u w:val="single"/>
+        </w:rPr>
         <w:t>ML Commands to display all the rows inserted into the tables</w:t>
       </w:r>
       <w:r>
@@ -2834,9 +2921,9 @@
           <w:noProof/>
         </w:rPr>
         <w:drawing>
-          <wp:inline distT="0" distB="0" distL="0" distR="0" wp14:anchorId="756028F5" wp14:editId="65ED7FEA">
-            <wp:extent cx="2990850" cy="824750"/>
-            <wp:effectExtent l="0" t="0" r="0" b="0"/>
+          <wp:inline distT="0" distB="0" distL="0" distR="0" wp14:anchorId="756028F5" wp14:editId="2D71FB4F">
+            <wp:extent cx="2693689" cy="742806"/>
+            <wp:effectExtent l="0" t="0" r="0" b="635"/>
             <wp:docPr id="1430216429" name="Picture 1" descr="A black screen with white text&#10;&#10;Description automatically generated"/>
             <wp:cNvGraphicFramePr>
               <a:graphicFrameLocks xmlns:a="http://schemas.openxmlformats.org/drawingml/2006/main" noChangeAspect="1"/>
@@ -2849,7 +2936,7 @@
                     <pic:cNvPicPr/>
                   </pic:nvPicPr>
                   <pic:blipFill>
-                    <a:blip r:embed="rId19"/>
+                    <a:blip r:embed="rId20"/>
                     <a:stretch>
                       <a:fillRect/>
                     </a:stretch>
@@ -2857,7 +2944,7 @@
                   <pic:spPr>
                     <a:xfrm>
                       <a:off x="0" y="0"/>
-                      <a:ext cx="2995894" cy="826141"/>
+                      <a:ext cx="2711194" cy="747633"/>
                     </a:xfrm>
                     <a:prstGeom prst="rect">
                       <a:avLst/>
@@ -2869,6 +2956,54 @@
           </wp:inline>
         </w:drawing>
       </w:r>
+      <w:r>
+        <w:rPr>
+          <w:b/>
+          <w:bCs/>
+        </w:rPr>
+        <w:t xml:space="preserve"> </w:t>
+      </w:r>
+      <w:r>
+        <w:rPr>
+          <w:b/>
+          <w:bCs/>
+        </w:rPr>
+        <w:drawing>
+          <wp:inline distT="0" distB="0" distL="0" distR="0" wp14:anchorId="6BB5CF3A" wp14:editId="1B961E7A">
+            <wp:extent cx="2733675" cy="748506"/>
+            <wp:effectExtent l="0" t="0" r="0" b="0"/>
+            <wp:docPr id="914359970" name="Picture 1" descr="A black screen with white text&#10;&#10;Description automatically generated"/>
+            <wp:cNvGraphicFramePr>
+              <a:graphicFrameLocks xmlns:a="http://schemas.openxmlformats.org/drawingml/2006/main" noChangeAspect="1"/>
+            </wp:cNvGraphicFramePr>
+            <a:graphic xmlns:a="http://schemas.openxmlformats.org/drawingml/2006/main">
+              <a:graphicData uri="http://schemas.openxmlformats.org/drawingml/2006/picture">
+                <pic:pic xmlns:pic="http://schemas.openxmlformats.org/drawingml/2006/picture">
+                  <pic:nvPicPr>
+                    <pic:cNvPr id="914359970" name="Picture 1" descr="A black screen with white text&#10;&#10;Description automatically generated"/>
+                    <pic:cNvPicPr/>
+                  </pic:nvPicPr>
+                  <pic:blipFill>
+                    <a:blip r:embed="rId21"/>
+                    <a:stretch>
+                      <a:fillRect/>
+                    </a:stretch>
+                  </pic:blipFill>
+                  <pic:spPr>
+                    <a:xfrm>
+                      <a:off x="0" y="0"/>
+                      <a:ext cx="2743714" cy="751255"/>
+                    </a:xfrm>
+                    <a:prstGeom prst="rect">
+                      <a:avLst/>
+                    </a:prstGeom>
+                  </pic:spPr>
+                </pic:pic>
+              </a:graphicData>
+            </a:graphic>
+          </wp:inline>
+        </w:drawing>
+      </w:r>
     </w:p>
     <w:p>
       <w:pPr>
@@ -2884,9 +3019,9 @@
           <w:noProof/>
         </w:rPr>
         <w:drawing>
-          <wp:inline distT="0" distB="0" distL="0" distR="0" wp14:anchorId="5AEEAB1E" wp14:editId="70AC0FC1">
-            <wp:extent cx="3917639" cy="3562350"/>
-            <wp:effectExtent l="0" t="0" r="6985" b="0"/>
+          <wp:inline distT="0" distB="0" distL="0" distR="0" wp14:anchorId="5AEEAB1E" wp14:editId="5D00C176">
+            <wp:extent cx="3400425" cy="3092042"/>
+            <wp:effectExtent l="0" t="0" r="0" b="0"/>
             <wp:docPr id="1927729096" name="Picture 1" descr="A screenshot of a computer&#10;&#10;Description automatically generated"/>
             <wp:cNvGraphicFramePr>
               <a:graphicFrameLocks xmlns:a="http://schemas.openxmlformats.org/drawingml/2006/main" noChangeAspect="1"/>
@@ -2899,14 +3034,14 @@
                     <pic:cNvPicPr/>
                   </pic:nvPicPr>
                   <pic:blipFill rotWithShape="1">
-                    <a:blip r:embed="rId20"/>
+                    <a:blip r:embed="rId22"/>
                     <a:srcRect b="4201"/>
                     <a:stretch/>
                   </pic:blipFill>
                   <pic:spPr bwMode="auto">
                     <a:xfrm>
                       <a:off x="0" y="0"/>
-                      <a:ext cx="3930289" cy="3573853"/>
+                      <a:ext cx="3418395" cy="3108382"/>
                     </a:xfrm>
                     <a:prstGeom prst="rect">
                       <a:avLst/>
@@ -2926,21 +3061,61 @@
           </wp:inline>
         </w:drawing>
       </w:r>
-    </w:p>
-    <w:p>
-      <w:pPr>
-        <w:spacing w:after="0"/>
+      <w:r>
         <w:rPr>
           <w:noProof/>
         </w:rPr>
-      </w:pPr>
-      <w:r>
+        <w:drawing>
+          <wp:inline distT="0" distB="0" distL="0" distR="0" wp14:anchorId="65B5ECA5" wp14:editId="7750EE8A">
+            <wp:extent cx="2088230" cy="1466819"/>
+            <wp:effectExtent l="0" t="0" r="7620" b="635"/>
+            <wp:docPr id="1173202720" name="Picture 1" descr="A screenshot of a computer program&#10;&#10;Description automatically generated"/>
+            <wp:cNvGraphicFramePr>
+              <a:graphicFrameLocks xmlns:a="http://schemas.openxmlformats.org/drawingml/2006/main" noChangeAspect="1"/>
+            </wp:cNvGraphicFramePr>
+            <a:graphic xmlns:a="http://schemas.openxmlformats.org/drawingml/2006/main">
+              <a:graphicData uri="http://schemas.openxmlformats.org/drawingml/2006/picture">
+                <pic:pic xmlns:pic="http://schemas.openxmlformats.org/drawingml/2006/picture">
+                  <pic:nvPicPr>
+                    <pic:cNvPr id="1173202720" name="Picture 1" descr="A screenshot of a computer program&#10;&#10;Description automatically generated"/>
+                    <pic:cNvPicPr/>
+                  </pic:nvPicPr>
+                  <pic:blipFill>
+                    <a:blip r:embed="rId23"/>
+                    <a:stretch>
+                      <a:fillRect/>
+                    </a:stretch>
+                  </pic:blipFill>
+                  <pic:spPr>
+                    <a:xfrm>
+                      <a:off x="0" y="0"/>
+                      <a:ext cx="2112351" cy="1483762"/>
+                    </a:xfrm>
+                    <a:prstGeom prst="rect">
+                      <a:avLst/>
+                    </a:prstGeom>
+                  </pic:spPr>
+                </pic:pic>
+              </a:graphicData>
+            </a:graphic>
+          </wp:inline>
+        </w:drawing>
+      </w:r>
+    </w:p>
+    <w:p>
+      <w:pPr>
+        <w:spacing w:after="0"/>
         <w:rPr>
           <w:noProof/>
         </w:rPr>
+      </w:pPr>
+      <w:r>
+        <w:rPr>
+          <w:noProof/>
+        </w:rPr>
         <w:drawing>
-          <wp:inline distT="0" distB="0" distL="0" distR="0" wp14:anchorId="0DAF6E36" wp14:editId="2D1619C0">
-            <wp:extent cx="4654744" cy="3105150"/>
+          <wp:inline distT="0" distB="0" distL="0" distR="0" wp14:anchorId="0DAF6E36" wp14:editId="4FC7F7D8">
+            <wp:extent cx="5468612" cy="3648075"/>
             <wp:effectExtent l="0" t="0" r="0" b="0"/>
             <wp:docPr id="958385592" name="Picture 1" descr="A screenshot of a computer screen&#10;&#10;Description automatically generated"/>
             <wp:cNvGraphicFramePr>
@@ -2954,7 +3129,7 @@
                     <pic:cNvPicPr/>
                   </pic:nvPicPr>
                   <pic:blipFill>
-                    <a:blip r:embed="rId21"/>
+                    <a:blip r:embed="rId24"/>
                     <a:stretch>
                       <a:fillRect/>
                     </a:stretch>
@@ -2962,7 +3137,7 @@
                   <pic:spPr>
                     <a:xfrm>
                       <a:off x="0" y="0"/>
-                      <a:ext cx="4657197" cy="3106786"/>
+                      <a:ext cx="5489429" cy="3661962"/>
                     </a:xfrm>
                     <a:prstGeom prst="rect">
                       <a:avLst/>
@@ -2988,9 +3163,9 @@
         </w:rPr>
         <w:lastRenderedPageBreak/>
         <w:drawing>
-          <wp:inline distT="0" distB="0" distL="0" distR="0" wp14:anchorId="33BE82E8" wp14:editId="41406F3B">
-            <wp:extent cx="3505200" cy="4396874"/>
-            <wp:effectExtent l="0" t="0" r="0" b="3810"/>
+          <wp:inline distT="0" distB="0" distL="0" distR="0" wp14:anchorId="33BE82E8" wp14:editId="7181595C">
+            <wp:extent cx="3307667" cy="4149090"/>
+            <wp:effectExtent l="0" t="0" r="7620" b="3810"/>
             <wp:docPr id="825550510" name="Picture 1" descr="A screenshot of a computer screen&#10;&#10;Description automatically generated"/>
             <wp:cNvGraphicFramePr>
               <a:graphicFrameLocks xmlns:a="http://schemas.openxmlformats.org/drawingml/2006/main" noChangeAspect="1"/>
@@ -3003,7 +3178,7 @@
                     <pic:cNvPicPr/>
                   </pic:nvPicPr>
                   <pic:blipFill>
-                    <a:blip r:embed="rId22"/>
+                    <a:blip r:embed="rId25"/>
                     <a:stretch>
                       <a:fillRect/>
                     </a:stretch>
@@ -3011,7 +3186,7 @@
                   <pic:spPr>
                     <a:xfrm>
                       <a:off x="0" y="0"/>
-                      <a:ext cx="3507911" cy="4400274"/>
+                      <a:ext cx="3315279" cy="4158639"/>
                     </a:xfrm>
                     <a:prstGeom prst="rect">
                       <a:avLst/>
@@ -3023,23 +3198,15 @@
           </wp:inline>
         </w:drawing>
       </w:r>
-    </w:p>
-    <w:p>
-      <w:pPr>
-        <w:spacing w:after="0"/>
+      <w:r>
         <w:rPr>
           <w:noProof/>
         </w:rPr>
-      </w:pPr>
-      <w:r>
-        <w:rPr>
-          <w:noProof/>
-        </w:rPr>
         <w:drawing>
-          <wp:inline distT="0" distB="0" distL="0" distR="0" wp14:anchorId="793BCF3D" wp14:editId="46F1BE06">
-            <wp:extent cx="3545067" cy="2676525"/>
-            <wp:effectExtent l="0" t="0" r="0" b="0"/>
-            <wp:docPr id="1411821631" name="Picture 1" descr="A screen shot of a computer&#10;&#10;Description automatically generated"/>
+          <wp:inline distT="0" distB="0" distL="0" distR="0" wp14:anchorId="5F2BA870" wp14:editId="73AEC58A">
+            <wp:extent cx="2126375" cy="4148040"/>
+            <wp:effectExtent l="0" t="0" r="7620" b="5080"/>
+            <wp:docPr id="1475295544" name="Picture 1" descr="A screenshot of a computer screen&#10;&#10;Description automatically generated"/>
             <wp:cNvGraphicFramePr>
               <a:graphicFrameLocks xmlns:a="http://schemas.openxmlformats.org/drawingml/2006/main" noChangeAspect="1"/>
             </wp:cNvGraphicFramePr>
@@ -3047,11 +3214,11 @@
               <a:graphicData uri="http://schemas.openxmlformats.org/drawingml/2006/picture">
                 <pic:pic xmlns:pic="http://schemas.openxmlformats.org/drawingml/2006/picture">
                   <pic:nvPicPr>
-                    <pic:cNvPr id="1411821631" name="Picture 1" descr="A screen shot of a computer&#10;&#10;Description automatically generated"/>
+                    <pic:cNvPr id="1475295544" name="Picture 1" descr="A screenshot of a computer screen&#10;&#10;Description automatically generated"/>
                     <pic:cNvPicPr/>
                   </pic:nvPicPr>
                   <pic:blipFill>
-                    <a:blip r:embed="rId23"/>
+                    <a:blip r:embed="rId26"/>
                     <a:stretch>
                       <a:fillRect/>
                     </a:stretch>
@@ -3059,7 +3226,7 @@
                   <pic:spPr>
                     <a:xfrm>
                       <a:off x="0" y="0"/>
-                      <a:ext cx="3546621" cy="2677698"/>
+                      <a:ext cx="2138461" cy="4171617"/>
                     </a:xfrm>
                     <a:prstGeom prst="rect">
                       <a:avLst/>
@@ -3079,36 +3246,97 @@
           <w:noProof/>
         </w:rPr>
       </w:pPr>
-    </w:p>
-    <w:p>
-      <w:pPr>
-        <w:spacing w:after="0"/>
+      <w:r>
         <w:rPr>
           <w:noProof/>
         </w:rPr>
-      </w:pPr>
-    </w:p>
-    <w:p>
-      <w:pPr>
-        <w:spacing w:after="0"/>
+        <w:drawing>
+          <wp:inline distT="0" distB="0" distL="0" distR="0" wp14:anchorId="34BCB43E" wp14:editId="79C6C552">
+            <wp:extent cx="2600325" cy="3819525"/>
+            <wp:effectExtent l="0" t="0" r="9525" b="9525"/>
+            <wp:docPr id="1382400663" name="Picture 1" descr="A screenshot of a computer screen&#10;&#10;Description automatically generated"/>
+            <wp:cNvGraphicFramePr>
+              <a:graphicFrameLocks xmlns:a="http://schemas.openxmlformats.org/drawingml/2006/main" noChangeAspect="1"/>
+            </wp:cNvGraphicFramePr>
+            <a:graphic xmlns:a="http://schemas.openxmlformats.org/drawingml/2006/main">
+              <a:graphicData uri="http://schemas.openxmlformats.org/drawingml/2006/picture">
+                <pic:pic xmlns:pic="http://schemas.openxmlformats.org/drawingml/2006/picture">
+                  <pic:nvPicPr>
+                    <pic:cNvPr id="1382400663" name="Picture 1" descr="A screenshot of a computer screen&#10;&#10;Description automatically generated"/>
+                    <pic:cNvPicPr/>
+                  </pic:nvPicPr>
+                  <pic:blipFill rotWithShape="1">
+                    <a:blip r:embed="rId27"/>
+                    <a:srcRect b="30382"/>
+                    <a:stretch/>
+                  </pic:blipFill>
+                  <pic:spPr bwMode="auto">
+                    <a:xfrm>
+                      <a:off x="0" y="0"/>
+                      <a:ext cx="2600688" cy="3820058"/>
+                    </a:xfrm>
+                    <a:prstGeom prst="rect">
+                      <a:avLst/>
+                    </a:prstGeom>
+                    <a:ln>
+                      <a:noFill/>
+                    </a:ln>
+                    <a:extLst>
+                      <a:ext uri="{53640926-AAD7-44D8-BBD7-CCE9431645EC}">
+                        <a14:shadowObscured xmlns:a14="http://schemas.microsoft.com/office/drawing/2010/main"/>
+                      </a:ext>
+                    </a:extLst>
+                  </pic:spPr>
+                </pic:pic>
+              </a:graphicData>
+            </a:graphic>
+          </wp:inline>
+        </w:drawing>
+      </w:r>
+      <w:r>
         <w:rPr>
           <w:noProof/>
         </w:rPr>
-      </w:pPr>
-    </w:p>
-    <w:p>
-      <w:pPr>
-        <w:spacing w:after="0"/>
-        <w:rPr>
-          <w:b/>
-          <w:bCs/>
-        </w:rPr>
-      </w:pPr>
-    </w:p>
-    <w:p>
-      <w:pPr>
-        <w:spacing w:after="0"/>
-        <w:jc w:val="center"/>
+        <w:drawing>
+          <wp:inline distT="0" distB="0" distL="0" distR="0" wp14:anchorId="56B0F2BD" wp14:editId="6B732832">
+            <wp:extent cx="2406647" cy="3831336"/>
+            <wp:effectExtent l="0" t="0" r="0" b="0"/>
+            <wp:docPr id="1636622061" name="Picture 1" descr="A screenshot of a computer screen&#10;&#10;Description automatically generated"/>
+            <wp:cNvGraphicFramePr>
+              <a:graphicFrameLocks xmlns:a="http://schemas.openxmlformats.org/drawingml/2006/main" noChangeAspect="1"/>
+            </wp:cNvGraphicFramePr>
+            <a:graphic xmlns:a="http://schemas.openxmlformats.org/drawingml/2006/main">
+              <a:graphicData uri="http://schemas.openxmlformats.org/drawingml/2006/picture">
+                <pic:pic xmlns:pic="http://schemas.openxmlformats.org/drawingml/2006/picture">
+                  <pic:nvPicPr>
+                    <pic:cNvPr id="1636622061" name="Picture 1" descr="A screenshot of a computer screen&#10;&#10;Description automatically generated"/>
+                    <pic:cNvPicPr/>
+                  </pic:nvPicPr>
+                  <pic:blipFill>
+                    <a:blip r:embed="rId28"/>
+                    <a:stretch>
+                      <a:fillRect/>
+                    </a:stretch>
+                  </pic:blipFill>
+                  <pic:spPr>
+                    <a:xfrm>
+                      <a:off x="0" y="0"/>
+                      <a:ext cx="2406647" cy="3831336"/>
+                    </a:xfrm>
+                    <a:prstGeom prst="rect">
+                      <a:avLst/>
+                    </a:prstGeom>
+                  </pic:spPr>
+                </pic:pic>
+              </a:graphicData>
+            </a:graphic>
+          </wp:inline>
+        </w:drawing>
+      </w:r>
+    </w:p>
+    <w:p>
+      <w:pPr>
+        <w:spacing w:after="0"/>
         <w:rPr>
           <w:b/>
           <w:bCs/>
@@ -3751,8 +3979,13 @@
         </w:numPr>
         <w:spacing w:after="0"/>
       </w:pPr>
-      <w:r>
-        <w:t>By definition, an associative entity has a composite primary key that uniquely identifies each relationship between the participating entities (Admission and Diagnosis in this case).</w:t>
+      <w:proofErr w:type="gramStart"/>
+      <w:r>
+        <w:t>By definition, an</w:t>
+      </w:r>
+      <w:proofErr w:type="gramEnd"/>
+      <w:r>
+        <w:t xml:space="preserve"> associative entity has a composite primary key that uniquely identifies each relationship between the participating entities (Admission and Diagnosis in this case).</w:t>
       </w:r>
     </w:p>
     <w:p>
@@ -4965,7 +5198,7 @@
                     <pic:cNvPicPr/>
                   </pic:nvPicPr>
                   <pic:blipFill>
-                    <a:blip r:embed="rId24"/>
+                    <a:blip r:embed="rId29"/>
                     <a:stretch>
                       <a:fillRect/>
                     </a:stretch>
@@ -5011,7 +5244,7 @@
                     <pic:cNvPicPr/>
                   </pic:nvPicPr>
                   <pic:blipFill>
-                    <a:blip r:embed="rId25"/>
+                    <a:blip r:embed="rId30"/>
                     <a:stretch>
                       <a:fillRect/>
                     </a:stretch>
@@ -5081,7 +5314,7 @@
                     <pic:cNvPicPr/>
                   </pic:nvPicPr>
                   <pic:blipFill>
-                    <a:blip r:embed="rId26"/>
+                    <a:blip r:embed="rId31"/>
                     <a:stretch>
                       <a:fillRect/>
                     </a:stretch>
@@ -5125,7 +5358,7 @@
                     <pic:cNvPicPr/>
                   </pic:nvPicPr>
                   <pic:blipFill rotWithShape="1">
-                    <a:blip r:embed="rId27"/>
+                    <a:blip r:embed="rId32"/>
                     <a:srcRect t="28700"/>
                     <a:stretch/>
                   </pic:blipFill>
@@ -5175,7 +5408,7 @@
                     <pic:cNvPicPr/>
                   </pic:nvPicPr>
                   <pic:blipFill>
-                    <a:blip r:embed="rId28"/>
+                    <a:blip r:embed="rId33"/>
                     <a:stretch>
                       <a:fillRect/>
                     </a:stretch>
@@ -5262,7 +5495,7 @@
                     <pic:cNvPicPr/>
                   </pic:nvPicPr>
                   <pic:blipFill rotWithShape="1">
-                    <a:blip r:embed="rId29"/>
+                    <a:blip r:embed="rId34"/>
                     <a:srcRect t="28017"/>
                     <a:stretch/>
                   </pic:blipFill>
@@ -5312,7 +5545,7 @@
                     <pic:cNvPicPr/>
                   </pic:nvPicPr>
                   <pic:blipFill>
-                    <a:blip r:embed="rId30"/>
+                    <a:blip r:embed="rId35"/>
                     <a:stretch>
                       <a:fillRect/>
                     </a:stretch>
@@ -5424,7 +5657,7 @@
                     <pic:cNvPicPr/>
                   </pic:nvPicPr>
                   <pic:blipFill>
-                    <a:blip r:embed="rId31"/>
+                    <a:blip r:embed="rId36"/>
                     <a:stretch>
                       <a:fillRect/>
                     </a:stretch>
@@ -5502,7 +5735,7 @@
                     <pic:cNvPicPr/>
                   </pic:nvPicPr>
                   <pic:blipFill>
-                    <a:blip r:embed="rId32"/>
+                    <a:blip r:embed="rId37"/>
                     <a:stretch>
                       <a:fillRect/>
                     </a:stretch>
@@ -5558,7 +5791,7 @@
                     <pic:cNvPicPr/>
                   </pic:nvPicPr>
                   <pic:blipFill>
-                    <a:blip r:embed="rId33"/>
+                    <a:blip r:embed="rId38"/>
                     <a:stretch>
                       <a:fillRect/>
                     </a:stretch>
@@ -5636,7 +5869,7 @@
                     <pic:cNvPicPr/>
                   </pic:nvPicPr>
                   <pic:blipFill>
-                    <a:blip r:embed="rId34"/>
+                    <a:blip r:embed="rId39"/>
                     <a:stretch>
                       <a:fillRect/>
                     </a:stretch>
@@ -5775,7 +6008,7 @@
                     <pic:cNvPicPr/>
                   </pic:nvPicPr>
                   <pic:blipFill>
-                    <a:blip r:embed="rId35"/>
+                    <a:blip r:embed="rId40"/>
                     <a:stretch>
                       <a:fillRect/>
                     </a:stretch>
@@ -5881,7 +6114,7 @@
                     <pic:cNvPicPr/>
                   </pic:nvPicPr>
                   <pic:blipFill>
-                    <a:blip r:embed="rId36"/>
+                    <a:blip r:embed="rId41"/>
                     <a:stretch>
                       <a:fillRect/>
                     </a:stretch>
@@ -5927,7 +6160,7 @@
                     <pic:cNvPicPr/>
                   </pic:nvPicPr>
                   <pic:blipFill>
-                    <a:blip r:embed="rId37"/>
+                    <a:blip r:embed="rId42"/>
                     <a:stretch>
                       <a:fillRect/>
                     </a:stretch>
@@ -6077,7 +6310,7 @@
                     <pic:cNvPicPr/>
                   </pic:nvPicPr>
                   <pic:blipFill>
-                    <a:blip r:embed="rId38"/>
+                    <a:blip r:embed="rId43"/>
                     <a:stretch>
                       <a:fillRect/>
                     </a:stretch>
@@ -6159,12 +6392,23 @@
       </w:r>
       <w:r>
         <w:br/>
-        <w:t>a. DischargeDate is NULL. That means, it’s an active admission.</w:t>
+        <w:t xml:space="preserve">a. DischargeDate is NULL. That means, </w:t>
+      </w:r>
+      <w:proofErr w:type="gramStart"/>
+      <w:r>
+        <w:t>it’s</w:t>
+      </w:r>
+      <w:proofErr w:type="gramEnd"/>
+      <w:r>
+        <w:t xml:space="preserve"> an active admission.</w:t>
       </w:r>
       <w:r>
         <w:br/>
       </w:r>
       <w:r>
+        <w:rPr>
+          <w:noProof/>
+        </w:rPr>
         <w:drawing>
           <wp:inline distT="0" distB="0" distL="0" distR="0" wp14:anchorId="48109BD4" wp14:editId="211A358A">
             <wp:extent cx="5219700" cy="622349"/>
@@ -6181,7 +6425,7 @@
                     <pic:cNvPicPr/>
                   </pic:nvPicPr>
                   <pic:blipFill>
-                    <a:blip r:embed="rId39"/>
+                    <a:blip r:embed="rId44"/>
                     <a:stretch>
                       <a:fillRect/>
                     </a:stretch>
@@ -6209,12 +6453,23 @@
       </w:pPr>
       <w:r>
         <w:lastRenderedPageBreak/>
-        <w:t>b. Patient is discharged and DischargeDate has been updated to the current date.</w:t>
+        <w:t xml:space="preserve">b. Patient </w:t>
+      </w:r>
+      <w:proofErr w:type="gramStart"/>
+      <w:r>
+        <w:t>is discharged</w:t>
+      </w:r>
+      <w:proofErr w:type="gramEnd"/>
+      <w:r>
+        <w:t xml:space="preserve"> and DischargeDate has been updated to the current date.</w:t>
       </w:r>
       <w:r>
         <w:br/>
       </w:r>
       <w:r>
+        <w:rPr>
+          <w:noProof/>
+        </w:rPr>
         <w:drawing>
           <wp:inline distT="0" distB="0" distL="0" distR="0" wp14:anchorId="7EBA3E8A" wp14:editId="49FE22E0">
             <wp:extent cx="4915586" cy="2591162"/>
@@ -6231,7 +6486,7 @@
                     <pic:cNvPicPr/>
                   </pic:nvPicPr>
                   <pic:blipFill>
-                    <a:blip r:embed="rId40"/>
+                    <a:blip r:embed="rId45"/>
                     <a:stretch>
                       <a:fillRect/>
                     </a:stretch>
@@ -6282,6 +6537,9 @@
         <w:ind w:left="720"/>
       </w:pPr>
       <w:r>
+        <w:rPr>
+          <w:noProof/>
+        </w:rPr>
         <w:drawing>
           <wp:inline distT="0" distB="0" distL="0" distR="0" wp14:anchorId="3ADFDDE4" wp14:editId="7165CA01">
             <wp:extent cx="5200650" cy="641747"/>
@@ -6298,7 +6556,7 @@
                     <pic:cNvPicPr/>
                   </pic:nvPicPr>
                   <pic:blipFill>
-                    <a:blip r:embed="rId41"/>
+                    <a:blip r:embed="rId46"/>
                     <a:stretch>
                       <a:fillRect/>
                     </a:stretch>
@@ -6331,13 +6589,29 @@
         <w:ind w:left="720"/>
       </w:pPr>
       <w:r>
-        <w:t>d. Since the patient is successfully discharged and that patient is</w:t>
+        <w:t xml:space="preserve">d. Since the patient </w:t>
+      </w:r>
+      <w:proofErr w:type="gramStart"/>
+      <w:r>
+        <w:t>is successfully discharged</w:t>
+      </w:r>
+      <w:proofErr w:type="gramEnd"/>
+      <w:r>
+        <w:t xml:space="preserve"> and that patient is</w:t>
       </w:r>
       <w:r>
         <w:t xml:space="preserve"> no</w:t>
       </w:r>
       <w:r>
-        <w:t xml:space="preserve"> longer having an active admission, the transaction will ROLLBACK if ran again.</w:t>
+        <w:t xml:space="preserve"> longer having an active admission, the transaction will ROLLBACK if </w:t>
+      </w:r>
+      <w:proofErr w:type="gramStart"/>
+      <w:r>
+        <w:t>ran</w:t>
+      </w:r>
+      <w:proofErr w:type="gramEnd"/>
+      <w:r>
+        <w:t xml:space="preserve"> again.</w:t>
       </w:r>
     </w:p>
     <w:p>
@@ -6346,6 +6620,9 @@
         <w:ind w:left="720"/>
       </w:pPr>
       <w:r>
+        <w:rPr>
+          <w:noProof/>
+        </w:rPr>
         <w:drawing>
           <wp:inline distT="0" distB="0" distL="0" distR="0" wp14:anchorId="3C1BC336" wp14:editId="659C92EB">
             <wp:extent cx="4877481" cy="2734057"/>
@@ -6362,7 +6639,7 @@
                     <pic:cNvPicPr/>
                   </pic:nvPicPr>
                   <pic:blipFill>
-                    <a:blip r:embed="rId42"/>
+                    <a:blip r:embed="rId47"/>
                     <a:stretch>
                       <a:fillRect/>
                     </a:stretch>
@@ -6447,6 +6724,9 @@
         <w:br/>
       </w:r>
       <w:r>
+        <w:rPr>
+          <w:noProof/>
+        </w:rPr>
         <w:drawing>
           <wp:inline distT="0" distB="0" distL="0" distR="0" wp14:anchorId="35DD39EE" wp14:editId="6E4E18D6">
             <wp:extent cx="4991797" cy="4210638"/>
@@ -6463,7 +6743,7 @@
                     <pic:cNvPicPr/>
                   </pic:nvPicPr>
                   <pic:blipFill>
-                    <a:blip r:embed="rId43"/>
+                    <a:blip r:embed="rId48"/>
                     <a:stretch>
                       <a:fillRect/>
                     </a:stretch>
@@ -6486,6 +6766,327 @@
     </w:p>
     <w:p>
       <w:pPr>
+        <w:pStyle w:val="ListParagraph"/>
+      </w:pPr>
+    </w:p>
+    <w:p>
+      <w:pPr>
+        <w:pStyle w:val="ListParagraph"/>
+        <w:numPr>
+          <w:ilvl w:val="0"/>
+          <w:numId w:val="21"/>
+        </w:numPr>
+      </w:pPr>
+      <w:r>
+        <w:rPr>
+          <w:b/>
+          <w:bCs/>
+        </w:rPr>
+        <w:t>Error Handling</w:t>
+      </w:r>
+      <w:r>
+        <w:rPr>
+          <w:b/>
+          <w:bCs/>
+        </w:rPr>
+        <w:br/>
+      </w:r>
+      <w:r>
+        <w:rPr>
+          <w:noProof/>
+        </w:rPr>
+        <w:drawing>
+          <wp:inline distT="0" distB="0" distL="0" distR="0" wp14:anchorId="60C2BED0" wp14:editId="2A1F18AB">
+            <wp:extent cx="4829849" cy="2534004"/>
+            <wp:effectExtent l="0" t="0" r="0" b="0"/>
+            <wp:docPr id="523143879" name="Picture 1" descr="A screenshot of a computer&#10;&#10;Description automatically generated"/>
+            <wp:cNvGraphicFramePr>
+              <a:graphicFrameLocks xmlns:a="http://schemas.openxmlformats.org/drawingml/2006/main" noChangeAspect="1"/>
+            </wp:cNvGraphicFramePr>
+            <a:graphic xmlns:a="http://schemas.openxmlformats.org/drawingml/2006/main">
+              <a:graphicData uri="http://schemas.openxmlformats.org/drawingml/2006/picture">
+                <pic:pic xmlns:pic="http://schemas.openxmlformats.org/drawingml/2006/picture">
+                  <pic:nvPicPr>
+                    <pic:cNvPr id="523143879" name="Picture 1" descr="A screenshot of a computer&#10;&#10;Description automatically generated"/>
+                    <pic:cNvPicPr/>
+                  </pic:nvPicPr>
+                  <pic:blipFill>
+                    <a:blip r:embed="rId49"/>
+                    <a:stretch>
+                      <a:fillRect/>
+                    </a:stretch>
+                  </pic:blipFill>
+                  <pic:spPr>
+                    <a:xfrm>
+                      <a:off x="0" y="0"/>
+                      <a:ext cx="4829849" cy="2534004"/>
+                    </a:xfrm>
+                    <a:prstGeom prst="rect">
+                      <a:avLst/>
+                    </a:prstGeom>
+                  </pic:spPr>
+                </pic:pic>
+              </a:graphicData>
+            </a:graphic>
+          </wp:inline>
+        </w:drawing>
+      </w:r>
+    </w:p>
+    <w:p>
+      <w:pPr>
+        <w:pStyle w:val="ListParagraph"/>
+      </w:pPr>
+      <w:r>
+        <w:rPr>
+          <w:noProof/>
+        </w:rPr>
+        <w:lastRenderedPageBreak/>
+        <w:drawing>
+          <wp:inline distT="0" distB="0" distL="0" distR="0" wp14:anchorId="5C01060C" wp14:editId="2E51EAFA">
+            <wp:extent cx="4867954" cy="2581635"/>
+            <wp:effectExtent l="0" t="0" r="8890" b="9525"/>
+            <wp:docPr id="1792179004" name="Picture 1" descr="A screenshot of a computer&#10;&#10;Description automatically generated"/>
+            <wp:cNvGraphicFramePr>
+              <a:graphicFrameLocks xmlns:a="http://schemas.openxmlformats.org/drawingml/2006/main" noChangeAspect="1"/>
+            </wp:cNvGraphicFramePr>
+            <a:graphic xmlns:a="http://schemas.openxmlformats.org/drawingml/2006/main">
+              <a:graphicData uri="http://schemas.openxmlformats.org/drawingml/2006/picture">
+                <pic:pic xmlns:pic="http://schemas.openxmlformats.org/drawingml/2006/picture">
+                  <pic:nvPicPr>
+                    <pic:cNvPr id="1792179004" name="Picture 1" descr="A screenshot of a computer&#10;&#10;Description automatically generated"/>
+                    <pic:cNvPicPr/>
+                  </pic:nvPicPr>
+                  <pic:blipFill>
+                    <a:blip r:embed="rId50"/>
+                    <a:stretch>
+                      <a:fillRect/>
+                    </a:stretch>
+                  </pic:blipFill>
+                  <pic:spPr>
+                    <a:xfrm>
+                      <a:off x="0" y="0"/>
+                      <a:ext cx="4867954" cy="2581635"/>
+                    </a:xfrm>
+                    <a:prstGeom prst="rect">
+                      <a:avLst/>
+                    </a:prstGeom>
+                  </pic:spPr>
+                </pic:pic>
+              </a:graphicData>
+            </a:graphic>
+          </wp:inline>
+        </w:drawing>
+      </w:r>
+    </w:p>
+    <w:p>
+      <w:pPr>
+        <w:pStyle w:val="ListParagraph"/>
+      </w:pPr>
+      <w:r>
+        <w:rPr>
+          <w:noProof/>
+        </w:rPr>
+        <w:drawing>
+          <wp:inline distT="0" distB="0" distL="0" distR="0" wp14:anchorId="52015F69" wp14:editId="19B62187">
+            <wp:extent cx="4848902" cy="2657846"/>
+            <wp:effectExtent l="0" t="0" r="8890" b="9525"/>
+            <wp:docPr id="2095924767" name="Picture 1" descr="A screenshot of a computer&#10;&#10;Description automatically generated"/>
+            <wp:cNvGraphicFramePr>
+              <a:graphicFrameLocks xmlns:a="http://schemas.openxmlformats.org/drawingml/2006/main" noChangeAspect="1"/>
+            </wp:cNvGraphicFramePr>
+            <a:graphic xmlns:a="http://schemas.openxmlformats.org/drawingml/2006/main">
+              <a:graphicData uri="http://schemas.openxmlformats.org/drawingml/2006/picture">
+                <pic:pic xmlns:pic="http://schemas.openxmlformats.org/drawingml/2006/picture">
+                  <pic:nvPicPr>
+                    <pic:cNvPr id="2095924767" name="Picture 1" descr="A screenshot of a computer&#10;&#10;Description automatically generated"/>
+                    <pic:cNvPicPr/>
+                  </pic:nvPicPr>
+                  <pic:blipFill>
+                    <a:blip r:embed="rId51"/>
+                    <a:stretch>
+                      <a:fillRect/>
+                    </a:stretch>
+                  </pic:blipFill>
+                  <pic:spPr>
+                    <a:xfrm>
+                      <a:off x="0" y="0"/>
+                      <a:ext cx="4848902" cy="2657846"/>
+                    </a:xfrm>
+                    <a:prstGeom prst="rect">
+                      <a:avLst/>
+                    </a:prstGeom>
+                  </pic:spPr>
+                </pic:pic>
+              </a:graphicData>
+            </a:graphic>
+          </wp:inline>
+        </w:drawing>
+      </w:r>
+      <w:r>
+        <w:rPr>
+          <w:noProof/>
+        </w:rPr>
+        <w:drawing>
+          <wp:inline distT="0" distB="0" distL="0" distR="0" wp14:anchorId="3D46C103" wp14:editId="09F8D410">
+            <wp:extent cx="4848860" cy="2470698"/>
+            <wp:effectExtent l="0" t="0" r="0" b="6350"/>
+            <wp:docPr id="470132455" name="Picture 1" descr="A screenshot of a computer program&#10;&#10;Description automatically generated"/>
+            <wp:cNvGraphicFramePr>
+              <a:graphicFrameLocks xmlns:a="http://schemas.openxmlformats.org/drawingml/2006/main" noChangeAspect="1"/>
+            </wp:cNvGraphicFramePr>
+            <a:graphic xmlns:a="http://schemas.openxmlformats.org/drawingml/2006/main">
+              <a:graphicData uri="http://schemas.openxmlformats.org/drawingml/2006/picture">
+                <pic:pic xmlns:pic="http://schemas.openxmlformats.org/drawingml/2006/picture">
+                  <pic:nvPicPr>
+                    <pic:cNvPr id="470132455" name="Picture 1" descr="A screenshot of a computer program&#10;&#10;Description automatically generated"/>
+                    <pic:cNvPicPr/>
+                  </pic:nvPicPr>
+                  <pic:blipFill>
+                    <a:blip r:embed="rId52"/>
+                    <a:stretch>
+                      <a:fillRect/>
+                    </a:stretch>
+                  </pic:blipFill>
+                  <pic:spPr>
+                    <a:xfrm>
+                      <a:off x="0" y="0"/>
+                      <a:ext cx="4853471" cy="2473048"/>
+                    </a:xfrm>
+                    <a:prstGeom prst="rect">
+                      <a:avLst/>
+                    </a:prstGeom>
+                  </pic:spPr>
+                </pic:pic>
+              </a:graphicData>
+            </a:graphic>
+          </wp:inline>
+        </w:drawing>
+      </w:r>
+    </w:p>
+    <w:p>
+      <w:pPr>
+        <w:pStyle w:val="ListParagraph"/>
+      </w:pPr>
+      <w:r>
+        <w:rPr>
+          <w:noProof/>
+        </w:rPr>
+        <w:lastRenderedPageBreak/>
+        <w:drawing>
+          <wp:inline distT="0" distB="0" distL="0" distR="0" wp14:anchorId="2CF2BD6A" wp14:editId="77596711">
+            <wp:extent cx="4877481" cy="2543530"/>
+            <wp:effectExtent l="0" t="0" r="0" b="9525"/>
+            <wp:docPr id="742603444" name="Picture 1" descr="A screenshot of a computer&#10;&#10;Description automatically generated"/>
+            <wp:cNvGraphicFramePr>
+              <a:graphicFrameLocks xmlns:a="http://schemas.openxmlformats.org/drawingml/2006/main" noChangeAspect="1"/>
+            </wp:cNvGraphicFramePr>
+            <a:graphic xmlns:a="http://schemas.openxmlformats.org/drawingml/2006/main">
+              <a:graphicData uri="http://schemas.openxmlformats.org/drawingml/2006/picture">
+                <pic:pic xmlns:pic="http://schemas.openxmlformats.org/drawingml/2006/picture">
+                  <pic:nvPicPr>
+                    <pic:cNvPr id="742603444" name="Picture 1" descr="A screenshot of a computer&#10;&#10;Description automatically generated"/>
+                    <pic:cNvPicPr/>
+                  </pic:nvPicPr>
+                  <pic:blipFill>
+                    <a:blip r:embed="rId53"/>
+                    <a:stretch>
+                      <a:fillRect/>
+                    </a:stretch>
+                  </pic:blipFill>
+                  <pic:spPr>
+                    <a:xfrm>
+                      <a:off x="0" y="0"/>
+                      <a:ext cx="4877481" cy="2543530"/>
+                    </a:xfrm>
+                    <a:prstGeom prst="rect">
+                      <a:avLst/>
+                    </a:prstGeom>
+                  </pic:spPr>
+                </pic:pic>
+              </a:graphicData>
+            </a:graphic>
+          </wp:inline>
+        </w:drawing>
+      </w:r>
+    </w:p>
+    <w:p>
+      <w:pPr>
+        <w:pStyle w:val="ListParagraph"/>
+      </w:pPr>
+    </w:p>
+    <w:p>
+      <w:pPr>
+        <w:pStyle w:val="ListParagraph"/>
+        <w:numPr>
+          <w:ilvl w:val="0"/>
+          <w:numId w:val="21"/>
+        </w:numPr>
+      </w:pPr>
+      <w:r>
+        <w:rPr>
+          <w:b/>
+          <w:bCs/>
+        </w:rPr>
+        <w:t>Exit</w:t>
+      </w:r>
+      <w:r>
+        <w:rPr>
+          <w:b/>
+          <w:bCs/>
+        </w:rPr>
+        <w:br/>
+      </w:r>
+      <w:r>
+        <w:rPr>
+          <w:noProof/>
+        </w:rPr>
+        <w:drawing>
+          <wp:inline distT="0" distB="0" distL="0" distR="0" wp14:anchorId="67B652DB" wp14:editId="3A9A93D9">
+            <wp:extent cx="4896572" cy="2466975"/>
+            <wp:effectExtent l="0" t="0" r="0" b="0"/>
+            <wp:docPr id="675261025" name="Picture 1" descr="A screenshot of a computer program&#10;&#10;Description automatically generated"/>
+            <wp:cNvGraphicFramePr>
+              <a:graphicFrameLocks xmlns:a="http://schemas.openxmlformats.org/drawingml/2006/main" noChangeAspect="1"/>
+            </wp:cNvGraphicFramePr>
+            <a:graphic xmlns:a="http://schemas.openxmlformats.org/drawingml/2006/main">
+              <a:graphicData uri="http://schemas.openxmlformats.org/drawingml/2006/picture">
+                <pic:pic xmlns:pic="http://schemas.openxmlformats.org/drawingml/2006/picture">
+                  <pic:nvPicPr>
+                    <pic:cNvPr id="675261025" name="Picture 1" descr="A screenshot of a computer program&#10;&#10;Description automatically generated"/>
+                    <pic:cNvPicPr/>
+                  </pic:nvPicPr>
+                  <pic:blipFill>
+                    <a:blip r:embed="rId54"/>
+                    <a:stretch>
+                      <a:fillRect/>
+                    </a:stretch>
+                  </pic:blipFill>
+                  <pic:spPr>
+                    <a:xfrm>
+                      <a:off x="0" y="0"/>
+                      <a:ext cx="4900253" cy="2468830"/>
+                    </a:xfrm>
+                    <a:prstGeom prst="rect">
+                      <a:avLst/>
+                    </a:prstGeom>
+                  </pic:spPr>
+                </pic:pic>
+              </a:graphicData>
+            </a:graphic>
+          </wp:inline>
+        </w:drawing>
+      </w:r>
+    </w:p>
+    <w:p/>
+    <w:p/>
+    <w:p/>
+    <w:p/>
+    <w:p/>
+    <w:p/>
+    <w:p/>
+    <w:p/>
+    <w:p>
+      <w:pPr>
         <w:spacing w:after="0"/>
         <w:jc w:val="center"/>
         <w:rPr>
@@ -6523,6 +7124,7 @@
           <w:sz w:val="28"/>
           <w:szCs w:val="28"/>
         </w:rPr>
+        <w:lastRenderedPageBreak/>
         <mc:AlternateContent>
           <mc:Choice Requires="wps">
             <w:drawing>
@@ -6635,6 +7237,9 @@
     </w:p>
     <w:p>
       <w:r>
+        <w:rPr>
+          <w:noProof/>
+        </w:rPr>
         <w:drawing>
           <wp:inline distT="0" distB="0" distL="0" distR="0" wp14:anchorId="756EB8B5" wp14:editId="350039FD">
             <wp:extent cx="4828141" cy="2334383"/>
@@ -6651,7 +7256,7 @@
                     <pic:cNvPicPr/>
                   </pic:nvPicPr>
                   <pic:blipFill>
-                    <a:blip r:embed="rId44"/>
+                    <a:blip r:embed="rId55"/>
                     <a:stretch>
                       <a:fillRect/>
                     </a:stretch>

</xml_diff>